<commit_message>
revise based on comments from Jan
</commit_message>
<xml_diff>
--- a/manuscript/manuscript.docx
+++ b/manuscript/manuscript.docx
@@ -199,7 +199,7 @@
         <w:pStyle w:val="Date"/>
       </w:pPr>
       <w:r>
-        <w:t xml:space="preserve">2023-07-14</w:t>
+        <w:t xml:space="preserve">2023-08-01</w:t>
       </w:r>
     </w:p>
     <w:p>
@@ -219,7 +219,7 @@
         <w:t xml:space="preserve"> </w:t>
       </w:r>
       <w:r>
-        <w:t xml:space="preserve">Det</w:t>
+        <w:t xml:space="preserve">Dette</w:t>
       </w:r>
       <w:r>
         <w:t xml:space="preserve"> </w:t>
@@ -1429,7 +1429,7 @@
         <w:t xml:space="preserve"> </w:t>
       </w:r>
       <w:r>
-        <w:t xml:space="preserve">performance in evaluating important sleep quality parameters, including</w:t>
+        <w:t xml:space="preserve">performance in evaluating important sleep quality metrics, including</w:t>
       </w:r>
       <w:r>
         <w:t xml:space="preserve"> </w:t>
@@ -1668,13 +1668,13 @@
         <w:t xml:space="preserve"> </w:t>
       </w:r>
       <w:r>
-        <w:t xml:space="preserve">sleep quality parameters of interest and to simplify the learning</w:t>
-      </w:r>
-      <w:r>
-        <w:t xml:space="preserve"> </w:t>
-      </w:r>
-      <w:r>
-        <w:t xml:space="preserve">process of the models.</w:t>
+        <w:t xml:space="preserve">sleep quality metrics of interest and to simplify the learning process</w:t>
+      </w:r>
+      <w:r>
+        <w:t xml:space="preserve"> </w:t>
+      </w:r>
+      <w:r>
+        <w:t xml:space="preserve">of the models.</w:t>
       </w:r>
     </w:p>
     <w:p>
@@ -2489,37 +2489,25 @@
         <w:pStyle w:val="FirstParagraph"/>
       </w:pPr>
       <w:r>
-        <w:t xml:space="preserve">In this study, we employed two distinct learning strategies to analyze</w:t>
-      </w:r>
-      <w:r>
-        <w:t xml:space="preserve"> </w:t>
-      </w:r>
-      <w:r>
-        <w:t xml:space="preserve">sleep patterns from thigh-mounted accelerometer data. The first strategy</w:t>
-      </w:r>
-      <w:r>
-        <w:t xml:space="preserve"> </w:t>
-      </w:r>
-      <w:r>
-        <w:t xml:space="preserve">employed a sequential methodology, using an ensemble of four pairs of</w:t>
-      </w:r>
-      <w:r>
-        <w:t xml:space="preserve"> </w:t>
-      </w:r>
-      <w:r>
-        <w:t xml:space="preserve">models, with each pair featuring the same algorithm. This sequential</w:t>
-      </w:r>
-      <w:r>
-        <w:t xml:space="preserve"> </w:t>
-      </w:r>
-      <w:r>
-        <w:t xml:space="preserve">strategy was designed to simplify the prediction task by decomposing it</w:t>
-      </w:r>
-      <w:r>
-        <w:t xml:space="preserve"> </w:t>
-      </w:r>
-      <w:r>
-        <w:t xml:space="preserve">into two stages: first predicting</w:t>
+        <w:t xml:space="preserve">We employed two different model strategies to assess sleep patterns from</w:t>
+      </w:r>
+      <w:r>
+        <w:t xml:space="preserve"> </w:t>
+      </w:r>
+      <w:r>
+        <w:t xml:space="preserve">thigh-mounted accelerometer data. The first model strategy was designed</w:t>
+      </w:r>
+      <w:r>
+        <w:t xml:space="preserve"> </w:t>
+      </w:r>
+      <w:r>
+        <w:t xml:space="preserve">as a sequence of two models to simplify the prediction task by</w:t>
+      </w:r>
+      <w:r>
+        <w:t xml:space="preserve"> </w:t>
+      </w:r>
+      <w:r>
+        <w:t xml:space="preserve">decomposing it into two stages: first predicting</w:t>
       </w:r>
       <w:r>
         <w:t xml:space="preserve"> </w:t>
@@ -2555,55 +2543,49 @@
         <w:t xml:space="preserve"> </w:t>
       </w:r>
       <w:r>
-        <w:t xml:space="preserve">time. The</w:t>
-      </w:r>
-      <w:r>
-        <w:t xml:space="preserve"> </w:t>
-      </w:r>
-      <w:r>
-        <w:t xml:space="preserve">output from the first set of models, which predicted in-bed time, was</w:t>
-      </w:r>
-      <w:r>
-        <w:t xml:space="preserve"> </w:t>
-      </w:r>
-      <w:r>
-        <w:t xml:space="preserve">subjected to a 5-minute median filter to eliminate leading and trailing</w:t>
-      </w:r>
-      <w:r>
-        <w:t xml:space="preserve"> </w:t>
-      </w:r>
-      <w:r>
-        <w:t xml:space="preserve">in-bed time blips. This process enabled us to extract a single</w:t>
-      </w:r>
-      <w:r>
-        <w:t xml:space="preserve"> </w:t>
-      </w:r>
-      <w:r>
-        <w:t xml:space="preserve">continuous time interval that we identified as the sleep period time</w:t>
-      </w:r>
-      <w:r>
-        <w:t xml:space="preserve"> </w:t>
-      </w:r>
-      <w:r>
-        <w:t xml:space="preserve">window (SPT). The SPT, in turn, served as the input to the second models</w:t>
-      </w:r>
-      <w:r>
-        <w:t xml:space="preserve"> </w:t>
-      </w:r>
-      <w:r>
-        <w:t xml:space="preserve">in the sequence, enhancing their predictive accuracy for sleep time. We</w:t>
-      </w:r>
-      <w:r>
-        <w:t xml:space="preserve"> </w:t>
-      </w:r>
-      <w:r>
-        <w:t xml:space="preserve">applied this sequential strategy across all four algorithms, as detailed</w:t>
-      </w:r>
-      <w:r>
-        <w:t xml:space="preserve"> </w:t>
-      </w:r>
-      <w:r>
-        <w:t xml:space="preserve">below.</w:t>
+        <w:t xml:space="preserve">time. In the sequential model the output from the first set of</w:t>
+      </w:r>
+      <w:r>
+        <w:t xml:space="preserve"> </w:t>
+      </w:r>
+      <w:r>
+        <w:t xml:space="preserve">models, which predicted in-bed time, was subjected to a 5-minute median</w:t>
+      </w:r>
+      <w:r>
+        <w:t xml:space="preserve"> </w:t>
+      </w:r>
+      <w:r>
+        <w:t xml:space="preserve">filter to eliminate leading and trailing in-bed time blips. This process</w:t>
+      </w:r>
+      <w:r>
+        <w:t xml:space="preserve"> </w:t>
+      </w:r>
+      <w:r>
+        <w:t xml:space="preserve">enabled us to extract a single continuous time interval that we</w:t>
+      </w:r>
+      <w:r>
+        <w:t xml:space="preserve"> </w:t>
+      </w:r>
+      <w:r>
+        <w:t xml:space="preserve">identified as the sleep period time window (SPT). The SPT, in turn,</w:t>
+      </w:r>
+      <w:r>
+        <w:t xml:space="preserve"> </w:t>
+      </w:r>
+      <w:r>
+        <w:t xml:space="preserve">served as the input to the second models in the sequence, enhancing</w:t>
+      </w:r>
+      <w:r>
+        <w:t xml:space="preserve"> </w:t>
+      </w:r>
+      <w:r>
+        <w:t xml:space="preserve">their predictive accuracy for sleep time. We applied this sequential</w:t>
+      </w:r>
+      <w:r>
+        <w:t xml:space="preserve"> </w:t>
+      </w:r>
+      <w:r>
+        <w:t xml:space="preserve">strategy using the following four machine learning algorithms:</w:t>
       </w:r>
     </w:p>
     <w:p>
@@ -2614,25 +2596,25 @@
         </w:numPr>
       </w:pPr>
       <w:r>
-        <w:t xml:space="preserve">Logistic Regression (LREG): Logistic regression served as a simple</w:t>
-      </w:r>
-      <w:r>
-        <w:t xml:space="preserve"> </w:t>
-      </w:r>
-      <w:r>
-        <w:t xml:space="preserve">and fast baseline model. However, due to its linear nature, it may</w:t>
-      </w:r>
-      <w:r>
-        <w:t xml:space="preserve"> </w:t>
-      </w:r>
-      <w:r>
-        <w:t xml:space="preserve">struggle with capturing complex relationships and non-linear</w:t>
-      </w:r>
-      <w:r>
-        <w:t xml:space="preserve"> </w:t>
-      </w:r>
-      <w:r>
-        <w:t xml:space="preserve">patterns present in the accelerometer data.</w:t>
+        <w:t xml:space="preserve">Logistic Regression: Logistic regression served as a simple and fast</w:t>
+      </w:r>
+      <w:r>
+        <w:t xml:space="preserve"> </w:t>
+      </w:r>
+      <w:r>
+        <w:t xml:space="preserve">baseline model. However, due to its linear nature, it may struggle</w:t>
+      </w:r>
+      <w:r>
+        <w:t xml:space="preserve"> </w:t>
+      </w:r>
+      <w:r>
+        <w:t xml:space="preserve">with capturing complex relationships and non-linear patterns present</w:t>
+      </w:r>
+      <w:r>
+        <w:t xml:space="preserve"> </w:t>
+      </w:r>
+      <w:r>
+        <w:t xml:space="preserve">in the accelerometer data.</w:t>
       </w:r>
     </w:p>
     <w:p>
@@ -2643,31 +2625,25 @@
         </w:numPr>
       </w:pPr>
       <w:r>
-        <w:t xml:space="preserve">Decision Tree (TREE): Decision trees are capable of handling</w:t>
-      </w:r>
-      <w:r>
-        <w:t xml:space="preserve"> </w:t>
-      </w:r>
-      <w:r>
-        <w:t xml:space="preserve">non-linear patterns and are easily interpretable. However, they are</w:t>
-      </w:r>
-      <w:r>
-        <w:t xml:space="preserve"> </w:t>
-      </w:r>
-      <w:r>
-        <w:t xml:space="preserve">prone to overfitting, particularly when dealing with complex</w:t>
-      </w:r>
-      <w:r>
-        <w:t xml:space="preserve"> </w:t>
-      </w:r>
-      <w:r>
-        <w:t xml:space="preserve">patterns that require simultaneous consideration of multiple</w:t>
-      </w:r>
-      <w:r>
-        <w:t xml:space="preserve"> </w:t>
-      </w:r>
-      <w:r>
-        <w:t xml:space="preserve">features.</w:t>
+        <w:t xml:space="preserve">Decision Tree: Decision trees are capable of handling non-linear</w:t>
+      </w:r>
+      <w:r>
+        <w:t xml:space="preserve"> </w:t>
+      </w:r>
+      <w:r>
+        <w:t xml:space="preserve">patterns and are easily interpretable. However, they are prone to</w:t>
+      </w:r>
+      <w:r>
+        <w:t xml:space="preserve"> </w:t>
+      </w:r>
+      <w:r>
+        <w:t xml:space="preserve">overfitting, particularly when dealing with complex patterns that</w:t>
+      </w:r>
+      <w:r>
+        <w:t xml:space="preserve"> </w:t>
+      </w:r>
+      <w:r>
+        <w:t xml:space="preserve">require simultaneous consideration of multiple features.</w:t>
       </w:r>
     </w:p>
     <w:p>
@@ -2678,43 +2654,37 @@
         </w:numPr>
       </w:pPr>
       <w:r>
-        <w:t xml:space="preserve">Single-layer Feed-forward Neural Network (SNN): Single-layer</w:t>
-      </w:r>
-      <w:r>
-        <w:t xml:space="preserve"> </w:t>
-      </w:r>
-      <w:r>
-        <w:t xml:space="preserve">feed-forward neural networks can effectively capture non-linear</w:t>
-      </w:r>
-      <w:r>
-        <w:t xml:space="preserve"> </w:t>
-      </w:r>
-      <w:r>
-        <w:t xml:space="preserve">relationships, even with their relatively simple structure. However,</w:t>
-      </w:r>
-      <w:r>
-        <w:t xml:space="preserve"> </w:t>
-      </w:r>
-      <w:r>
-        <w:t xml:space="preserve">they tend to be more challenging to interpret compared to simpler</w:t>
-      </w:r>
-      <w:r>
-        <w:t xml:space="preserve"> </w:t>
-      </w:r>
-      <w:r>
-        <w:t xml:space="preserve">models. Additionally, careful tuning of the network’s architecture</w:t>
-      </w:r>
-      <w:r>
-        <w:t xml:space="preserve"> </w:t>
-      </w:r>
-      <w:r>
-        <w:t xml:space="preserve">and training process is required to mitigate the risk of</w:t>
-      </w:r>
-      <w:r>
-        <w:t xml:space="preserve"> </w:t>
-      </w:r>
-      <w:r>
-        <w:t xml:space="preserve">overfitting.</w:t>
+        <w:t xml:space="preserve">Single-layer Feed-forward Neural Network: Single-layer feed-forward</w:t>
+      </w:r>
+      <w:r>
+        <w:t xml:space="preserve"> </w:t>
+      </w:r>
+      <w:r>
+        <w:t xml:space="preserve">neural networks can effectively capture non-linear relationships,</w:t>
+      </w:r>
+      <w:r>
+        <w:t xml:space="preserve"> </w:t>
+      </w:r>
+      <w:r>
+        <w:t xml:space="preserve">even with their relatively simple structure. However, they tend to</w:t>
+      </w:r>
+      <w:r>
+        <w:t xml:space="preserve"> </w:t>
+      </w:r>
+      <w:r>
+        <w:t xml:space="preserve">be more challenging to interpret compared to simpler models.</w:t>
+      </w:r>
+      <w:r>
+        <w:t xml:space="preserve"> </w:t>
+      </w:r>
+      <w:r>
+        <w:t xml:space="preserve">Additionally, careful tuning of the network’s architecture and</w:t>
+      </w:r>
+      <w:r>
+        <w:t xml:space="preserve"> </w:t>
+      </w:r>
+      <w:r>
+        <w:t xml:space="preserve">training process is required to mitigate the risk of overfitting.</w:t>
       </w:r>
     </w:p>
     <w:p>
@@ -2725,31 +2695,31 @@
         </w:numPr>
       </w:pPr>
       <w:r>
-        <w:t xml:space="preserve">XGBoost (XGB): XGBoost is a powerful algorithm known for its ability</w:t>
-      </w:r>
-      <w:r>
-        <w:t xml:space="preserve"> </w:t>
-      </w:r>
-      <w:r>
-        <w:t xml:space="preserve">to provide highly accurate predictions and handle complex,</w:t>
-      </w:r>
-      <w:r>
-        <w:t xml:space="preserve"> </w:t>
-      </w:r>
-      <w:r>
-        <w:t xml:space="preserve">non-linear patterns in the data. It also incorporates built-in</w:t>
-      </w:r>
-      <w:r>
-        <w:t xml:space="preserve"> </w:t>
-      </w:r>
-      <w:r>
-        <w:t xml:space="preserve">methods to prevent overfitting. However, training XGBoost models can</w:t>
-      </w:r>
-      <w:r>
-        <w:t xml:space="preserve"> </w:t>
-      </w:r>
-      <w:r>
-        <w:t xml:space="preserve">be computationally intensive, and interpreting the predictions it</w:t>
+        <w:t xml:space="preserve">XGBoost: XGBoost is a powerful algorithm known for its ability to</w:t>
+      </w:r>
+      <w:r>
+        <w:t xml:space="preserve"> </w:t>
+      </w:r>
+      <w:r>
+        <w:t xml:space="preserve">provide highly accurate predictions and handle complex, non-linear</w:t>
+      </w:r>
+      <w:r>
+        <w:t xml:space="preserve"> </w:t>
+      </w:r>
+      <w:r>
+        <w:t xml:space="preserve">patterns in the data. It also incorporates built-in methods to</w:t>
+      </w:r>
+      <w:r>
+        <w:t xml:space="preserve"> </w:t>
+      </w:r>
+      <w:r>
+        <w:t xml:space="preserve">prevent overfitting. However, training XGBoost models can be</w:t>
+      </w:r>
+      <w:r>
+        <w:t xml:space="preserve"> </w:t>
+      </w:r>
+      <w:r>
+        <w:t xml:space="preserve">computationally intensive, and interpreting the predictions it</w:t>
       </w:r>
       <w:r>
         <w:t xml:space="preserve"> </w:t>
@@ -2763,13 +2733,19 @@
         <w:pStyle w:val="FirstParagraph"/>
       </w:pPr>
       <w:r>
-        <w:t xml:space="preserve">In parallel, we also employed a multiclass approach using a</w:t>
-      </w:r>
-      <w:r>
-        <w:t xml:space="preserve"> </w:t>
-      </w:r>
-      <w:r>
-        <w:t xml:space="preserve">bidirectional Long Short-Term Memory (biLSTM)</w:t>
+        <w:t xml:space="preserve">In parallel, we also employed a multiclass algorithm as the second model</w:t>
+      </w:r>
+      <w:r>
+        <w:t xml:space="preserve"> </w:t>
+      </w:r>
+      <w:r>
+        <w:t xml:space="preserve">strategy using a bidirectional Long Short-Term Memory</w:t>
+      </w:r>
+      <w:r>
+        <w:t xml:space="preserve"> </w:t>
+      </w:r>
+      <w:r>
+        <w:t xml:space="preserve">(biLSTM)</w:t>
       </w:r>
       <w:r>
         <w:t xml:space="preserve">(Hochreiter and Schmidhuber 1997)</w:t>
@@ -2778,19 +2754,19 @@
         <w:t xml:space="preserve"> </w:t>
       </w:r>
       <w:r>
-        <w:t xml:space="preserve">neural</w:t>
-      </w:r>
-      <w:r>
-        <w:t xml:space="preserve"> </w:t>
-      </w:r>
-      <w:r>
-        <w:t xml:space="preserve">network. This network, which was designed to predict three distinct</w:t>
-      </w:r>
-      <w:r>
-        <w:t xml:space="preserve"> </w:t>
-      </w:r>
-      <w:r>
-        <w:t xml:space="preserve">classes:</w:t>
+        <w:t xml:space="preserve">neural network which also incorporates</w:t>
+      </w:r>
+      <w:r>
+        <w:t xml:space="preserve"> </w:t>
+      </w:r>
+      <w:r>
+        <w:t xml:space="preserve">temporal aspects of the data. This network, which was designed to</w:t>
+      </w:r>
+      <w:r>
+        <w:t xml:space="preserve"> </w:t>
+      </w:r>
+      <w:r>
+        <w:t xml:space="preserve">predict three distinct classes:</w:t>
       </w:r>
       <w:r>
         <w:t xml:space="preserve"> </w:t>
@@ -2835,49 +2811,43 @@
         <w:t xml:space="preserve">’</w:t>
       </w:r>
       <w:r>
-        <w:t xml:space="preserve">, was</w:t>
-      </w:r>
-      <w:r>
-        <w:t xml:space="preserve"> </w:t>
-      </w:r>
-      <w:r>
-        <w:t xml:space="preserve">configured with four layers and 128 hidden units per layer. This balance</w:t>
-      </w:r>
-      <w:r>
-        <w:t xml:space="preserve"> </w:t>
-      </w:r>
-      <w:r>
-        <w:t xml:space="preserve">between model complexity and training efficiency was intended to</w:t>
-      </w:r>
-      <w:r>
-        <w:t xml:space="preserve"> </w:t>
-      </w:r>
-      <w:r>
-        <w:t xml:space="preserve">facilitate learning of intricate patterns while ensuring feasible</w:t>
-      </w:r>
-      <w:r>
-        <w:t xml:space="preserve"> </w:t>
-      </w:r>
-      <w:r>
-        <w:t xml:space="preserve">training times. The bidirectional nature of the LSTM enhanced data</w:t>
-      </w:r>
-      <w:r>
-        <w:t xml:space="preserve"> </w:t>
-      </w:r>
-      <w:r>
-        <w:t xml:space="preserve">interpretation and reduced overfitting by doubling the hidden units at</w:t>
-      </w:r>
-      <w:r>
-        <w:t xml:space="preserve"> </w:t>
-      </w:r>
-      <w:r>
-        <w:t xml:space="preserve">each time step. The LSTM model used sequences of tensors as input, with</w:t>
-      </w:r>
-      <w:r>
-        <w:t xml:space="preserve"> </w:t>
-      </w:r>
-      <w:r>
-        <w:t xml:space="preserve">each sequence spanning 10 minutes and a step size of one. As</w:t>
+        <w:t xml:space="preserve">, was configured with four layers and 128 hidden units</w:t>
+      </w:r>
+      <w:r>
+        <w:t xml:space="preserve"> </w:t>
+      </w:r>
+      <w:r>
+        <w:t xml:space="preserve">per layer. This balance between model complexity and training efficiency</w:t>
+      </w:r>
+      <w:r>
+        <w:t xml:space="preserve"> </w:t>
+      </w:r>
+      <w:r>
+        <w:t xml:space="preserve">was intended to facilitate learning of intricate patterns while ensuring</w:t>
+      </w:r>
+      <w:r>
+        <w:t xml:space="preserve"> </w:t>
+      </w:r>
+      <w:r>
+        <w:t xml:space="preserve">feasible training times. The bidirectional nature of the LSTM enhanced</w:t>
+      </w:r>
+      <w:r>
+        <w:t xml:space="preserve"> </w:t>
+      </w:r>
+      <w:r>
+        <w:t xml:space="preserve">data interpretation and reduced overfitting by doubling the hidden units</w:t>
+      </w:r>
+      <w:r>
+        <w:t xml:space="preserve"> </w:t>
+      </w:r>
+      <w:r>
+        <w:t xml:space="preserve">at each time step. The LSTM model used sequences of tensors as input,</w:t>
+      </w:r>
+      <w:r>
+        <w:t xml:space="preserve"> </w:t>
+      </w:r>
+      <w:r>
+        <w:t xml:space="preserve">with each sequence spanning 10 minutes and a step size of one. As</w:t>
       </w:r>
       <w:r>
         <w:t xml:space="preserve"> </w:t>
@@ -2976,73 +2946,97 @@
         <w:t xml:space="preserve"> </w:t>
       </w:r>
       <w:r>
-        <w:t xml:space="preserve">cross-validation on a regular grid, comprising 20 different combinations</w:t>
-      </w:r>
-      <w:r>
-        <w:t xml:space="preserve"> </w:t>
-      </w:r>
-      <w:r>
-        <w:t xml:space="preserve">of hyperparameters. The F1 score served as the optimization metric. The</w:t>
-      </w:r>
-      <w:r>
-        <w:t xml:space="preserve"> </w:t>
-      </w:r>
-      <w:r>
-        <w:t xml:space="preserve">best-performing set of hyperparameters was then used to fit the models</w:t>
-      </w:r>
-      <w:r>
-        <w:t xml:space="preserve"> </w:t>
-      </w:r>
-      <w:r>
-        <w:t xml:space="preserve">to the full training dataset. This approach allowed us to maximize</w:t>
-      </w:r>
-      <w:r>
-        <w:t xml:space="preserve"> </w:t>
-      </w:r>
-      <w:r>
-        <w:t xml:space="preserve">performance by leveraging all available data. Moreover, after extracting</w:t>
-      </w:r>
-      <w:r>
-        <w:t xml:space="preserve"> </w:t>
-      </w:r>
-      <w:r>
-        <w:t xml:space="preserve">the in-bed time from the initial sequential models, the imbalance on the</w:t>
-      </w:r>
-      <w:r>
-        <w:t xml:space="preserve"> </w:t>
-      </w:r>
-      <w:r>
-        <w:t xml:space="preserve">resulting dataset could cause biases during model training, as models</w:t>
-      </w:r>
-      <w:r>
-        <w:t xml:space="preserve"> </w:t>
-      </w:r>
-      <w:r>
-        <w:t xml:space="preserve">may favor predicting the majority class. To rectify this, we employed</w:t>
-      </w:r>
-      <w:r>
-        <w:t xml:space="preserve"> </w:t>
-      </w:r>
-      <w:r>
-        <w:t xml:space="preserve">the Synthetic Minority Over-sampling Technique (SMOTE)</w:t>
+        <w:t xml:space="preserve">cross-validation on a regular grid, i.e., for each hyperparameter, a</w:t>
+      </w:r>
+      <w:r>
+        <w:t xml:space="preserve"> </w:t>
+      </w:r>
+      <w:r>
+        <w:t xml:space="preserve">range of values at evenly-spaced intervals was selected. comprising 20</w:t>
+      </w:r>
+      <w:r>
+        <w:t xml:space="preserve"> </w:t>
+      </w:r>
+      <w:r>
+        <w:t xml:space="preserve">different combinations of hyperparameters. The F1 score served as the</w:t>
+      </w:r>
+      <w:r>
+        <w:t xml:space="preserve"> </w:t>
+      </w:r>
+      <w:r>
+        <w:t xml:space="preserve">optimization metric. The best-performing set of hyperparameters was then</w:t>
+      </w:r>
+      <w:r>
+        <w:t xml:space="preserve"> </w:t>
+      </w:r>
+      <w:r>
+        <w:t xml:space="preserve">used to fit the models to the full training dataset. This approach</w:t>
+      </w:r>
+      <w:r>
+        <w:t xml:space="preserve"> </w:t>
+      </w:r>
+      <w:r>
+        <w:t xml:space="preserve">allowed us to maximize performance by leveraging all available data. An</w:t>
+      </w:r>
+      <w:r>
+        <w:t xml:space="preserve"> </w:t>
+      </w:r>
+      <w:r>
+        <w:t xml:space="preserve">imbalance was observed with the in-bed time determined in the initial</w:t>
+      </w:r>
+      <w:r>
+        <w:t xml:space="preserve"> </w:t>
+      </w:r>
+      <w:r>
+        <w:t xml:space="preserve">step of the sequential model strategy which after extracting the in-bed</w:t>
+      </w:r>
+      <w:r>
+        <w:t xml:space="preserve"> </w:t>
+      </w:r>
+      <w:r>
+        <w:t xml:space="preserve">time from the initial sequential models, the imbalance on the resulting</w:t>
+      </w:r>
+      <w:r>
+        <w:t xml:space="preserve"> </w:t>
+      </w:r>
+      <w:r>
+        <w:t xml:space="preserve">dataset could cause biases during model training, as models may favor</w:t>
+      </w:r>
+      <w:r>
+        <w:t xml:space="preserve"> </w:t>
+      </w:r>
+      <w:r>
+        <w:t xml:space="preserve">predicting the majority class. To account for this imbalance, we</w:t>
+      </w:r>
+      <w:r>
+        <w:t xml:space="preserve"> </w:t>
+      </w:r>
+      <w:r>
+        <w:t xml:space="preserve">employed the Synthetic Minority Over-sampling Technique</w:t>
+      </w:r>
+      <w:r>
+        <w:t xml:space="preserve"> </w:t>
+      </w:r>
+      <w:r>
+        <w:t xml:space="preserve">(SMOTE)</w:t>
       </w:r>
       <w:r>
         <w:t xml:space="preserve">(Chawla et al. 2002)</w:t>
       </w:r>
       <w:r>
-        <w:t xml:space="preserve">.</w:t>
-      </w:r>
-      <w:r>
-        <w:t xml:space="preserve"> </w:t>
-      </w:r>
-      <w:r>
-        <w:t xml:space="preserve">SMOTE generates new samples by interpolating random samples with their</w:t>
-      </w:r>
-      <w:r>
-        <w:t xml:space="preserve"> </w:t>
-      </w:r>
-      <w:r>
-        <w:t xml:space="preserve">nearest neighbors. We utilized the themis R package</w:t>
+        <w:t xml:space="preserve">. SMOTE generates new samples by interpolating</w:t>
+      </w:r>
+      <w:r>
+        <w:t xml:space="preserve"> </w:t>
+      </w:r>
+      <w:r>
+        <w:t xml:space="preserve">random samples with their nearest neighbors. We utilized the themis R</w:t>
+      </w:r>
+      <w:r>
+        <w:t xml:space="preserve"> </w:t>
+      </w:r>
+      <w:r>
+        <w:t xml:space="preserve">package</w:t>
       </w:r>
       <w:r>
         <w:t xml:space="preserve">(Hvitfeldt 2023)</w:t>
@@ -3051,19 +3045,13 @@
         <w:t xml:space="preserve"> </w:t>
       </w:r>
       <w:r>
-        <w:t xml:space="preserve">to</w:t>
-      </w:r>
-      <w:r>
-        <w:t xml:space="preserve"> </w:t>
-      </w:r>
-      <w:r>
-        <w:t xml:space="preserve">implement SMOTE, resulting in a balanced distribution of training</w:t>
-      </w:r>
-      <w:r>
-        <w:t xml:space="preserve"> </w:t>
-      </w:r>
-      <w:r>
-        <w:t xml:space="preserve">samples across both classes.</w:t>
+        <w:t xml:space="preserve">to implement SMOTE, resulting in a balanced</w:t>
+      </w:r>
+      <w:r>
+        <w:t xml:space="preserve"> </w:t>
+      </w:r>
+      <w:r>
+        <w:t xml:space="preserve">distribution of training samples across both classes.</w:t>
       </w:r>
     </w:p>
     <w:p>
@@ -3175,727 +3163,616 @@
       <w:r>
         <w:t xml:space="preserve">performance of each model on an epoch-to-epoch basis. These include</w:t>
       </w:r>
-      <w:r>
-        <w:t xml:space="preserve"> </w:t>
-      </w:r>
-      <w:r>
-        <w:t xml:space="preserve">accuracy (</w:t>
-      </w:r>
-      <m:oMath>
-        <m:r>
-          <m:t>a</m:t>
-        </m:r>
-        <m:r>
-          <m:t>c</m:t>
-        </m:r>
-        <m:r>
-          <m:t>c</m:t>
-        </m:r>
-        <m:r>
-          <m:t>u</m:t>
-        </m:r>
-        <m:r>
-          <m:t>r</m:t>
-        </m:r>
-        <m:r>
-          <m:t>a</m:t>
-        </m:r>
-        <m:r>
-          <m:t>c</m:t>
-        </m:r>
-        <m:r>
-          <m:t>y</m:t>
-        </m:r>
-        <m:r>
-          <m:rPr>
-            <m:sty m:val="p"/>
-          </m:rPr>
-          <m:t>=</m:t>
-        </m:r>
-        <m:f>
-          <m:fPr>
-            <m:type m:val="bar"/>
-          </m:fPr>
-          <m:num>
-            <m:r>
-              <m:t>T</m:t>
-            </m:r>
-            <m:r>
-              <m:t>P</m:t>
-            </m:r>
-            <m:r>
-              <m:rPr>
-                <m:sty m:val="p"/>
-              </m:rPr>
-              <m:t>+</m:t>
-            </m:r>
-            <m:r>
-              <m:t>T</m:t>
-            </m:r>
-            <m:r>
-              <m:t>N</m:t>
-            </m:r>
-          </m:num>
-          <m:den>
-            <m:r>
-              <m:t>T</m:t>
-            </m:r>
-            <m:r>
-              <m:t>P</m:t>
-            </m:r>
-            <m:r>
-              <m:rPr>
-                <m:sty m:val="p"/>
-              </m:rPr>
-              <m:t>+</m:t>
-            </m:r>
-            <m:r>
-              <m:t>T</m:t>
-            </m:r>
-            <m:r>
-              <m:t>N</m:t>
-            </m:r>
-            <m:r>
-              <m:rPr>
-                <m:sty m:val="p"/>
-              </m:rPr>
-              <m:t>+</m:t>
-            </m:r>
-            <m:r>
-              <m:t>F</m:t>
-            </m:r>
-            <m:r>
-              <m:t>P</m:t>
-            </m:r>
-            <m:r>
-              <m:rPr>
-                <m:sty m:val="p"/>
-              </m:rPr>
-              <m:t>+</m:t>
-            </m:r>
-            <m:r>
-              <m:t>F</m:t>
-            </m:r>
-            <m:r>
-              <m:t>N</m:t>
-            </m:r>
-          </m:den>
-        </m:f>
-      </m:oMath>
-      <w:r>
-        <w:t xml:space="preserve">), sensitivity</w:t>
-      </w:r>
-      <w:r>
-        <w:t xml:space="preserve"> </w:t>
-      </w:r>
-      <w:r>
-        <w:t xml:space="preserve">(</w:t>
-      </w:r>
-      <m:oMath>
-        <m:r>
-          <m:t>s</m:t>
-        </m:r>
-        <m:r>
-          <m:t>e</m:t>
-        </m:r>
-        <m:r>
-          <m:t>n</m:t>
-        </m:r>
-        <m:r>
-          <m:t>s</m:t>
-        </m:r>
-        <m:r>
-          <m:t>i</m:t>
-        </m:r>
-        <m:r>
-          <m:t>t</m:t>
-        </m:r>
-        <m:r>
-          <m:t>i</m:t>
-        </m:r>
-        <m:r>
-          <m:t>v</m:t>
-        </m:r>
-        <m:r>
-          <m:t>i</m:t>
-        </m:r>
-        <m:r>
-          <m:t>t</m:t>
-        </m:r>
-        <m:r>
-          <m:t>y</m:t>
-        </m:r>
-        <m:r>
-          <m:rPr>
-            <m:sty m:val="p"/>
-          </m:rPr>
-          <m:t>=</m:t>
-        </m:r>
-        <m:f>
-          <m:fPr>
-            <m:type m:val="bar"/>
-          </m:fPr>
-          <m:num>
-            <m:r>
-              <m:t>T</m:t>
-            </m:r>
-            <m:r>
-              <m:t>P</m:t>
-            </m:r>
-          </m:num>
-          <m:den>
-            <m:r>
-              <m:t>T</m:t>
-            </m:r>
-            <m:r>
-              <m:t>P</m:t>
-            </m:r>
-            <m:r>
-              <m:rPr>
-                <m:sty m:val="p"/>
-              </m:rPr>
-              <m:t>+</m:t>
-            </m:r>
-            <m:r>
-              <m:t>F</m:t>
-            </m:r>
-            <m:r>
-              <m:t>N</m:t>
-            </m:r>
-          </m:den>
-        </m:f>
-      </m:oMath>
-      <w:r>
-        <w:t xml:space="preserve">), specificity</w:t>
-      </w:r>
-      <w:r>
-        <w:t xml:space="preserve"> </w:t>
-      </w:r>
-      <w:r>
-        <w:t xml:space="preserve">(</w:t>
-      </w:r>
-      <m:oMath>
-        <m:r>
-          <m:t>s</m:t>
-        </m:r>
-        <m:r>
-          <m:t>p</m:t>
-        </m:r>
-        <m:r>
-          <m:t>e</m:t>
-        </m:r>
-        <m:r>
-          <m:t>c</m:t>
-        </m:r>
-        <m:r>
-          <m:t>i</m:t>
-        </m:r>
-        <m:r>
-          <m:t>f</m:t>
-        </m:r>
-        <m:r>
-          <m:t>i</m:t>
-        </m:r>
-        <m:r>
-          <m:t>c</m:t>
-        </m:r>
-        <m:r>
-          <m:t>i</m:t>
-        </m:r>
-        <m:r>
-          <m:t>t</m:t>
-        </m:r>
-        <m:r>
-          <m:t>y</m:t>
-        </m:r>
-        <m:r>
-          <m:rPr>
-            <m:sty m:val="p"/>
-          </m:rPr>
-          <m:t>=</m:t>
-        </m:r>
-        <m:f>
-          <m:fPr>
-            <m:type m:val="bar"/>
-          </m:fPr>
-          <m:num>
-            <m:r>
-              <m:t>T</m:t>
-            </m:r>
-            <m:r>
-              <m:t>N</m:t>
-            </m:r>
-          </m:num>
-          <m:den>
-            <m:r>
-              <m:t>T</m:t>
-            </m:r>
-            <m:r>
-              <m:t>N</m:t>
-            </m:r>
-            <m:r>
-              <m:rPr>
-                <m:sty m:val="p"/>
-              </m:rPr>
-              <m:t>+</m:t>
-            </m:r>
-            <m:r>
-              <m:t>F</m:t>
-            </m:r>
-            <m:r>
-              <m:t>P</m:t>
-            </m:r>
-          </m:den>
-        </m:f>
-      </m:oMath>
-      <w:r>
-        <w:t xml:space="preserve">), precision</w:t>
-      </w:r>
-      <w:r>
-        <w:t xml:space="preserve"> </w:t>
-      </w:r>
-      <w:r>
-        <w:t xml:space="preserve">(</w:t>
-      </w:r>
-      <m:oMath>
-        <m:r>
-          <m:t>p</m:t>
-        </m:r>
-        <m:r>
-          <m:t>r</m:t>
-        </m:r>
-        <m:r>
-          <m:t>e</m:t>
-        </m:r>
-        <m:r>
-          <m:t>c</m:t>
-        </m:r>
-        <m:r>
-          <m:t>i</m:t>
-        </m:r>
-        <m:r>
-          <m:t>s</m:t>
-        </m:r>
-        <m:r>
-          <m:t>i</m:t>
-        </m:r>
-        <m:r>
-          <m:t>o</m:t>
-        </m:r>
-        <m:r>
-          <m:t>n</m:t>
-        </m:r>
-        <m:r>
-          <m:rPr>
-            <m:sty m:val="p"/>
-          </m:rPr>
-          <m:t>=</m:t>
-        </m:r>
-        <m:f>
-          <m:fPr>
-            <m:type m:val="bar"/>
-          </m:fPr>
-          <m:num>
-            <m:r>
-              <m:t>T</m:t>
-            </m:r>
-            <m:r>
-              <m:t>P</m:t>
-            </m:r>
-          </m:num>
-          <m:den>
-            <m:r>
-              <m:t>T</m:t>
-            </m:r>
-            <m:r>
-              <m:t>P</m:t>
-            </m:r>
-            <m:r>
-              <m:rPr>
-                <m:sty m:val="p"/>
-              </m:rPr>
-              <m:t>+</m:t>
-            </m:r>
-            <m:r>
-              <m:t>F</m:t>
-            </m:r>
-            <m:r>
-              <m:t>P</m:t>
-            </m:r>
-          </m:den>
-        </m:f>
-      </m:oMath>
-      <w:r>
-        <w:t xml:space="preserve">), negative predictive value (NPV,</w:t>
-      </w:r>
-      <w:r>
-        <w:t xml:space="preserve"> </w:t>
-      </w:r>
-      <m:oMath>
-        <m:r>
-          <m:t>N</m:t>
-        </m:r>
-        <m:r>
-          <m:t>P</m:t>
-        </m:r>
-        <m:r>
-          <m:t>V</m:t>
-        </m:r>
-        <m:r>
-          <m:rPr>
-            <m:sty m:val="p"/>
-          </m:rPr>
-          <m:t>=</m:t>
-        </m:r>
-        <m:f>
-          <m:fPr>
-            <m:type m:val="bar"/>
-          </m:fPr>
-          <m:num>
-            <m:r>
-              <m:t>T</m:t>
-            </m:r>
-            <m:r>
-              <m:t>N</m:t>
-            </m:r>
-          </m:num>
-          <m:den>
-            <m:r>
-              <m:t>T</m:t>
-            </m:r>
-            <m:r>
-              <m:t>N</m:t>
-            </m:r>
-            <m:r>
-              <m:rPr>
-                <m:sty m:val="p"/>
-              </m:rPr>
-              <m:t>+</m:t>
-            </m:r>
-            <m:r>
-              <m:t>F</m:t>
-            </m:r>
-            <m:r>
-              <m:t>N</m:t>
-            </m:r>
-          </m:den>
-        </m:f>
-      </m:oMath>
-      <w:r>
-        <w:t xml:space="preserve">), and F1 score</w:t>
-      </w:r>
-      <w:r>
-        <w:t xml:space="preserve"> </w:t>
-      </w:r>
-      <w:r>
-        <w:t xml:space="preserve">(</w:t>
-      </w:r>
-      <m:oMath>
-        <m:sSub>
-          <m:e>
-            <m:r>
-              <m:t>F</m:t>
-            </m:r>
-          </m:e>
-          <m:sub>
-            <m:r>
-              <m:t>1</m:t>
-            </m:r>
-          </m:sub>
-        </m:sSub>
-        <m:r>
-          <m:rPr>
-            <m:sty m:val="p"/>
-          </m:rPr>
-          <m:t>=</m:t>
-        </m:r>
-        <m:r>
-          <m:t>2</m:t>
-        </m:r>
-        <m:r>
-          <m:rPr>
-            <m:sty m:val="p"/>
-          </m:rPr>
-          <m:t>*</m:t>
-        </m:r>
-        <m:f>
-          <m:fPr>
-            <m:type m:val="bar"/>
-          </m:fPr>
-          <m:num>
-            <m:r>
-              <m:t>p</m:t>
-            </m:r>
-            <m:r>
-              <m:t>r</m:t>
-            </m:r>
-            <m:r>
-              <m:t>e</m:t>
-            </m:r>
-            <m:r>
-              <m:t>c</m:t>
-            </m:r>
-            <m:r>
-              <m:t>i</m:t>
-            </m:r>
-            <m:r>
-              <m:t>s</m:t>
-            </m:r>
-            <m:r>
-              <m:t>i</m:t>
-            </m:r>
-            <m:r>
-              <m:t>o</m:t>
-            </m:r>
-            <m:r>
-              <m:t>n</m:t>
-            </m:r>
-            <m:r>
-              <m:rPr>
-                <m:sty m:val="p"/>
-              </m:rPr>
-              <m:t>*</m:t>
-            </m:r>
-            <m:r>
-              <m:t>s</m:t>
-            </m:r>
-            <m:r>
-              <m:t>e</m:t>
-            </m:r>
-            <m:r>
-              <m:t>n</m:t>
-            </m:r>
-            <m:r>
-              <m:t>s</m:t>
-            </m:r>
-            <m:r>
-              <m:t>i</m:t>
-            </m:r>
-            <m:r>
-              <m:t>t</m:t>
-            </m:r>
-            <m:r>
-              <m:t>i</m:t>
-            </m:r>
-            <m:r>
-              <m:t>v</m:t>
-            </m:r>
-            <m:r>
-              <m:t>i</m:t>
-            </m:r>
-            <m:r>
-              <m:t>t</m:t>
-            </m:r>
-            <m:r>
-              <m:t>y</m:t>
-            </m:r>
-          </m:num>
-          <m:den>
-            <m:r>
-              <m:t>p</m:t>
-            </m:r>
-            <m:r>
-              <m:t>r</m:t>
-            </m:r>
-            <m:r>
-              <m:t>e</m:t>
-            </m:r>
-            <m:r>
-              <m:t>c</m:t>
-            </m:r>
-            <m:r>
-              <m:t>i</m:t>
-            </m:r>
-            <m:r>
-              <m:t>s</m:t>
-            </m:r>
-            <m:r>
-              <m:t>i</m:t>
-            </m:r>
-            <m:r>
-              <m:t>o</m:t>
-            </m:r>
-            <m:r>
-              <m:t>n</m:t>
-            </m:r>
-            <m:r>
-              <m:rPr>
-                <m:sty m:val="p"/>
-              </m:rPr>
-              <m:t>+</m:t>
-            </m:r>
-            <m:r>
-              <m:t>s</m:t>
-            </m:r>
-            <m:r>
-              <m:t>e</m:t>
-            </m:r>
-            <m:r>
-              <m:t>n</m:t>
-            </m:r>
-            <m:r>
-              <m:t>s</m:t>
-            </m:r>
-            <m:r>
-              <m:t>i</m:t>
-            </m:r>
-            <m:r>
-              <m:t>t</m:t>
-            </m:r>
-            <m:r>
-              <m:t>i</m:t>
-            </m:r>
-            <m:r>
-              <m:t>v</m:t>
-            </m:r>
-            <m:r>
-              <m:t>i</m:t>
-            </m:r>
-            <m:r>
-              <m:t>t</m:t>
-            </m:r>
-            <m:r>
-              <m:t>y</m:t>
-            </m:r>
-          </m:den>
-        </m:f>
-      </m:oMath>
-      <w:r>
-        <w:t xml:space="preserve">).</w:t>
-      </w:r>
     </w:p>
     <w:p>
       <w:pPr>
         <w:pStyle w:val="BodyText"/>
       </w:pPr>
-      <w:r>
-        <w:t xml:space="preserve">In the context of our sequential learning strategy, the initial models</w:t>
-      </w:r>
-      <w:r>
-        <w:t xml:space="preserve"> </w:t>
-      </w:r>
-      <w:r>
-        <w:t xml:space="preserve">were tasked with the binary classification of in-bed vs. out-of-bed. For</w:t>
-      </w:r>
-      <w:r>
-        <w:t xml:space="preserve"> </w:t>
-      </w:r>
-      <w:r>
-        <w:t xml:space="preserve">this task, we assessed performance using the F1-score, accuracy,</w:t>
-      </w:r>
-      <w:r>
-        <w:t xml:space="preserve"> </w:t>
-      </w:r>
-      <w:r>
-        <w:t xml:space="preserve">sensitivity, specificity, and precision metrics. The second models in</w:t>
-      </w:r>
-      <w:r>
-        <w:t xml:space="preserve"> </w:t>
-      </w:r>
-      <w:r>
-        <w:t xml:space="preserve">our sequential learning strategy focused on the binary classification of</w:t>
-      </w:r>
-      <w:r>
-        <w:t xml:space="preserve"> </w:t>
-      </w:r>
-      <w:r>
-        <w:t xml:space="preserve">asleep vs. awake. For these models, we considered the same metrics, in</w:t>
-      </w:r>
-      <w:r>
-        <w:t xml:space="preserve"> </w:t>
-      </w:r>
-      <w:r>
-        <w:t xml:space="preserve">addition to the negative predictive rate. The class imbalance in this</w:t>
-      </w:r>
-      <w:r>
-        <w:t xml:space="preserve"> </w:t>
-      </w:r>
-      <w:r>
-        <w:t xml:space="preserve">case led us to compute the F1 score as an unweighted macro-average.</w:t>
-      </w:r>
-      <w:r>
-        <w:t xml:space="preserve"> </w:t>
-      </w:r>
-      <w:r>
-        <w:t xml:space="preserve">Additionally, we evaluated the multiclass classifier, biLSTM, using the</w:t>
-      </w:r>
-      <w:r>
-        <w:t xml:space="preserve"> </w:t>
-      </w:r>
-      <w:r>
-        <w:t xml:space="preserve">same metrics. To do this, we considered the multiclass output as to</w:t>
-      </w:r>
-      <w:r>
-        <w:t xml:space="preserve"> </w:t>
-      </w:r>
-      <w:r>
-        <w:t xml:space="preserve">binary classifications, where the first was out-of-bed vs the rest and</w:t>
-      </w:r>
-      <w:r>
-        <w:t xml:space="preserve"> </w:t>
-      </w:r>
-      <w:r>
-        <w:t xml:space="preserve">the second binary classification as in-bed-awake vs in-bed-asleep. To</w:t>
-      </w:r>
-      <w:r>
-        <w:t xml:space="preserve"> </w:t>
-      </w:r>
-      <w:r>
-        <w:t xml:space="preserve">further illustrate model performance, we provide confusion matrices for</w:t>
-      </w:r>
-      <w:r>
-        <w:t xml:space="preserve"> </w:t>
-      </w:r>
-      <w:r>
-        <w:t xml:space="preserve">the full dataset, encompassing both in-bed and out-of-bed data. These</w:t>
-      </w:r>
-      <w:r>
-        <w:t xml:space="preserve"> </w:t>
-      </w:r>
-      <w:r>
-        <w:t xml:space="preserve">matrices report relative counts, column percentages (the proportion of</w:t>
-      </w:r>
-      <w:r>
-        <w:t xml:space="preserve"> </w:t>
-      </w:r>
-      <w:r>
-        <w:t xml:space="preserve">the true class accurately predicted), and row percentages (the</w:t>
-      </w:r>
-      <w:r>
-        <w:t xml:space="preserve"> </w:t>
-      </w:r>
-      <w:r>
-        <w:t xml:space="preserve">proportion of predictions correctly classified). We considered both the</w:t>
-      </w:r>
-      <w:r>
-        <w:t xml:space="preserve"> </w:t>
-      </w:r>
-      <w:r>
-        <w:t xml:space="preserve">in-bed/out-of-bed and awake/asleep scoring tasks as binary</w:t>
-      </w:r>
-      <w:r>
-        <w:t xml:space="preserve"> </w:t>
-      </w:r>
-      <w:r>
-        <w:t xml:space="preserve">classification problems, designating in-bed and asleep as the positive</w:t>
-      </w:r>
-      <w:r>
-        <w:t xml:space="preserve"> </w:t>
-      </w:r>
-      <w:r>
-        <w:t xml:space="preserve">labels and out-of-bed and awake as the negative labels in accordance</w:t>
-      </w:r>
-      <w:r>
-        <w:t xml:space="preserve"> </w:t>
-      </w:r>
-      <w:r>
-        <w:t xml:space="preserve">with previous research</w:t>
-      </w:r>
-      <w:r>
-        <w:t xml:space="preserve">(Hjorth et al. 2012; Kushida et al. 2001)</w:t>
-      </w:r>
-      <w:r>
-        <w:t xml:space="preserve">.</w:t>
+      <m:oMathPara>
+        <m:oMathParaPr>
+          <m:jc m:val="center"/>
+        </m:oMathParaPr>
+        <m:oMath>
+          <m:r>
+            <m:t>a</m:t>
+          </m:r>
+          <m:r>
+            <m:t>c</m:t>
+          </m:r>
+          <m:r>
+            <m:t>c</m:t>
+          </m:r>
+          <m:r>
+            <m:t>u</m:t>
+          </m:r>
+          <m:r>
+            <m:t>r</m:t>
+          </m:r>
+          <m:r>
+            <m:t>a</m:t>
+          </m:r>
+          <m:r>
+            <m:t>c</m:t>
+          </m:r>
+          <m:r>
+            <m:t>y</m:t>
+          </m:r>
+          <m:r>
+            <m:rPr>
+              <m:sty m:val="p"/>
+            </m:rPr>
+            <m:t>=</m:t>
+          </m:r>
+          <m:f>
+            <m:fPr>
+              <m:type m:val="bar"/>
+            </m:fPr>
+            <m:num>
+              <m:r>
+                <m:t>T</m:t>
+              </m:r>
+              <m:r>
+                <m:t>P</m:t>
+              </m:r>
+              <m:r>
+                <m:rPr>
+                  <m:sty m:val="p"/>
+                </m:rPr>
+                <m:t>+</m:t>
+              </m:r>
+              <m:r>
+                <m:t>T</m:t>
+              </m:r>
+              <m:r>
+                <m:t>N</m:t>
+              </m:r>
+            </m:num>
+            <m:den>
+              <m:r>
+                <m:t>T</m:t>
+              </m:r>
+              <m:r>
+                <m:t>P</m:t>
+              </m:r>
+              <m:r>
+                <m:rPr>
+                  <m:sty m:val="p"/>
+                </m:rPr>
+                <m:t>+</m:t>
+              </m:r>
+              <m:r>
+                <m:t>T</m:t>
+              </m:r>
+              <m:r>
+                <m:t>N</m:t>
+              </m:r>
+              <m:r>
+                <m:rPr>
+                  <m:sty m:val="p"/>
+                </m:rPr>
+                <m:t>+</m:t>
+              </m:r>
+              <m:r>
+                <m:t>F</m:t>
+              </m:r>
+              <m:r>
+                <m:t>P</m:t>
+              </m:r>
+              <m:r>
+                <m:rPr>
+                  <m:sty m:val="p"/>
+                </m:rPr>
+                <m:t>+</m:t>
+              </m:r>
+              <m:r>
+                <m:t>F</m:t>
+              </m:r>
+              <m:r>
+                <m:t>N</m:t>
+              </m:r>
+            </m:den>
+          </m:f>
+        </m:oMath>
+      </m:oMathPara>
+    </w:p>
+    <w:p>
+      <w:pPr>
+        <w:pStyle w:val="FirstParagraph"/>
+      </w:pPr>
+      <m:oMathPara>
+        <m:oMathParaPr>
+          <m:jc m:val="center"/>
+        </m:oMathParaPr>
+        <m:oMath>
+          <m:r>
+            <m:t>s</m:t>
+          </m:r>
+          <m:r>
+            <m:t>e</m:t>
+          </m:r>
+          <m:r>
+            <m:t>n</m:t>
+          </m:r>
+          <m:r>
+            <m:t>s</m:t>
+          </m:r>
+          <m:r>
+            <m:t>i</m:t>
+          </m:r>
+          <m:r>
+            <m:t>t</m:t>
+          </m:r>
+          <m:r>
+            <m:t>i</m:t>
+          </m:r>
+          <m:r>
+            <m:t>v</m:t>
+          </m:r>
+          <m:r>
+            <m:t>i</m:t>
+          </m:r>
+          <m:r>
+            <m:t>t</m:t>
+          </m:r>
+          <m:r>
+            <m:t>y</m:t>
+          </m:r>
+          <m:r>
+            <m:rPr>
+              <m:sty m:val="p"/>
+            </m:rPr>
+            <m:t>=</m:t>
+          </m:r>
+          <m:f>
+            <m:fPr>
+              <m:type m:val="bar"/>
+            </m:fPr>
+            <m:num>
+              <m:r>
+                <m:t>T</m:t>
+              </m:r>
+              <m:r>
+                <m:t>P</m:t>
+              </m:r>
+            </m:num>
+            <m:den>
+              <m:r>
+                <m:t>T</m:t>
+              </m:r>
+              <m:r>
+                <m:t>P</m:t>
+              </m:r>
+              <m:r>
+                <m:rPr>
+                  <m:sty m:val="p"/>
+                </m:rPr>
+                <m:t>+</m:t>
+              </m:r>
+              <m:r>
+                <m:t>F</m:t>
+              </m:r>
+              <m:r>
+                <m:t>N</m:t>
+              </m:r>
+            </m:den>
+          </m:f>
+        </m:oMath>
+      </m:oMathPara>
+    </w:p>
+    <w:p>
+      <w:pPr>
+        <w:pStyle w:val="FirstParagraph"/>
+      </w:pPr>
+      <m:oMathPara>
+        <m:oMathParaPr>
+          <m:jc m:val="center"/>
+        </m:oMathParaPr>
+        <m:oMath>
+          <m:r>
+            <m:t>s</m:t>
+          </m:r>
+          <m:r>
+            <m:t>p</m:t>
+          </m:r>
+          <m:r>
+            <m:t>e</m:t>
+          </m:r>
+          <m:r>
+            <m:t>c</m:t>
+          </m:r>
+          <m:r>
+            <m:t>i</m:t>
+          </m:r>
+          <m:r>
+            <m:t>f</m:t>
+          </m:r>
+          <m:r>
+            <m:t>i</m:t>
+          </m:r>
+          <m:r>
+            <m:t>c</m:t>
+          </m:r>
+          <m:r>
+            <m:t>i</m:t>
+          </m:r>
+          <m:r>
+            <m:t>t</m:t>
+          </m:r>
+          <m:r>
+            <m:t>y</m:t>
+          </m:r>
+          <m:r>
+            <m:rPr>
+              <m:sty m:val="p"/>
+            </m:rPr>
+            <m:t>=</m:t>
+          </m:r>
+          <m:f>
+            <m:fPr>
+              <m:type m:val="bar"/>
+            </m:fPr>
+            <m:num>
+              <m:r>
+                <m:t>T</m:t>
+              </m:r>
+              <m:r>
+                <m:t>N</m:t>
+              </m:r>
+            </m:num>
+            <m:den>
+              <m:r>
+                <m:t>T</m:t>
+              </m:r>
+              <m:r>
+                <m:t>N</m:t>
+              </m:r>
+              <m:r>
+                <m:rPr>
+                  <m:sty m:val="p"/>
+                </m:rPr>
+                <m:t>+</m:t>
+              </m:r>
+              <m:r>
+                <m:t>F</m:t>
+              </m:r>
+              <m:r>
+                <m:t>P</m:t>
+              </m:r>
+            </m:den>
+          </m:f>
+        </m:oMath>
+      </m:oMathPara>
+    </w:p>
+    <w:p>
+      <w:pPr>
+        <w:pStyle w:val="FirstParagraph"/>
+      </w:pPr>
+      <m:oMathPara>
+        <m:oMathParaPr>
+          <m:jc m:val="center"/>
+        </m:oMathParaPr>
+        <m:oMath>
+          <m:r>
+            <m:t>p</m:t>
+          </m:r>
+          <m:r>
+            <m:t>r</m:t>
+          </m:r>
+          <m:r>
+            <m:t>e</m:t>
+          </m:r>
+          <m:r>
+            <m:t>c</m:t>
+          </m:r>
+          <m:r>
+            <m:t>i</m:t>
+          </m:r>
+          <m:r>
+            <m:t>s</m:t>
+          </m:r>
+          <m:r>
+            <m:t>i</m:t>
+          </m:r>
+          <m:r>
+            <m:t>o</m:t>
+          </m:r>
+          <m:r>
+            <m:t>n</m:t>
+          </m:r>
+          <m:r>
+            <m:rPr>
+              <m:sty m:val="p"/>
+            </m:rPr>
+            <m:t>=</m:t>
+          </m:r>
+          <m:f>
+            <m:fPr>
+              <m:type m:val="bar"/>
+            </m:fPr>
+            <m:num>
+              <m:r>
+                <m:t>T</m:t>
+              </m:r>
+              <m:r>
+                <m:t>P</m:t>
+              </m:r>
+            </m:num>
+            <m:den>
+              <m:r>
+                <m:t>T</m:t>
+              </m:r>
+              <m:r>
+                <m:t>P</m:t>
+              </m:r>
+              <m:r>
+                <m:rPr>
+                  <m:sty m:val="p"/>
+                </m:rPr>
+                <m:t>+</m:t>
+              </m:r>
+              <m:r>
+                <m:t>F</m:t>
+              </m:r>
+              <m:r>
+                <m:t>P</m:t>
+              </m:r>
+            </m:den>
+          </m:f>
+        </m:oMath>
+      </m:oMathPara>
+    </w:p>
+    <w:p>
+      <w:pPr>
+        <w:pStyle w:val="FirstParagraph"/>
+      </w:pPr>
+      <m:oMathPara>
+        <m:oMathParaPr>
+          <m:jc m:val="center"/>
+        </m:oMathParaPr>
+        <m:oMath>
+          <m:r>
+            <m:t>N</m:t>
+          </m:r>
+          <m:r>
+            <m:t>P</m:t>
+          </m:r>
+          <m:r>
+            <m:t>V</m:t>
+          </m:r>
+          <m:r>
+            <m:rPr>
+              <m:sty m:val="p"/>
+            </m:rPr>
+            <m:t>=</m:t>
+          </m:r>
+          <m:f>
+            <m:fPr>
+              <m:type m:val="bar"/>
+            </m:fPr>
+            <m:num>
+              <m:r>
+                <m:t>T</m:t>
+              </m:r>
+              <m:r>
+                <m:t>N</m:t>
+              </m:r>
+            </m:num>
+            <m:den>
+              <m:r>
+                <m:t>T</m:t>
+              </m:r>
+              <m:r>
+                <m:t>N</m:t>
+              </m:r>
+              <m:r>
+                <m:rPr>
+                  <m:sty m:val="p"/>
+                </m:rPr>
+                <m:t>+</m:t>
+              </m:r>
+              <m:r>
+                <m:t>F</m:t>
+              </m:r>
+              <m:r>
+                <m:t>N</m:t>
+              </m:r>
+            </m:den>
+          </m:f>
+        </m:oMath>
+      </m:oMathPara>
+    </w:p>
+    <w:p>
+      <w:pPr>
+        <w:pStyle w:val="FirstParagraph"/>
+      </w:pPr>
+      <m:oMathPara>
+        <m:oMathParaPr>
+          <m:jc m:val="center"/>
+        </m:oMathParaPr>
+        <m:oMath>
+          <m:sSub>
+            <m:e>
+              <m:r>
+                <m:t>F</m:t>
+              </m:r>
+            </m:e>
+            <m:sub>
+              <m:r>
+                <m:t>1</m:t>
+              </m:r>
+            </m:sub>
+          </m:sSub>
+          <m:r>
+            <m:rPr>
+              <m:sty m:val="p"/>
+            </m:rPr>
+            <m:t>=</m:t>
+          </m:r>
+          <m:r>
+            <m:t>2</m:t>
+          </m:r>
+          <m:r>
+            <m:rPr>
+              <m:sty m:val="p"/>
+            </m:rPr>
+            <m:t>⋅</m:t>
+          </m:r>
+          <m:f>
+            <m:fPr>
+              <m:type m:val="bar"/>
+            </m:fPr>
+            <m:num>
+              <m:r>
+                <m:t>p</m:t>
+              </m:r>
+              <m:r>
+                <m:t>r</m:t>
+              </m:r>
+              <m:r>
+                <m:t>e</m:t>
+              </m:r>
+              <m:r>
+                <m:t>c</m:t>
+              </m:r>
+              <m:r>
+                <m:t>i</m:t>
+              </m:r>
+              <m:r>
+                <m:t>s</m:t>
+              </m:r>
+              <m:r>
+                <m:t>i</m:t>
+              </m:r>
+              <m:r>
+                <m:t>o</m:t>
+              </m:r>
+              <m:r>
+                <m:t>n</m:t>
+              </m:r>
+              <m:r>
+                <m:rPr>
+                  <m:sty m:val="p"/>
+                </m:rPr>
+                <m:t>⋅</m:t>
+              </m:r>
+              <m:r>
+                <m:t>s</m:t>
+              </m:r>
+              <m:r>
+                <m:t>e</m:t>
+              </m:r>
+              <m:r>
+                <m:t>n</m:t>
+              </m:r>
+              <m:r>
+                <m:t>s</m:t>
+              </m:r>
+              <m:r>
+                <m:t>i</m:t>
+              </m:r>
+              <m:r>
+                <m:t>t</m:t>
+              </m:r>
+              <m:r>
+                <m:t>i</m:t>
+              </m:r>
+              <m:r>
+                <m:t>v</m:t>
+              </m:r>
+              <m:r>
+                <m:t>i</m:t>
+              </m:r>
+              <m:r>
+                <m:t>t</m:t>
+              </m:r>
+              <m:r>
+                <m:t>y</m:t>
+              </m:r>
+            </m:num>
+            <m:den>
+              <m:r>
+                <m:t>p</m:t>
+              </m:r>
+              <m:r>
+                <m:t>r</m:t>
+              </m:r>
+              <m:r>
+                <m:t>e</m:t>
+              </m:r>
+              <m:r>
+                <m:t>c</m:t>
+              </m:r>
+              <m:r>
+                <m:t>i</m:t>
+              </m:r>
+              <m:r>
+                <m:t>s</m:t>
+              </m:r>
+              <m:r>
+                <m:t>i</m:t>
+              </m:r>
+              <m:r>
+                <m:t>o</m:t>
+              </m:r>
+              <m:r>
+                <m:t>n</m:t>
+              </m:r>
+              <m:r>
+                <m:rPr>
+                  <m:sty m:val="p"/>
+                </m:rPr>
+                <m:t>+</m:t>
+              </m:r>
+              <m:r>
+                <m:t>s</m:t>
+              </m:r>
+              <m:r>
+                <m:t>e</m:t>
+              </m:r>
+              <m:r>
+                <m:t>n</m:t>
+              </m:r>
+              <m:r>
+                <m:t>s</m:t>
+              </m:r>
+              <m:r>
+                <m:t>i</m:t>
+              </m:r>
+              <m:r>
+                <m:t>t</m:t>
+              </m:r>
+              <m:r>
+                <m:t>i</m:t>
+              </m:r>
+              <m:r>
+                <m:t>v</m:t>
+              </m:r>
+              <m:r>
+                <m:t>i</m:t>
+              </m:r>
+              <m:r>
+                <m:t>t</m:t>
+              </m:r>
+              <m:r>
+                <m:t>y</m:t>
+              </m:r>
+            </m:den>
+          </m:f>
+        </m:oMath>
+      </m:oMathPara>
+    </w:p>
+    <w:p>
+      <w:pPr>
+        <w:pStyle w:val="FirstParagraph"/>
+      </w:pPr>
+      <w:r>
+        <w:t xml:space="preserve">where NPV is negative predictive value, TP is true positives, FP is</w:t>
+      </w:r>
+      <w:r>
+        <w:t xml:space="preserve"> </w:t>
+      </w:r>
+      <w:r>
+        <w:t xml:space="preserve">false positives, TN is true negatives, and FN is false negatives.</w:t>
       </w:r>
     </w:p>
     <w:p>
@@ -3903,13 +3780,147 @@
         <w:pStyle w:val="BodyText"/>
       </w:pPr>
       <w:r>
+        <w:t xml:space="preserve">In the context of our sequential model strategy, the initial models were</w:t>
+      </w:r>
+      <w:r>
+        <w:t xml:space="preserve"> </w:t>
+      </w:r>
+      <w:r>
+        <w:t xml:space="preserve">tasked with the binary classification of in-bed vs. out-of-bed. For this</w:t>
+      </w:r>
+      <w:r>
+        <w:t xml:space="preserve"> </w:t>
+      </w:r>
+      <w:r>
+        <w:t xml:space="preserve">task, we assessed performance using the F1-score, accuracy, sensitivity,</w:t>
+      </w:r>
+      <w:r>
+        <w:t xml:space="preserve"> </w:t>
+      </w:r>
+      <w:r>
+        <w:t xml:space="preserve">specificity, and precision metrics. The second models in our sequential</w:t>
+      </w:r>
+      <w:r>
+        <w:t xml:space="preserve"> </w:t>
+      </w:r>
+      <w:r>
+        <w:t xml:space="preserve">model strategy focused on the binary classification of asleep vs. awake.</w:t>
+      </w:r>
+      <w:r>
+        <w:t xml:space="preserve"> </w:t>
+      </w:r>
+      <w:r>
+        <w:t xml:space="preserve">For these models, we considered the same metrics, in addition to the</w:t>
+      </w:r>
+      <w:r>
+        <w:t xml:space="preserve"> </w:t>
+      </w:r>
+      <w:r>
+        <w:t xml:space="preserve">negative predictive rate. The class imbalance in this case led us to</w:t>
+      </w:r>
+      <w:r>
+        <w:t xml:space="preserve"> </w:t>
+      </w:r>
+      <w:r>
+        <w:t xml:space="preserve">compute the F1 score as an unweighted macro-average. Additionally, we</w:t>
+      </w:r>
+      <w:r>
+        <w:t xml:space="preserve"> </w:t>
+      </w:r>
+      <w:r>
+        <w:t xml:space="preserve">evaluated the multiclass classifier, biLSTM, using the same metrics. To</w:t>
+      </w:r>
+      <w:r>
+        <w:t xml:space="preserve"> </w:t>
+      </w:r>
+      <w:r>
+        <w:t xml:space="preserve">do this, we considered the multiclass output as to binary</w:t>
+      </w:r>
+      <w:r>
+        <w:t xml:space="preserve"> </w:t>
+      </w:r>
+      <w:r>
+        <w:t xml:space="preserve">classifications, where the first was out-of-bed vs the rest and the</w:t>
+      </w:r>
+      <w:r>
+        <w:t xml:space="preserve"> </w:t>
+      </w:r>
+      <w:r>
+        <w:t xml:space="preserve">second binary classification as in-bed-awake vs in-bed-asleep. To</w:t>
+      </w:r>
+      <w:r>
+        <w:t xml:space="preserve"> </w:t>
+      </w:r>
+      <w:r>
+        <w:t xml:space="preserve">further illustrate model performance, we provide confusion matrices for</w:t>
+      </w:r>
+      <w:r>
+        <w:t xml:space="preserve"> </w:t>
+      </w:r>
+      <w:r>
+        <w:t xml:space="preserve">the full dataset, encompassing both in-bed and out-of-bed data. These</w:t>
+      </w:r>
+      <w:r>
+        <w:t xml:space="preserve"> </w:t>
+      </w:r>
+      <w:r>
+        <w:t xml:space="preserve">matrices report relative counts, column percentages (the proportion of</w:t>
+      </w:r>
+      <w:r>
+        <w:t xml:space="preserve"> </w:t>
+      </w:r>
+      <w:r>
+        <w:t xml:space="preserve">the true class accurately predicted), and row percentages (the</w:t>
+      </w:r>
+      <w:r>
+        <w:t xml:space="preserve"> </w:t>
+      </w:r>
+      <w:r>
+        <w:t xml:space="preserve">proportion of predictions correctly classified). We considered both the</w:t>
+      </w:r>
+      <w:r>
+        <w:t xml:space="preserve"> </w:t>
+      </w:r>
+      <w:r>
+        <w:t xml:space="preserve">in-bed/out-of-bed and awake/asleep scoring tasks as binary</w:t>
+      </w:r>
+      <w:r>
+        <w:t xml:space="preserve"> </w:t>
+      </w:r>
+      <w:r>
+        <w:t xml:space="preserve">classification problems, designating in-bed and asleep as the positive</w:t>
+      </w:r>
+      <w:r>
+        <w:t xml:space="preserve"> </w:t>
+      </w:r>
+      <w:r>
+        <w:t xml:space="preserve">labels and out-of-bed and awake as the negative labels in accordance</w:t>
+      </w:r>
+      <w:r>
+        <w:t xml:space="preserve"> </w:t>
+      </w:r>
+      <w:r>
+        <w:t xml:space="preserve">with previous research</w:t>
+      </w:r>
+      <w:r>
+        <w:t xml:space="preserve">(Hjorth et al. 2012; Kushida et al. 2001)</w:t>
+      </w:r>
+      <w:r>
+        <w:t xml:space="preserve">.</w:t>
+      </w:r>
+    </w:p>
+    <w:p>
+      <w:pPr>
+        <w:pStyle w:val="BodyText"/>
+      </w:pPr>
+      <w:r>
         <w:t xml:space="preserve">To assess the performance of our models in deriving sleep quality</w:t>
       </w:r>
       <w:r>
         <w:t xml:space="preserve"> </w:t>
       </w:r>
       <w:r>
-        <w:t xml:space="preserve">parameters, we utilized Bland-Altman plots and Pearson correlations. The</w:t>
+        <w:t xml:space="preserve">metrics, we utilized Bland-Altman plots and Pearson correlations. The</w:t>
       </w:r>
       <w:r>
         <w:t xml:space="preserve"> </w:t>
@@ -3921,61 +3932,91 @@
         <w:t xml:space="preserve"> </w:t>
       </w:r>
       <w:r>
-        <w:t xml:space="preserve">agreement between two measurement techniques. Considering our dataset</w:t>
-      </w:r>
-      <w:r>
-        <w:t xml:space="preserve"> </w:t>
-      </w:r>
-      <w:r>
-        <w:t xml:space="preserve">contained multiple observations per subject, we integrated a bootstrap</w:t>
-      </w:r>
-      <w:r>
-        <w:t xml:space="preserve"> </w:t>
-      </w:r>
-      <w:r>
-        <w:t xml:space="preserve">procedure to address this extra source of variability. We calculated the</w:t>
-      </w:r>
-      <w:r>
-        <w:t xml:space="preserve"> </w:t>
-      </w:r>
-      <w:r>
-        <w:t xml:space="preserve">mean difference (bias) and defined the LOA as the mean difference plus</w:t>
-      </w:r>
-      <w:r>
-        <w:t xml:space="preserve"> </w:t>
-      </w:r>
-      <w:r>
-        <w:t xml:space="preserve">or minus 1.96 times the standard deviation of these differences. To</w:t>
-      </w:r>
-      <w:r>
-        <w:t xml:space="preserve"> </w:t>
-      </w:r>
-      <w:r>
-        <w:t xml:space="preserve">ensure our measurements were robust and accounted for intra-subject</w:t>
-      </w:r>
-      <w:r>
-        <w:t xml:space="preserve"> </w:t>
-      </w:r>
-      <w:r>
-        <w:t xml:space="preserve">variability, we estimated the 95% confidence intervals for both the bias</w:t>
-      </w:r>
-      <w:r>
-        <w:t xml:space="preserve"> </w:t>
-      </w:r>
-      <w:r>
-        <w:t xml:space="preserve">and the LOA using a bias-corrected and accelerated bootstrap method,</w:t>
-      </w:r>
-      <w:r>
-        <w:t xml:space="preserve"> </w:t>
-      </w:r>
-      <w:r>
-        <w:t xml:space="preserve">utilizing 10,000 bootstrap replicates. The sleep quality parameteres</w:t>
-      </w:r>
-      <w:r>
-        <w:t xml:space="preserve"> </w:t>
-      </w:r>
-      <w:r>
-        <w:t xml:space="preserve">included are defined as follews in accordance with the ZM definitions:</w:t>
+        <w:t xml:space="preserve">agreement between two measurement techniques. Given the nature of our</w:t>
+      </w:r>
+      <w:r>
+        <w:t xml:space="preserve"> </w:t>
+      </w:r>
+      <w:r>
+        <w:t xml:space="preserve">dataset, which contains multiple observations per subject, we employed a</w:t>
+      </w:r>
+      <w:r>
+        <w:t xml:space="preserve"> </w:t>
+      </w:r>
+      <w:r>
+        <w:t xml:space="preserve">bootstrap procedure to account for this added variability. We first</w:t>
+      </w:r>
+      <w:r>
+        <w:t xml:space="preserve"> </w:t>
+      </w:r>
+      <w:r>
+        <w:t xml:space="preserve">calculated the mean difference (bias) and then defined the limits of</w:t>
+      </w:r>
+      <w:r>
+        <w:t xml:space="preserve"> </w:t>
+      </w:r>
+      <w:r>
+        <w:t xml:space="preserve">agreement (LOA) as the mean difference plus or minus 1.96 times the</w:t>
+      </w:r>
+      <w:r>
+        <w:t xml:space="preserve"> </w:t>
+      </w:r>
+      <w:r>
+        <w:t xml:space="preserve">standard deviation of these differences. Acknowledging the possibility</w:t>
+      </w:r>
+      <w:r>
+        <w:t xml:space="preserve"> </w:t>
+      </w:r>
+      <w:r>
+        <w:t xml:space="preserve">of non-normality and potential skewness in our data, we chose to apply a</w:t>
+      </w:r>
+      <w:r>
+        <w:t xml:space="preserve"> </w:t>
+      </w:r>
+      <w:r>
+        <w:t xml:space="preserve">bias-corrected and accelerated (BCa) bootstrap</w:t>
+      </w:r>
+      <w:r>
+        <w:t xml:space="preserve"> </w:t>
+      </w:r>
+      <w:r>
+        <w:t xml:space="preserve">method</w:t>
+      </w:r>
+      <w:r>
+        <w:t xml:space="preserve">(DiCiccio and Efron 1996)</w:t>
+      </w:r>
+      <w:r>
+        <w:t xml:space="preserve">. This approach allowed us to better</w:t>
+      </w:r>
+      <w:r>
+        <w:t xml:space="preserve"> </w:t>
+      </w:r>
+      <w:r>
+        <w:t xml:space="preserve">address potential bias in our estimates and the inherent intra-subject</w:t>
+      </w:r>
+      <w:r>
+        <w:t xml:space="preserve"> </w:t>
+      </w:r>
+      <w:r>
+        <w:t xml:space="preserve">variability. Utilizing 10,000 bootstrap replicates, we estimated the 95%</w:t>
+      </w:r>
+      <w:r>
+        <w:t xml:space="preserve"> </w:t>
+      </w:r>
+      <w:r>
+        <w:t xml:space="preserve">confidence intervals for both the bias and the LOA, thus ensuring</w:t>
+      </w:r>
+      <w:r>
+        <w:t xml:space="preserve"> </w:t>
+      </w:r>
+      <w:r>
+        <w:t xml:space="preserve">robustness in our measurements. The sleep quality parameteres included</w:t>
+      </w:r>
+      <w:r>
+        <w:t xml:space="preserve"> </w:t>
+      </w:r>
+      <w:r>
+        <w:t xml:space="preserve">are defined as follows in accordance with the ZM definitions:</w:t>
       </w:r>
     </w:p>
     <w:p>
@@ -4264,13 +4305,13 @@
         <w:t xml:space="preserve"> </w:t>
       </w:r>
       <w:r>
-        <w:t xml:space="preserve">the sleep quality parameters derived</w:t>
-      </w:r>
-      <w:r>
-        <w:t xml:space="preserve"> </w:t>
-      </w:r>
-      <w:r>
-        <w:t xml:space="preserve">from ZM predictions were modified by the implementation of 5-minute and</w:t>
+        <w:t xml:space="preserve">the sleep quality metrics derived from</w:t>
+      </w:r>
+      <w:r>
+        <w:t xml:space="preserve"> </w:t>
+      </w:r>
+      <w:r>
+        <w:t xml:space="preserve">ZM predictions were modified by the implementation of 5-minute and</w:t>
       </w:r>
       <w:r>
         <w:t xml:space="preserve"> </w:t>
@@ -4318,55 +4359,55 @@
         <w:t xml:space="preserve"> </w:t>
       </w:r>
       <w:r>
-        <w:t xml:space="preserve">also elevated, suggesting the filter smooths out brief awakenings at</w:t>
-      </w:r>
-      <w:r>
-        <w:t xml:space="preserve"> </w:t>
-      </w:r>
-      <w:r>
-        <w:t xml:space="preserve">sleep onset, leading to a prolonged time to persistent sleep. A</w:t>
-      </w:r>
-      <w:r>
-        <w:t xml:space="preserve"> </w:t>
-      </w:r>
-      <w:r>
-        <w:t xml:space="preserve">significant change was seen in WASO, which dropped from 39.0 ± 33.6</w:t>
-      </w:r>
-      <w:r>
-        <w:t xml:space="preserve"> </w:t>
-      </w:r>
-      <w:r>
-        <w:t xml:space="preserve">minutes in raw data to 30.6 ± 46.8 minutes and 22.3 ± 55.4 minutes in</w:t>
-      </w:r>
-      <w:r>
-        <w:t xml:space="preserve"> </w:t>
-      </w:r>
-      <w:r>
-        <w:t xml:space="preserve">the 5-minute and 10-minute filtered data, respectively. The number of</w:t>
-      </w:r>
-      <w:r>
-        <w:t xml:space="preserve"> </w:t>
-      </w:r>
-      <w:r>
-        <w:t xml:space="preserve">awakenings was also considerably reduced with the application of</w:t>
-      </w:r>
-      <w:r>
-        <w:t xml:space="preserve"> </w:t>
-      </w:r>
-      <w:r>
-        <w:t xml:space="preserve">filters. In the raw data, the average number of awakenings was 34.46 ±</w:t>
-      </w:r>
-      <w:r>
-        <w:t xml:space="preserve"> </w:t>
-      </w:r>
-      <w:r>
-        <w:t xml:space="preserve">11.33 per night, which reduced to 4.43 ± 3.26 and 1.95 ± 2.01 for the</w:t>
-      </w:r>
-      <w:r>
-        <w:t xml:space="preserve"> </w:t>
-      </w:r>
-      <w:r>
-        <w:t xml:space="preserve">5-minute and 10-minute filtered data sets respectively.</w:t>
+        <w:t xml:space="preserve">also increased, suggesting the filter removes brief awakenings at sleep</w:t>
+      </w:r>
+      <w:r>
+        <w:t xml:space="preserve"> </w:t>
+      </w:r>
+      <w:r>
+        <w:t xml:space="preserve">onset, leading to a prolonged time to persistent sleep. A change was</w:t>
+      </w:r>
+      <w:r>
+        <w:t xml:space="preserve"> </w:t>
+      </w:r>
+      <w:r>
+        <w:t xml:space="preserve">seen in WASO, which dropped from 39.0 ± 33.6 minutes in raw data to 30.6</w:t>
+      </w:r>
+      <w:r>
+        <w:t xml:space="preserve"> </w:t>
+      </w:r>
+      <w:r>
+        <w:t xml:space="preserve">± 46.8 minutes and 22.3 ± 55.4 minutes in the 5-minute and 10-minute</w:t>
+      </w:r>
+      <w:r>
+        <w:t xml:space="preserve"> </w:t>
+      </w:r>
+      <w:r>
+        <w:t xml:space="preserve">filtered data, respectively. The number of awakenings was also</w:t>
+      </w:r>
+      <w:r>
+        <w:t xml:space="preserve"> </w:t>
+      </w:r>
+      <w:r>
+        <w:t xml:space="preserve">considerably reduced with the application of filters. In the raw data,</w:t>
+      </w:r>
+      <w:r>
+        <w:t xml:space="preserve"> </w:t>
+      </w:r>
+      <w:r>
+        <w:t xml:space="preserve">the average number of awakenings was 34.46 ± 11.33 per night, which</w:t>
+      </w:r>
+      <w:r>
+        <w:t xml:space="preserve"> </w:t>
+      </w:r>
+      <w:r>
+        <w:t xml:space="preserve">reduced to 4.43 ± 3.26 and 1.95 ± 2.01 for the 5-minute and 10-minute</w:t>
+      </w:r>
+      <w:r>
+        <w:t xml:space="preserve"> </w:t>
+      </w:r>
+      <w:r>
+        <w:t xml:space="preserve">filtered data sets respectively.</w:t>
       </w:r>
     </w:p>
     <w:bookmarkStart w:id="40" w:name="tbl-zm_overview"/>
@@ -5128,19 +5169,25 @@
         <w:t xml:space="preserve"> </w:t>
       </w:r>
       <w:r>
-        <w:t xml:space="preserve">Specificity also demonstrate consistent results across the models. The</w:t>
-      </w:r>
-      <w:r>
-        <w:t xml:space="preserve"> </w:t>
-      </w:r>
-      <w:r>
-        <w:t xml:space="preserve">XGBoost model, despite recording the highest metrics with an F1 score of</w:t>
-      </w:r>
-      <w:r>
-        <w:t xml:space="preserve"> </w:t>
-      </w:r>
-      <w:r>
-        <w:t xml:space="preserve">95.4% and accuracy of 96.1%, outpaced the others only marginally.</w:t>
+        <w:t xml:space="preserve">Specificity also demonstrate consistent results across the different</w:t>
+      </w:r>
+      <w:r>
+        <w:t xml:space="preserve"> </w:t>
+      </w:r>
+      <w:r>
+        <w:t xml:space="preserve">models. The XGBoost model provide the best performance with an F1 score</w:t>
+      </w:r>
+      <w:r>
+        <w:t xml:space="preserve"> </w:t>
+      </w:r>
+      <w:r>
+        <w:t xml:space="preserve">of 95.4% and accuracy of 96.1%, although only outpacing the other models</w:t>
+      </w:r>
+      <w:r>
+        <w:t xml:space="preserve"> </w:t>
+      </w:r>
+      <w:r>
+        <w:t xml:space="preserve">marginally.</w:t>
       </w:r>
     </w:p>
     <w:bookmarkStart w:id="41" w:name="tbl-in_bed_performance"/>
@@ -8810,13 +8857,13 @@
       </w:tr>
     </w:tbl>
     <w:bookmarkEnd w:id="47"/>
-    <w:bookmarkStart w:id="53" w:name="evaluation-of-sleep-quality-parameters"/>
+    <w:bookmarkStart w:id="53" w:name="evaluation-of-sleep-quality-metrics"/>
     <w:p>
       <w:pPr>
         <w:pStyle w:val="Heading2"/>
       </w:pPr>
       <w:r>
-        <w:t xml:space="preserve">3.2 Evaluation of Sleep Quality Parameters</w:t>
+        <w:t xml:space="preserve">3.2 Evaluation of sleep quality metrics</w:t>
       </w:r>
     </w:p>
     <w:p>
@@ -8840,13 +8887,13 @@
         <w:t xml:space="preserve"> </w:t>
       </w:r>
       <w:r>
-        <w:t xml:space="preserve">to predict various sleep quality parameters (SPT, TST, SE, LPS, WASO)</w:t>
-      </w:r>
-      <w:r>
-        <w:t xml:space="preserve"> </w:t>
-      </w:r>
-      <w:r>
-        <w:t xml:space="preserve">using the 5-minute median filtered ZM predictions. To see the full table</w:t>
+        <w:t xml:space="preserve">to predict various sleep quality metrics (SPT, TST, SE, LPS, WASO) using</w:t>
+      </w:r>
+      <w:r>
+        <w:t xml:space="preserve"> </w:t>
+      </w:r>
+      <w:r>
+        <w:t xml:space="preserve">the 5-minute median filtered ZM predictions. To see the full table</w:t>
       </w:r>
       <w:r>
         <w:t xml:space="preserve"> </w:t>
@@ -8925,7 +8972,7 @@
         <w:t xml:space="preserve"> </w:t>
       </w:r>
       <w:r>
-        <w:t xml:space="preserve">variability across different sleep quality parameters and filtering</w:t>
+        <w:t xml:space="preserve">variability across different sleep quality metrics and filtering</w:t>
       </w:r>
       <w:r>
         <w:t xml:space="preserve"> </w:t>
@@ -8961,13 +9008,13 @@
         <w:t xml:space="preserve"> </w:t>
       </w:r>
       <w:r>
-        <w:t xml:space="preserve">had the highest correlation with ZM across all sleep quality parameters</w:t>
-      </w:r>
-      <w:r>
-        <w:t xml:space="preserve"> </w:t>
-      </w:r>
-      <w:r>
-        <w:t xml:space="preserve">and filtering methods Notably, the XGBoost’s 5-minute median predictions</w:t>
+        <w:t xml:space="preserve">had the highest correlation with ZM across all sleep quality metrics and</w:t>
+      </w:r>
+      <w:r>
+        <w:t xml:space="preserve"> </w:t>
+      </w:r>
+      <w:r>
+        <w:t xml:space="preserve">filtering methods Notably, the XGBoost’s 5-minute median predictions</w:t>
       </w:r>
       <w:r>
         <w:t xml:space="preserve"> </w:t>
@@ -12455,97 +12502,91 @@
         <w:t xml:space="preserve"> </w:t>
       </w:r>
       <w:r>
-        <w:t xml:space="preserve">median-smoothed ZM-derived sleep quality parameters. The Bland-Altman</w:t>
-      </w:r>
-      <w:r>
-        <w:t xml:space="preserve"> </w:t>
-      </w:r>
-      <w:r>
-        <w:t xml:space="preserve">plot for the SPT and TST reveals a significant level of agreement with</w:t>
-      </w:r>
-      <w:r>
-        <w:t xml:space="preserve"> </w:t>
-      </w:r>
-      <w:r>
-        <w:t xml:space="preserve">the ZM, as evidenced by a bias close to zero. Interestingly, a portion</w:t>
-      </w:r>
-      <w:r>
-        <w:t xml:space="preserve"> </w:t>
-      </w:r>
-      <w:r>
-        <w:t xml:space="preserve">of the data points are located near the zero line indicating perfect</w:t>
-      </w:r>
-      <w:r>
-        <w:t xml:space="preserve"> </w:t>
-      </w:r>
-      <w:r>
-        <w:t xml:space="preserve">agreement. However, the presence of extreme outliers widens the limits</w:t>
-      </w:r>
-      <w:r>
-        <w:t xml:space="preserve"> </w:t>
-      </w:r>
-      <w:r>
-        <w:t xml:space="preserve">of agreement (LOA). The scatterplot for SPT also demonstrates a positive</w:t>
-      </w:r>
-      <w:r>
-        <w:t xml:space="preserve"> </w:t>
-      </w:r>
-      <w:r>
-        <w:t xml:space="preserve">trend, indicating a moderate linear correlation between the XGBoost</w:t>
-      </w:r>
-      <w:r>
-        <w:t xml:space="preserve"> </w:t>
-      </w:r>
-      <w:r>
-        <w:t xml:space="preserve">model and the ZM-derived sleep quality parameters. The bias and LOA for</w:t>
-      </w:r>
-      <w:r>
-        <w:t xml:space="preserve"> </w:t>
-      </w:r>
-      <w:r>
-        <w:t xml:space="preserve">TST are comparable to those observed for SPT, indicating a consistent</w:t>
-      </w:r>
-      <w:r>
-        <w:t xml:space="preserve"> </w:t>
-      </w:r>
-      <w:r>
-        <w:t xml:space="preserve">level of agreement between the two methods. The scatterplot for TST also</w:t>
-      </w:r>
-      <w:r>
-        <w:t xml:space="preserve"> </w:t>
-      </w:r>
-      <w:r>
-        <w:t xml:space="preserve">shows a slightly higher correlation, primarily driven by the absence of</w:t>
-      </w:r>
-      <w:r>
-        <w:t xml:space="preserve"> </w:t>
-      </w:r>
-      <w:r>
-        <w:t xml:space="preserve">extreme outliers.Furthermore, the remaining three sleep quality</w:t>
-      </w:r>
-      <w:r>
-        <w:t xml:space="preserve"> </w:t>
-      </w:r>
-      <w:r>
-        <w:t xml:space="preserve">parameters, SE, LPS, and WASO, exhibit heteroscedasticity in contrast to</w:t>
-      </w:r>
-      <w:r>
-        <w:t xml:space="preserve"> </w:t>
-      </w:r>
-      <w:r>
-        <w:t xml:space="preserve">SPT and TST. This outcome is expected as achieving 100% sleep efficiency</w:t>
-      </w:r>
-      <w:r>
-        <w:t xml:space="preserve"> </w:t>
-      </w:r>
-      <w:r>
-        <w:t xml:space="preserve">is relatively rare, resulting in less disagreement between the methods</w:t>
-      </w:r>
-      <w:r>
-        <w:t xml:space="preserve"> </w:t>
-      </w:r>
-      <w:r>
-        <w:t xml:space="preserve">as values approach the upper limit. However, as sleep efficiency</w:t>
+        <w:t xml:space="preserve">median-smoothed ZM-derived sleep quality metrics. The Bland-Altman plot</w:t>
+      </w:r>
+      <w:r>
+        <w:t xml:space="preserve"> </w:t>
+      </w:r>
+      <w:r>
+        <w:t xml:space="preserve">for the SPT and TST reveals a good level of agreement with the ZM, as</w:t>
+      </w:r>
+      <w:r>
+        <w:t xml:space="preserve"> </w:t>
+      </w:r>
+      <w:r>
+        <w:t xml:space="preserve">evidenced by a bias close to zero. Interestingly, a portion of the data</w:t>
+      </w:r>
+      <w:r>
+        <w:t xml:space="preserve"> </w:t>
+      </w:r>
+      <w:r>
+        <w:t xml:space="preserve">points are located near the zero line indicating perfect agreement. The</w:t>
+      </w:r>
+      <w:r>
+        <w:t xml:space="preserve"> </w:t>
+      </w:r>
+      <w:r>
+        <w:t xml:space="preserve">scatterplot for SPT also demonstrates a positive trend, indicating a</w:t>
+      </w:r>
+      <w:r>
+        <w:t xml:space="preserve"> </w:t>
+      </w:r>
+      <w:r>
+        <w:t xml:space="preserve">moderate linear correlation between the XGBoost model and the ZM-derived</w:t>
+      </w:r>
+      <w:r>
+        <w:t xml:space="preserve"> </w:t>
+      </w:r>
+      <w:r>
+        <w:t xml:space="preserve">sleep quality metrics. The bias and LOA for TST are comparable to those</w:t>
+      </w:r>
+      <w:r>
+        <w:t xml:space="preserve"> </w:t>
+      </w:r>
+      <w:r>
+        <w:t xml:space="preserve">observed for SPT, indicating a consistent level of agreement between the</w:t>
+      </w:r>
+      <w:r>
+        <w:t xml:space="preserve"> </w:t>
+      </w:r>
+      <w:r>
+        <w:t xml:space="preserve">two methods. The scatterplot for TST also shows a slightly higher</w:t>
+      </w:r>
+      <w:r>
+        <w:t xml:space="preserve"> </w:t>
+      </w:r>
+      <w:r>
+        <w:t xml:space="preserve">correlation, primarily driven by the absence of extreme</w:t>
+      </w:r>
+      <w:r>
+        <w:t xml:space="preserve"> </w:t>
+      </w:r>
+      <w:r>
+        <w:t xml:space="preserve">outliers.Furthermore, the remaining three sleep quality metrics, SE,</w:t>
+      </w:r>
+      <w:r>
+        <w:t xml:space="preserve"> </w:t>
+      </w:r>
+      <w:r>
+        <w:t xml:space="preserve">LPS, and WASO, exhibit heteroscedasticity in contrast to SPT and TST.</w:t>
+      </w:r>
+      <w:r>
+        <w:t xml:space="preserve"> </w:t>
+      </w:r>
+      <w:r>
+        <w:t xml:space="preserve">This outcome is expected as achieving 100% sleep efficiency is</w:t>
+      </w:r>
+      <w:r>
+        <w:t xml:space="preserve"> </w:t>
+      </w:r>
+      <w:r>
+        <w:t xml:space="preserve">relatively rare, resulting in less disagreement between the methods as</w:t>
+      </w:r>
+      <w:r>
+        <w:t xml:space="preserve"> </w:t>
+      </w:r>
+      <w:r>
+        <w:t xml:space="preserve">values approach the upper limit. Conversely, as sleep efficiency</w:t>
       </w:r>
       <w:r>
         <w:t xml:space="preserve"> </w:t>
@@ -12569,25 +12610,19 @@
         <w:t xml:space="preserve"> </w:t>
       </w:r>
       <w:r>
-        <w:t xml:space="preserve">model and ZM-derived sleep quality parameters for SE, however, a poor</w:t>
-      </w:r>
-      <w:r>
-        <w:t xml:space="preserve"> </w:t>
-      </w:r>
-      <w:r>
-        <w:t xml:space="preserve">correlation is observed for LPS and WASO, suggesting less agreement</w:t>
-      </w:r>
-      <w:r>
-        <w:t xml:space="preserve"> </w:t>
-      </w:r>
-      <w:r>
-        <w:t xml:space="preserve">between the two methods for these parameters. Similar plots for all</w:t>
-      </w:r>
-      <w:r>
-        <w:t xml:space="preserve"> </w:t>
-      </w:r>
-      <w:r>
-        <w:t xml:space="preserve">models are available in the</w:t>
+        <w:t xml:space="preserve">model and ZM-derived sleep quality metrics for SE, however, a poor</w:t>
+      </w:r>
+      <w:r>
+        <w:t xml:space="preserve"> </w:t>
+      </w:r>
+      <w:r>
+        <w:t xml:space="preserve">correlation is observed for LPS and WASO. Similar plots for all models</w:t>
+      </w:r>
+      <w:r>
+        <w:t xml:space="preserve"> </w:t>
+      </w:r>
+      <w:r>
+        <w:t xml:space="preserve">are available in the</w:t>
       </w:r>
       <w:r>
         <w:t xml:space="preserve"> </w:t>
@@ -12597,7 +12632,7 @@
           <w:bCs/>
           <w:b/>
         </w:rPr>
-        <w:t xml:space="preserve">supplementary materials (75 plots. Jeg ved</w:t>
+        <w:t xml:space="preserve">supplementary materials (75 plots. Jeg ved ikke</w:t>
       </w:r>
       <w:r>
         <w:rPr>
@@ -12611,7 +12646,7 @@
           <w:bCs/>
           <w:b/>
         </w:rPr>
-        <w:t xml:space="preserve">ikke om nogen orker at bladre igennem dem).</w:t>
+        <w:t xml:space="preserve">om nogen orker at bladre igennem dem).</w:t>
       </w:r>
     </w:p>
     <w:tbl>
@@ -12685,7 +12720,7 @@
               <w:pStyle w:val="ImageCaption"/>
             </w:pPr>
             <w:r>
-              <w:t xml:space="preserve">Figure 5: Comparison of sleep quality parameters derived from the XGBoost model</w:t>
+              <w:t xml:space="preserve">Figure 5: Comparison of sleep quality metrics derived from the XGBoost model</w:t>
             </w:r>
             <w:r>
               <w:t xml:space="preserve"> </w:t>
@@ -12721,7 +12756,7 @@
               <w:t xml:space="preserve"> </w:t>
             </w:r>
             <w:r>
-              <w:t xml:space="preserve">parameters. The dashed line represents the identity line, while the</w:t>
+              <w:t xml:space="preserve">metrics. The dashed line represents the identity line, while the</w:t>
             </w:r>
             <w:r>
               <w:t xml:space="preserve"> </w:t>
@@ -12762,7 +12797,7 @@
         <w:pStyle w:val="FirstParagraph"/>
       </w:pPr>
       <w:r>
-        <w:t xml:space="preserve">In an effort to mature the methods for estimating sleep from thigh-worn</w:t>
+        <w:t xml:space="preserve">To select the most optimal method for estimating sleep from thigh-worn</w:t>
       </w:r>
       <w:r>
         <w:t xml:space="preserve"> </w:t>
@@ -12774,73 +12809,73 @@
         <w:t xml:space="preserve"> </w:t>
       </w:r>
       <w:r>
-        <w:t xml:space="preserve">sleep time and their derived sleep quality parameters. Furthermore, we</w:t>
-      </w:r>
-      <w:r>
-        <w:t xml:space="preserve"> </w:t>
-      </w:r>
-      <w:r>
-        <w:t xml:space="preserve">trained and evaluated the models using raw and median-filtered gold</w:t>
-      </w:r>
-      <w:r>
-        <w:t xml:space="preserve"> </w:t>
-      </w:r>
-      <w:r>
-        <w:t xml:space="preserve">standard predictions from the ZM. In general, all sequential models</w:t>
-      </w:r>
-      <w:r>
-        <w:t xml:space="preserve"> </w:t>
-      </w:r>
-      <w:r>
-        <w:t xml:space="preserve">performed well at predicting in-bed time. More challenging was it to</w:t>
-      </w:r>
-      <w:r>
-        <w:t xml:space="preserve"> </w:t>
-      </w:r>
-      <w:r>
-        <w:t xml:space="preserve">distinguish wake from sleep on the extracted in-bed time, however, the</w:t>
-      </w:r>
-      <w:r>
-        <w:t xml:space="preserve"> </w:t>
-      </w:r>
-      <w:r>
-        <w:t xml:space="preserve">performance of the sequential models were enhanced by the application of</w:t>
-      </w:r>
-      <w:r>
-        <w:t xml:space="preserve"> </w:t>
-      </w:r>
-      <w:r>
-        <w:t xml:space="preserve">median filters. Moreover, even though the multiclass biLSTM showed good</w:t>
-      </w:r>
-      <w:r>
-        <w:t xml:space="preserve"> </w:t>
-      </w:r>
-      <w:r>
-        <w:t xml:space="preserve">performance across F1 score, precision and NPV, the derived sleep</w:t>
-      </w:r>
-      <w:r>
-        <w:t xml:space="preserve"> </w:t>
-      </w:r>
-      <w:r>
-        <w:t xml:space="preserve">quality parameters were not on par with the XGBoost model which</w:t>
-      </w:r>
-      <w:r>
-        <w:t xml:space="preserve"> </w:t>
-      </w:r>
-      <w:r>
-        <w:t xml:space="preserve">demonstrated the highest performance metrics across all evaluations,</w:t>
-      </w:r>
-      <w:r>
-        <w:t xml:space="preserve"> </w:t>
-      </w:r>
-      <w:r>
-        <w:t xml:space="preserve">including epoch-to-epoch prediction and sleep quality parameter</w:t>
-      </w:r>
-      <w:r>
-        <w:t xml:space="preserve"> </w:t>
-      </w:r>
-      <w:r>
-        <w:t xml:space="preserve">derivatives. Despite this, all sequential models showed low specificity</w:t>
+        <w:t xml:space="preserve">sleep time and their derived sleep quality metrics. We trained and</w:t>
+      </w:r>
+      <w:r>
+        <w:t xml:space="preserve"> </w:t>
+      </w:r>
+      <w:r>
+        <w:t xml:space="preserve">evaluated the models using raw and median-filtered gold standard sleeå</w:t>
+      </w:r>
+      <w:r>
+        <w:t xml:space="preserve"> </w:t>
+      </w:r>
+      <w:r>
+        <w:t xml:space="preserve">estimates from the ZM EEG-based sleep monitor. In general, all</w:t>
+      </w:r>
+      <w:r>
+        <w:t xml:space="preserve"> </w:t>
+      </w:r>
+      <w:r>
+        <w:t xml:space="preserve">sequential models performed well at predicting in-bed time. More</w:t>
+      </w:r>
+      <w:r>
+        <w:t xml:space="preserve"> </w:t>
+      </w:r>
+      <w:r>
+        <w:t xml:space="preserve">challenging was it to distinguish wake from sleep on the extracted</w:t>
+      </w:r>
+      <w:r>
+        <w:t xml:space="preserve"> </w:t>
+      </w:r>
+      <w:r>
+        <w:t xml:space="preserve">in-bed time, and the performance of the sequential models were enhanced</w:t>
+      </w:r>
+      <w:r>
+        <w:t xml:space="preserve"> </w:t>
+      </w:r>
+      <w:r>
+        <w:t xml:space="preserve">by the application of median filterings. Moreover, even though the</w:t>
+      </w:r>
+      <w:r>
+        <w:t xml:space="preserve"> </w:t>
+      </w:r>
+      <w:r>
+        <w:t xml:space="preserve">multiclass biLSTM showed good performance across F1 score, precision and</w:t>
+      </w:r>
+      <w:r>
+        <w:t xml:space="preserve"> </w:t>
+      </w:r>
+      <w:r>
+        <w:t xml:space="preserve">NPV, the derived sleep quality metrics were not on par with the XGBoost</w:t>
+      </w:r>
+      <w:r>
+        <w:t xml:space="preserve"> </w:t>
+      </w:r>
+      <w:r>
+        <w:t xml:space="preserve">model which demonstrated the highest performance metrics across all</w:t>
+      </w:r>
+      <w:r>
+        <w:t xml:space="preserve"> </w:t>
+      </w:r>
+      <w:r>
+        <w:t xml:space="preserve">evaluations, including epoch-to-epoch prediction and all sleep quality</w:t>
+      </w:r>
+      <w:r>
+        <w:t xml:space="preserve"> </w:t>
+      </w:r>
+      <w:r>
+        <w:t xml:space="preserve">metrics. Despite this, all sequential models showed low specificity</w:t>
       </w:r>
       <w:r>
         <w:t xml:space="preserve"> </w:t>
@@ -12858,31 +12893,31 @@
         <w:t xml:space="preserve"> </w:t>
       </w:r>
       <w:r>
-        <w:t xml:space="preserve">filters improved the performance metrics of all models, with the XGBoost</w:t>
-      </w:r>
-      <w:r>
-        <w:t xml:space="preserve"> </w:t>
-      </w:r>
-      <w:r>
-        <w:t xml:space="preserve">model consistently leading. The median filters increased total sleep</w:t>
-      </w:r>
-      <w:r>
-        <w:t xml:space="preserve"> </w:t>
-      </w:r>
-      <w:r>
-        <w:t xml:space="preserve">time and sleep efficiency, while reducing wake after sleep onset and the</w:t>
-      </w:r>
-      <w:r>
-        <w:t xml:space="preserve"> </w:t>
-      </w:r>
-      <w:r>
-        <w:t xml:space="preserve">number of awakenings. The XGBoost model also showed the least bias and</w:t>
-      </w:r>
-      <w:r>
-        <w:t xml:space="preserve"> </w:t>
-      </w:r>
-      <w:r>
-        <w:t xml:space="preserve">highest correlation with ZM across sleep quality parameters.</w:t>
+        <w:t xml:space="preserve">filters improved the performance metrics of all models. Median</w:t>
+      </w:r>
+      <w:r>
+        <w:t xml:space="preserve"> </w:t>
+      </w:r>
+      <w:r>
+        <w:t xml:space="preserve">filterings increase total sleep time and sleep efficiency, while</w:t>
+      </w:r>
+      <w:r>
+        <w:t xml:space="preserve"> </w:t>
+      </w:r>
+      <w:r>
+        <w:t xml:space="preserve">reducing wake after sleep onset and the number of awakenings. The</w:t>
+      </w:r>
+      <w:r>
+        <w:t xml:space="preserve"> </w:t>
+      </w:r>
+      <w:r>
+        <w:t xml:space="preserve">XGBoost model provides the smallest bias and highest correlation with</w:t>
+      </w:r>
+      <w:r>
+        <w:t xml:space="preserve"> </w:t>
+      </w:r>
+      <w:r>
+        <w:t xml:space="preserve">all ZM sleep quality metrics.</w:t>
       </w:r>
     </w:p>
     <w:p>
@@ -13112,7 +13147,7 @@
         <w:t xml:space="preserve"> </w:t>
       </w:r>
       <w:r>
-        <w:t xml:space="preserve">predictions of broader sleep quality parameters. The crucial task of</w:t>
+        <w:t xml:space="preserve">predictions of broader sleep quality metrics. The crucial task of</w:t>
       </w:r>
       <w:r>
         <w:t xml:space="preserve"> </w:t>
@@ -13658,13 +13693,13 @@
         <w:t xml:space="preserve"> </w:t>
       </w:r>
       <w:r>
-        <w:t xml:space="preserve">possible to derive sleep quality parameters like SE and LPS because the</w:t>
-      </w:r>
-      <w:r>
-        <w:t xml:space="preserve"> </w:t>
-      </w:r>
-      <w:r>
-        <w:t xml:space="preserve">SPT is already known because it is inferred from the length of the</w:t>
+        <w:t xml:space="preserve">possible to derive sleep quality metrics like SE and LPS because the SPT</w:t>
+      </w:r>
+      <w:r>
+        <w:t xml:space="preserve"> </w:t>
+      </w:r>
+      <w:r>
+        <w:t xml:space="preserve">is already known because it is inferred from the length of the</w:t>
       </w:r>
       <w:r>
         <w:t xml:space="preserve"> </w:t>
@@ -13706,7 +13741,7 @@
         <w:t xml:space="preserve"> </w:t>
       </w:r>
       <w:r>
-        <w:t xml:space="preserve">generate certain sleep quality parameters that rely on the</w:t>
+        <w:t xml:space="preserve">generate certain sleep quality metrics that rely on the</w:t>
       </w:r>
       <w:r>
         <w:t xml:space="preserve"> </w:t>
@@ -13742,7 +13777,7 @@
         <w:t xml:space="preserve"> </w:t>
       </w:r>
       <w:r>
-        <w:t xml:space="preserve">parameters. Van Hees et al.</w:t>
+        <w:t xml:space="preserve">metrics. Van Hees et al.</w:t>
       </w:r>
       <w:r>
         <w:t xml:space="preserve"> </w:t>
@@ -13781,7 +13816,7 @@
         <w:t xml:space="preserve"> </w:t>
       </w:r>
       <w:r>
-        <w:t xml:space="preserve">further sleep quality parameters can be inferred based on the identified</w:t>
+        <w:t xml:space="preserve">further sleep quality metrics can be inferred based on the identified</w:t>
       </w:r>
       <w:r>
         <w:t xml:space="preserve"> </w:t>
@@ -13840,7 +13875,7 @@
         <w:pStyle w:val="BodyText"/>
       </w:pPr>
       <w:r>
-        <w:t xml:space="preserve">In our evaluation of sleep quality parameters, we found that LPS had the</w:t>
+        <w:t xml:space="preserve">In our evaluation of sleep quality metrics, we found that LPS had the</w:t>
       </w:r>
       <w:r>
         <w:t xml:space="preserve"> </w:t>
@@ -13992,43 +14027,43 @@
         <w:pStyle w:val="BodyText"/>
       </w:pPr>
       <w:r>
-        <w:t xml:space="preserve">Our study’s XGBoost model demonstrated relatively narrower limits of</w:t>
-      </w:r>
-      <w:r>
-        <w:t xml:space="preserve"> </w:t>
-      </w:r>
-      <w:r>
-        <w:t xml:space="preserve">agreements (LOAs) for TST, SE, and WASO, with ranges of -95.5 to 81.4</w:t>
-      </w:r>
-      <w:r>
-        <w:t xml:space="preserve"> </w:t>
-      </w:r>
-      <w:r>
-        <w:t xml:space="preserve">min, -15.6 to 13.3%, and -83.4 to 81.7 min, respectively when compared</w:t>
-      </w:r>
-      <w:r>
-        <w:t xml:space="preserve"> </w:t>
-      </w:r>
-      <w:r>
-        <w:t xml:space="preserve">with other models such as the Van Hees algorithm</w:t>
+        <w:t xml:space="preserve">Our study’s XGBoost model demonstrated relatively narrower LOAs for TST,</w:t>
+      </w:r>
+      <w:r>
+        <w:t xml:space="preserve"> </w:t>
+      </w:r>
+      <w:r>
+        <w:t xml:space="preserve">SE, and WASO, with ranges of -95.5 to 81.4 min, -15.6 to 13.3%, and</w:t>
+      </w:r>
+      <w:r>
+        <w:t xml:space="preserve"> </w:t>
+      </w:r>
+      <w:r>
+        <w:t xml:space="preserve">-83.4 to 81.7 min, respectively when compared with other models such as</w:t>
+      </w:r>
+      <w:r>
+        <w:t xml:space="preserve"> </w:t>
+      </w:r>
+      <w:r>
+        <w:t xml:space="preserve">the Van Hees algorithm</w:t>
       </w:r>
       <w:r>
         <w:t xml:space="preserve">(Hees et al. 2015)</w:t>
       </w:r>
       <w:r>
-        <w:t xml:space="preserve">, Oakley rsc</w:t>
-      </w:r>
-      <w:r>
-        <w:t xml:space="preserve"> </w:t>
-      </w:r>
-      <w:r>
-        <w:t xml:space="preserve">(rescored)</w:t>
+        <w:t xml:space="preserve">, Oakley rsc (rescored)</w:t>
       </w:r>
       <w:r>
         <w:t xml:space="preserve">(Palotti et al. 2019)</w:t>
       </w:r>
       <w:r>
-        <w:t xml:space="preserve">, and LSTM-50</w:t>
+        <w:t xml:space="preserve">,</w:t>
+      </w:r>
+      <w:r>
+        <w:t xml:space="preserve"> </w:t>
+      </w:r>
+      <w:r>
+        <w:t xml:space="preserve">and LSTM-50</w:t>
       </w:r>
       <w:r>
         <w:t xml:space="preserve">(Palotti et al. 2019)</w:t>
@@ -14037,97 +14072,103 @@
         <w:t xml:space="preserve"> </w:t>
       </w:r>
       <w:r>
-        <w:t xml:space="preserve">evaluated in the</w:t>
-      </w:r>
-      <w:r>
-        <w:t xml:space="preserve"> </w:t>
-      </w:r>
-      <w:r>
-        <w:t xml:space="preserve">Patterson et al. study</w:t>
+        <w:t xml:space="preserve">evaluated in the Patterson et al.</w:t>
+      </w:r>
+      <w:r>
+        <w:t xml:space="preserve"> </w:t>
+      </w:r>
+      <w:r>
+        <w:t xml:space="preserve">study</w:t>
       </w:r>
       <w:r>
         <w:t xml:space="preserve">(Patterson et al. 2023)</w:t>
       </w:r>
       <w:r>
-        <w:t xml:space="preserve">. Furthermore, comparing the</w:t>
-      </w:r>
-      <w:r>
-        <w:t xml:space="preserve"> </w:t>
-      </w:r>
-      <w:r>
-        <w:t xml:space="preserve">LOAs between our XGBoost model and the algorithm developed for</w:t>
-      </w:r>
-      <w:r>
-        <w:t xml:space="preserve"> </w:t>
-      </w:r>
-      <w:r>
-        <w:t xml:space="preserve">thigh-worn devices by Johansson et al.</w:t>
-      </w:r>
-      <w:r>
-        <w:t xml:space="preserve"> </w:t>
-      </w:r>
-      <w:r>
-        <w:t xml:space="preserve">study</w:t>
+        <w:t xml:space="preserve">. Furthermore, comparing the LOAs between our</w:t>
+      </w:r>
+      <w:r>
+        <w:t xml:space="preserve"> </w:t>
+      </w:r>
+      <w:r>
+        <w:t xml:space="preserve">XGBoost model and the algorithm developed for thigh-worn devices by</w:t>
+      </w:r>
+      <w:r>
+        <w:t xml:space="preserve"> </w:t>
+      </w:r>
+      <w:r>
+        <w:t xml:space="preserve">Johansson et al. study</w:t>
       </w:r>
       <w:r>
         <w:t xml:space="preserve">(Johansson et al. 2023)</w:t>
       </w:r>
       <w:r>
-        <w:t xml:space="preserve">, our XGBoost model showed narrower</w:t>
-      </w:r>
-      <w:r>
-        <w:t xml:space="preserve"> </w:t>
-      </w:r>
-      <w:r>
-        <w:t xml:space="preserve">LOAs for TST , SE, LPS , and WASO, but not SPT. Generally, all methods,</w:t>
-      </w:r>
-      <w:r>
-        <w:t xml:space="preserve"> </w:t>
-      </w:r>
-      <w:r>
-        <w:t xml:space="preserve">both from this study and from the reviewed literature, exibit wide LOAs</w:t>
-      </w:r>
-      <w:r>
-        <w:t xml:space="preserve"> </w:t>
-      </w:r>
-      <w:r>
-        <w:t xml:space="preserve">sugesting that there is high variability in the derevide sleep quality</w:t>
-      </w:r>
-      <w:r>
-        <w:t xml:space="preserve"> </w:t>
-      </w:r>
-      <w:r>
-        <w:t xml:space="preserve">parameters. These findings imply that the current methods, are only</w:t>
-      </w:r>
-      <w:r>
-        <w:t xml:space="preserve"> </w:t>
-      </w:r>
-      <w:r>
-        <w:t xml:space="preserve">reasonbly reliable for assessing sleep quality parameters at a group</w:t>
-      </w:r>
-      <w:r>
-        <w:t xml:space="preserve"> </w:t>
-      </w:r>
-      <w:r>
-        <w:t xml:space="preserve">level. However, caution should be exercised when applying the models and</w:t>
-      </w:r>
-      <w:r>
-        <w:t xml:space="preserve"> </w:t>
-      </w:r>
-      <w:r>
-        <w:t xml:space="preserve">methods to individual-level sleep assessments. Therefore, further</w:t>
-      </w:r>
-      <w:r>
-        <w:t xml:space="preserve"> </w:t>
-      </w:r>
-      <w:r>
-        <w:t xml:space="preserve">improvements and refinements are needed to enhance the precision and</w:t>
-      </w:r>
-      <w:r>
-        <w:t xml:space="preserve"> </w:t>
-      </w:r>
-      <w:r>
-        <w:t xml:space="preserve">reliability of these models for individual sleep assessments.</w:t>
+        <w:t xml:space="preserve">, our XGBoost model</w:t>
+      </w:r>
+      <w:r>
+        <w:t xml:space="preserve"> </w:t>
+      </w:r>
+      <w:r>
+        <w:t xml:space="preserve">showed narrower LOAs for TST , SE, LPS , and WASO, but not SPT.</w:t>
+      </w:r>
+      <w:r>
+        <w:t xml:space="preserve"> </w:t>
+      </w:r>
+      <w:r>
+        <w:t xml:space="preserve">Generally, all methods, both from this study and from the reviewed</w:t>
+      </w:r>
+      <w:r>
+        <w:t xml:space="preserve"> </w:t>
+      </w:r>
+      <w:r>
+        <w:t xml:space="preserve">literature, exibit wide LOAs sugesting that there is high variability in</w:t>
+      </w:r>
+      <w:r>
+        <w:t xml:space="preserve"> </w:t>
+      </w:r>
+      <w:r>
+        <w:t xml:space="preserve">the derevide sleep quality metrics. In the current study, the presence</w:t>
+      </w:r>
+      <w:r>
+        <w:t xml:space="preserve"> </w:t>
+      </w:r>
+      <w:r>
+        <w:t xml:space="preserve">of extreme outliers seem to drive the widening the LOAs. These findings</w:t>
+      </w:r>
+      <w:r>
+        <w:t xml:space="preserve"> </w:t>
+      </w:r>
+      <w:r>
+        <w:t xml:space="preserve">imply that the current methods, are only reasonbly reliable for</w:t>
+      </w:r>
+      <w:r>
+        <w:t xml:space="preserve"> </w:t>
+      </w:r>
+      <w:r>
+        <w:t xml:space="preserve">assessing sleep quality metrics at a group level. However, caution</w:t>
+      </w:r>
+      <w:r>
+        <w:t xml:space="preserve"> </w:t>
+      </w:r>
+      <w:r>
+        <w:t xml:space="preserve">should be exercised when applying the models and methods to</w:t>
+      </w:r>
+      <w:r>
+        <w:t xml:space="preserve"> </w:t>
+      </w:r>
+      <w:r>
+        <w:t xml:space="preserve">individual-level sleep assessments. Therefore, further improvements and</w:t>
+      </w:r>
+      <w:r>
+        <w:t xml:space="preserve"> </w:t>
+      </w:r>
+      <w:r>
+        <w:t xml:space="preserve">refinements are needed to enhance the precision and reliability of these</w:t>
+      </w:r>
+      <w:r>
+        <w:t xml:space="preserve"> </w:t>
+      </w:r>
+      <w:r>
+        <w:t xml:space="preserve">models for individual sleep assessments.</w:t>
       </w:r>
     </w:p>
     <w:p>
@@ -14242,7 +14283,7 @@
         <w:t xml:space="preserve"> </w:t>
       </w:r>
       <w:r>
-        <w:t xml:space="preserve">generating sleep quality parameters. For example, epochs contributing to</w:t>
+        <w:t xml:space="preserve">generating sleep quality metrics. For example, epochs contributing to</w:t>
       </w:r>
       <w:r>
         <w:t xml:space="preserve"> </w:t>
@@ -14254,7 +14295,7 @@
         <w:t xml:space="preserve"> </w:t>
       </w:r>
       <w:r>
-        <w:t xml:space="preserve">sleep quality parameters if 10 out of 12 minutes are scored as sleep. To</w:t>
+        <w:t xml:space="preserve">sleep quality metrics if 10 out of 12 minutes are scored as sleep. To</w:t>
       </w:r>
       <w:r>
         <w:t xml:space="preserve"> </w:t>
@@ -14272,13 +14313,13 @@
         <w:t xml:space="preserve"> </w:t>
       </w:r>
       <w:r>
-        <w:t xml:space="preserve">derived sleep quality parameters. Notably, the mean WASO decreased from</w:t>
-      </w:r>
-      <w:r>
-        <w:t xml:space="preserve"> </w:t>
-      </w:r>
-      <w:r>
-        <w:t xml:space="preserve">39 minutes in the raw predictions to 30.6 minutes in the 5-minute median</w:t>
+        <w:t xml:space="preserve">derived sleep quality metrics. Notably, the mean WASO decreased from 39</w:t>
+      </w:r>
+      <w:r>
+        <w:t xml:space="preserve"> </w:t>
+      </w:r>
+      <w:r>
+        <w:t xml:space="preserve">minutes in the raw predictions to 30.6 minutes in the 5-minute median</w:t>
       </w:r>
       <w:r>
         <w:t xml:space="preserve"> </w:t>
@@ -14346,7 +14387,7 @@
         <w:t xml:space="preserve"> </w:t>
       </w:r>
       <w:r>
-        <w:t xml:space="preserve">for the extraction of vital sleep quality parameters. Furthermore, the</w:t>
+        <w:t xml:space="preserve">for the extraction of vital sleep quality metrics. Furthermore, the</w:t>
       </w:r>
       <w:r>
         <w:t xml:space="preserve"> </w:t>
@@ -14432,7 +14473,7 @@
         <w:t xml:space="preserve"> </w:t>
       </w:r>
       <w:r>
-        <w:t xml:space="preserve">and their corresponding sleep quality parameters. While the sequential</w:t>
+        <w:t xml:space="preserve">and their corresponding sleep quality metrics. While the sequential</w:t>
       </w:r>
       <w:r>
         <w:t xml:space="preserve"> </w:t>
@@ -14519,7 +14560,7 @@
       </w:r>
     </w:p>
     <w:bookmarkEnd w:id="55"/>
-    <w:bookmarkStart w:id="150" w:name="references"/>
+    <w:bookmarkStart w:id="152" w:name="references"/>
     <w:p>
       <w:pPr>
         <w:pStyle w:val="Heading1"/>
@@ -14528,7 +14569,7 @@
         <w:t xml:space="preserve">5. References</w:t>
       </w:r>
     </w:p>
-    <w:bookmarkStart w:id="149" w:name="refs"/>
+    <w:bookmarkStart w:id="151" w:name="refs"/>
     <w:bookmarkStart w:id="57" w:name="ref-anderson2014"/>
     <w:p>
       <w:pPr>
@@ -14897,7 +14938,53 @@
       </w:r>
     </w:p>
     <w:bookmarkEnd w:id="71"/>
-    <w:bookmarkStart w:id="73" w:name="ref-difrancesco2019"/>
+    <w:bookmarkStart w:id="73" w:name="ref-diciccio_bootstrap_1996"/>
+    <w:p>
+      <w:pPr>
+        <w:pStyle w:val="Bibliography"/>
+      </w:pPr>
+      <w:r>
+        <w:t xml:space="preserve">DiCiccio, Thomas J., and Bradley Efron. 1996.</w:t>
+      </w:r>
+      <w:r>
+        <w:t xml:space="preserve"> </w:t>
+      </w:r>
+      <w:r>
+        <w:t xml:space="preserve">“Bootstrap Confidence Intervals.”</w:t>
+      </w:r>
+      <w:r>
+        <w:t xml:space="preserve"> </w:t>
+      </w:r>
+      <w:r>
+        <w:rPr>
+          <w:iCs/>
+          <w:i/>
+        </w:rPr>
+        <w:t xml:space="preserve">Statistical Science</w:t>
+      </w:r>
+      <w:r>
+        <w:t xml:space="preserve"> </w:t>
+      </w:r>
+      <w:r>
+        <w:t xml:space="preserve">11 (3): 189–228.</w:t>
+      </w:r>
+      <w:r>
+        <w:t xml:space="preserve"> </w:t>
+      </w:r>
+      <w:hyperlink r:id="rId72">
+        <w:r>
+          <w:rPr>
+            <w:rStyle w:val="Hyperlink"/>
+          </w:rPr>
+          <w:t xml:space="preserve">https://doi.org/10.1214/ss/1032280214</w:t>
+        </w:r>
+      </w:hyperlink>
+      <w:r>
+        <w:t xml:space="preserve">.</w:t>
+      </w:r>
+    </w:p>
+    <w:bookmarkEnd w:id="73"/>
+    <w:bookmarkStart w:id="75" w:name="ref-difrancesco2019"/>
     <w:p>
       <w:pPr>
         <w:pStyle w:val="Bibliography"/>
@@ -14930,7 +15017,7 @@
       <w:r>
         <w:t xml:space="preserve"> </w:t>
       </w:r>
-      <w:hyperlink r:id="rId72">
+      <w:hyperlink r:id="rId74">
         <w:r>
           <w:rPr>
             <w:rStyle w:val="Hyperlink"/>
@@ -14942,8 +15029,8 @@
         <w:t xml:space="preserve">.</w:t>
       </w:r>
     </w:p>
-    <w:bookmarkEnd w:id="73"/>
-    <w:bookmarkStart w:id="75" w:name="ref-doherty2017"/>
+    <w:bookmarkEnd w:id="75"/>
+    <w:bookmarkStart w:id="77" w:name="ref-doherty2017"/>
     <w:p>
       <w:pPr>
         <w:pStyle w:val="Bibliography"/>
@@ -14976,7 +15063,7 @@
       <w:r>
         <w:t xml:space="preserve"> </w:t>
       </w:r>
-      <w:hyperlink r:id="rId74">
+      <w:hyperlink r:id="rId76">
         <w:r>
           <w:rPr>
             <w:rStyle w:val="Hyperlink"/>
@@ -14988,8 +15075,8 @@
         <w:t xml:space="preserve">.</w:t>
       </w:r>
     </w:p>
-    <w:bookmarkEnd w:id="75"/>
-    <w:bookmarkStart w:id="77" w:name="ref-galland_normal_2012"/>
+    <w:bookmarkEnd w:id="77"/>
+    <w:bookmarkStart w:id="79" w:name="ref-galland_normal_2012"/>
     <w:p>
       <w:pPr>
         <w:pStyle w:val="Bibliography"/>
@@ -15022,7 +15109,7 @@
       <w:r>
         <w:t xml:space="preserve"> </w:t>
       </w:r>
-      <w:hyperlink r:id="rId76">
+      <w:hyperlink r:id="rId78">
         <w:r>
           <w:rPr>
             <w:rStyle w:val="Hyperlink"/>
@@ -15034,8 +15121,8 @@
         <w:t xml:space="preserve">.</w:t>
       </w:r>
     </w:p>
-    <w:bookmarkEnd w:id="77"/>
-    <w:bookmarkStart w:id="79" w:name="ref-girschik2012"/>
+    <w:bookmarkEnd w:id="79"/>
+    <w:bookmarkStart w:id="81" w:name="ref-girschik2012"/>
     <w:p>
       <w:pPr>
         <w:pStyle w:val="Bibliography"/>
@@ -15068,7 +15155,7 @@
       <w:r>
         <w:t xml:space="preserve"> </w:t>
       </w:r>
-      <w:hyperlink r:id="rId78">
+      <w:hyperlink r:id="rId80">
         <w:r>
           <w:rPr>
             <w:rStyle w:val="Hyperlink"/>
@@ -15080,8 +15167,8 @@
         <w:t xml:space="preserve">.</w:t>
       </w:r>
     </w:p>
-    <w:bookmarkEnd w:id="79"/>
-    <w:bookmarkStart w:id="81" w:name="ref-hees2015"/>
+    <w:bookmarkEnd w:id="81"/>
+    <w:bookmarkStart w:id="83" w:name="ref-hees2015"/>
     <w:p>
       <w:pPr>
         <w:pStyle w:val="Bibliography"/>
@@ -15114,7 +15201,7 @@
       <w:r>
         <w:t xml:space="preserve"> </w:t>
       </w:r>
-      <w:hyperlink r:id="rId80">
+      <w:hyperlink r:id="rId82">
         <w:r>
           <w:rPr>
             <w:rStyle w:val="Hyperlink"/>
@@ -15126,8 +15213,8 @@
         <w:t xml:space="preserve">.</w:t>
       </w:r>
     </w:p>
-    <w:bookmarkEnd w:id="81"/>
-    <w:bookmarkStart w:id="83" w:name="ref-hjorth2012"/>
+    <w:bookmarkEnd w:id="83"/>
+    <w:bookmarkStart w:id="85" w:name="ref-hjorth2012"/>
     <w:p>
       <w:pPr>
         <w:pStyle w:val="Bibliography"/>
@@ -15160,7 +15247,7 @@
       <w:r>
         <w:t xml:space="preserve"> </w:t>
       </w:r>
-      <w:hyperlink r:id="rId82">
+      <w:hyperlink r:id="rId84">
         <w:r>
           <w:rPr>
             <w:rStyle w:val="Hyperlink"/>
@@ -15172,8 +15259,8 @@
         <w:t xml:space="preserve">.</w:t>
       </w:r>
     </w:p>
-    <w:bookmarkEnd w:id="83"/>
-    <w:bookmarkStart w:id="85" w:name="ref-hochreiter1997"/>
+    <w:bookmarkEnd w:id="85"/>
+    <w:bookmarkStart w:id="87" w:name="ref-hochreiter1997"/>
     <w:p>
       <w:pPr>
         <w:pStyle w:val="Bibliography"/>
@@ -15206,7 +15293,7 @@
       <w:r>
         <w:t xml:space="preserve"> </w:t>
       </w:r>
-      <w:hyperlink r:id="rId84">
+      <w:hyperlink r:id="rId86">
         <w:r>
           <w:rPr>
             <w:rStyle w:val="Hyperlink"/>
@@ -15218,8 +15305,8 @@
         <w:t xml:space="preserve">.</w:t>
       </w:r>
     </w:p>
-    <w:bookmarkEnd w:id="85"/>
-    <w:bookmarkStart w:id="87" w:name="ref-themis"/>
+    <w:bookmarkEnd w:id="87"/>
+    <w:bookmarkStart w:id="89" w:name="ref-themis"/>
     <w:p>
       <w:pPr>
         <w:pStyle w:val="Bibliography"/>
@@ -15243,7 +15330,7 @@
       <w:r>
         <w:t xml:space="preserve"> </w:t>
       </w:r>
-      <w:hyperlink r:id="rId86">
+      <w:hyperlink r:id="rId88">
         <w:r>
           <w:rPr>
             <w:rStyle w:val="Hyperlink"/>
@@ -15255,8 +15342,8 @@
         <w:t xml:space="preserve">.</w:t>
       </w:r>
     </w:p>
-    <w:bookmarkEnd w:id="87"/>
-    <w:bookmarkStart w:id="89" w:name="ref-inan-eroglu2021"/>
+    <w:bookmarkEnd w:id="89"/>
+    <w:bookmarkStart w:id="91" w:name="ref-inan-eroglu2021"/>
     <w:p>
       <w:pPr>
         <w:pStyle w:val="Bibliography"/>
@@ -15289,7 +15376,7 @@
       <w:r>
         <w:t xml:space="preserve"> </w:t>
       </w:r>
-      <w:hyperlink r:id="rId88">
+      <w:hyperlink r:id="rId90">
         <w:r>
           <w:rPr>
             <w:rStyle w:val="Hyperlink"/>
@@ -15301,8 +15388,8 @@
         <w:t xml:space="preserve">.</w:t>
       </w:r>
     </w:p>
-    <w:bookmarkEnd w:id="89"/>
-    <w:bookmarkStart w:id="91" w:name="ref-johansson_development_2023"/>
+    <w:bookmarkEnd w:id="91"/>
+    <w:bookmarkStart w:id="93" w:name="ref-johansson_development_2023"/>
     <w:p>
       <w:pPr>
         <w:pStyle w:val="Bibliography"/>
@@ -15335,7 +15422,7 @@
       <w:r>
         <w:t xml:space="preserve"> </w:t>
       </w:r>
-      <w:hyperlink r:id="rId90">
+      <w:hyperlink r:id="rId92">
         <w:r>
           <w:rPr>
             <w:rStyle w:val="Hyperlink"/>
@@ -15347,8 +15434,8 @@
         <w:t xml:space="preserve">.</w:t>
       </w:r>
     </w:p>
-    <w:bookmarkEnd w:id="91"/>
-    <w:bookmarkStart w:id="93" w:name="ref-kpavlova2019"/>
+    <w:bookmarkEnd w:id="93"/>
+    <w:bookmarkStart w:id="95" w:name="ref-kpavlova2019"/>
     <w:p>
       <w:pPr>
         <w:pStyle w:val="Bibliography"/>
@@ -15381,7 +15468,7 @@
       <w:r>
         <w:t xml:space="preserve"> </w:t>
       </w:r>
-      <w:hyperlink r:id="rId92">
+      <w:hyperlink r:id="rId94">
         <w:r>
           <w:rPr>
             <w:rStyle w:val="Hyperlink"/>
@@ -15393,8 +15480,8 @@
         <w:t xml:space="preserve">.</w:t>
       </w:r>
     </w:p>
-    <w:bookmarkEnd w:id="93"/>
-    <w:bookmarkStart w:id="95" w:name="ref-kaplan2014"/>
+    <w:bookmarkEnd w:id="95"/>
+    <w:bookmarkStart w:id="97" w:name="ref-kaplan2014"/>
     <w:p>
       <w:pPr>
         <w:pStyle w:val="Bibliography"/>
@@ -15430,7 +15517,7 @@
       <w:r>
         <w:t xml:space="preserve"> </w:t>
       </w:r>
-      <w:hyperlink r:id="rId94">
+      <w:hyperlink r:id="rId96">
         <w:r>
           <w:rPr>
             <w:rStyle w:val="Hyperlink"/>
@@ -15442,8 +15529,8 @@
         <w:t xml:space="preserve">.</w:t>
       </w:r>
     </w:p>
-    <w:bookmarkEnd w:id="95"/>
-    <w:bookmarkStart w:id="97" w:name="ref-tidymodels"/>
+    <w:bookmarkEnd w:id="97"/>
+    <w:bookmarkStart w:id="99" w:name="ref-tidymodels"/>
     <w:p>
       <w:pPr>
         <w:pStyle w:val="Bibliography"/>
@@ -15464,7 +15551,7 @@
       <w:r>
         <w:t xml:space="preserve"> </w:t>
       </w:r>
-      <w:hyperlink r:id="rId96">
+      <w:hyperlink r:id="rId98">
         <w:r>
           <w:rPr>
             <w:rStyle w:val="Hyperlink"/>
@@ -15476,8 +15563,8 @@
         <w:t xml:space="preserve">.</w:t>
       </w:r>
     </w:p>
-    <w:bookmarkEnd w:id="97"/>
-    <w:bookmarkStart w:id="99" w:name="ref-kushida2001"/>
+    <w:bookmarkEnd w:id="99"/>
+    <w:bookmarkStart w:id="101" w:name="ref-kushida2001"/>
     <w:p>
       <w:pPr>
         <w:pStyle w:val="Bibliography"/>
@@ -15510,7 +15597,7 @@
       <w:r>
         <w:t xml:space="preserve"> </w:t>
       </w:r>
-      <w:hyperlink r:id="rId98">
+      <w:hyperlink r:id="rId100">
         <w:r>
           <w:rPr>
             <w:rStyle w:val="Hyperlink"/>
@@ -15522,8 +15609,8 @@
         <w:t xml:space="preserve">.</w:t>
       </w:r>
     </w:p>
-    <w:bookmarkEnd w:id="99"/>
-    <w:bookmarkStart w:id="101" w:name="ref-lee2022"/>
+    <w:bookmarkEnd w:id="101"/>
+    <w:bookmarkStart w:id="103" w:name="ref-lee2022"/>
     <w:p>
       <w:pPr>
         <w:pStyle w:val="Bibliography"/>
@@ -15556,7 +15643,7 @@
       <w:r>
         <w:t xml:space="preserve"> </w:t>
       </w:r>
-      <w:hyperlink r:id="rId100">
+      <w:hyperlink r:id="rId102">
         <w:r>
           <w:rPr>
             <w:rStyle w:val="Hyperlink"/>
@@ -15568,8 +15655,8 @@
         <w:t xml:space="preserve">.</w:t>
       </w:r>
     </w:p>
-    <w:bookmarkEnd w:id="101"/>
-    <w:bookmarkStart w:id="103" w:name="ref-ma2017"/>
+    <w:bookmarkEnd w:id="103"/>
+    <w:bookmarkStart w:id="105" w:name="ref-ma2017"/>
     <w:p>
       <w:pPr>
         <w:pStyle w:val="Bibliography"/>
@@ -15602,7 +15689,7 @@
       <w:r>
         <w:t xml:space="preserve"> </w:t>
       </w:r>
-      <w:hyperlink r:id="rId102">
+      <w:hyperlink r:id="rId104">
         <w:r>
           <w:rPr>
             <w:rStyle w:val="Hyperlink"/>
@@ -15614,8 +15701,8 @@
         <w:t xml:space="preserve">.</w:t>
       </w:r>
     </w:p>
-    <w:bookmarkEnd w:id="103"/>
-    <w:bookmarkStart w:id="105" w:name="ref-meyer2022"/>
+    <w:bookmarkEnd w:id="105"/>
+    <w:bookmarkStart w:id="107" w:name="ref-meyer2022"/>
     <w:p>
       <w:pPr>
         <w:pStyle w:val="Bibliography"/>
@@ -15648,7 +15735,7 @@
       <w:r>
         <w:t xml:space="preserve"> </w:t>
       </w:r>
-      <w:hyperlink r:id="rId104">
+      <w:hyperlink r:id="rId106">
         <w:r>
           <w:rPr>
             <w:rStyle w:val="Hyperlink"/>
@@ -15660,8 +15747,8 @@
         <w:t xml:space="preserve">.</w:t>
       </w:r>
     </w:p>
-    <w:bookmarkEnd w:id="105"/>
-    <w:bookmarkStart w:id="107" w:name="ref-moore2015"/>
+    <w:bookmarkEnd w:id="107"/>
+    <w:bookmarkStart w:id="109" w:name="ref-moore2015"/>
     <w:p>
       <w:pPr>
         <w:pStyle w:val="Bibliography"/>
@@ -15694,7 +15781,7 @@
       <w:r>
         <w:t xml:space="preserve"> </w:t>
       </w:r>
-      <w:hyperlink r:id="rId106">
+      <w:hyperlink r:id="rId108">
         <w:r>
           <w:rPr>
             <w:rStyle w:val="Hyperlink"/>
@@ -15706,8 +15793,8 @@
         <w:t xml:space="preserve">.</w:t>
       </w:r>
     </w:p>
-    <w:bookmarkEnd w:id="107"/>
-    <w:bookmarkStart w:id="109" w:name="ref-palotti2019"/>
+    <w:bookmarkEnd w:id="109"/>
+    <w:bookmarkStart w:id="111" w:name="ref-palotti2019"/>
     <w:p>
       <w:pPr>
         <w:pStyle w:val="Bibliography"/>
@@ -15740,7 +15827,7 @@
       <w:r>
         <w:t xml:space="preserve"> </w:t>
       </w:r>
-      <w:hyperlink r:id="rId108">
+      <w:hyperlink r:id="rId110">
         <w:r>
           <w:rPr>
             <w:rStyle w:val="Hyperlink"/>
@@ -15752,8 +15839,8 @@
         <w:t xml:space="preserve">.</w:t>
       </w:r>
     </w:p>
-    <w:bookmarkEnd w:id="109"/>
-    <w:bookmarkStart w:id="111" w:name="ref-NEURIPS2019_9015"/>
+    <w:bookmarkEnd w:id="111"/>
+    <w:bookmarkStart w:id="113" w:name="ref-NEURIPS2019_9015"/>
     <w:p>
       <w:pPr>
         <w:pStyle w:val="Bibliography"/>
@@ -15789,7 +15876,7 @@
       <w:r>
         <w:t xml:space="preserve"> </w:t>
       </w:r>
-      <w:hyperlink r:id="rId110">
+      <w:hyperlink r:id="rId112">
         <w:r>
           <w:rPr>
             <w:rStyle w:val="Hyperlink"/>
@@ -15801,8 +15888,8 @@
         <w:t xml:space="preserve">.</w:t>
       </w:r>
     </w:p>
-    <w:bookmarkEnd w:id="111"/>
-    <w:bookmarkStart w:id="113" w:name="ref-patterson_40_2023"/>
+    <w:bookmarkEnd w:id="113"/>
+    <w:bookmarkStart w:id="115" w:name="ref-patterson_40_2023"/>
     <w:p>
       <w:pPr>
         <w:pStyle w:val="Bibliography"/>
@@ -15835,7 +15922,7 @@
       <w:r>
         <w:t xml:space="preserve"> </w:t>
       </w:r>
-      <w:hyperlink r:id="rId112">
+      <w:hyperlink r:id="rId114">
         <w:r>
           <w:rPr>
             <w:rStyle w:val="Hyperlink"/>
@@ -15847,8 +15934,8 @@
         <w:t xml:space="preserve">.</w:t>
       </w:r>
     </w:p>
-    <w:bookmarkEnd w:id="113"/>
-    <w:bookmarkStart w:id="115" w:name="ref-pedersen2021"/>
+    <w:bookmarkEnd w:id="115"/>
+    <w:bookmarkStart w:id="117" w:name="ref-pedersen2021"/>
     <w:p>
       <w:pPr>
         <w:pStyle w:val="Bibliography"/>
@@ -15881,7 +15968,7 @@
       <w:r>
         <w:t xml:space="preserve"> </w:t>
       </w:r>
-      <w:hyperlink r:id="rId114">
+      <w:hyperlink r:id="rId116">
         <w:r>
           <w:rPr>
             <w:rStyle w:val="Hyperlink"/>
@@ -15893,8 +15980,8 @@
         <w:t xml:space="preserve">.</w:t>
       </w:r>
     </w:p>
-    <w:bookmarkEnd w:id="115"/>
-    <w:bookmarkStart w:id="117" w:name="ref-plekhanova2023"/>
+    <w:bookmarkEnd w:id="117"/>
+    <w:bookmarkStart w:id="119" w:name="ref-plekhanova2023"/>
     <w:p>
       <w:pPr>
         <w:pStyle w:val="Bibliography"/>
@@ -15927,7 +16014,7 @@
       <w:r>
         <w:t xml:space="preserve"> </w:t>
       </w:r>
-      <w:hyperlink r:id="rId116">
+      <w:hyperlink r:id="rId118">
         <w:r>
           <w:rPr>
             <w:rStyle w:val="Hyperlink"/>
@@ -15939,8 +16026,8 @@
         <w:t xml:space="preserve">.</w:t>
       </w:r>
     </w:p>
-    <w:bookmarkEnd w:id="117"/>
-    <w:bookmarkStart w:id="119" w:name="ref-R-lang"/>
+    <w:bookmarkEnd w:id="119"/>
+    <w:bookmarkStart w:id="121" w:name="ref-R-lang"/>
     <w:p>
       <w:pPr>
         <w:pStyle w:val="Bibliography"/>
@@ -15964,7 +16051,7 @@
       <w:r>
         <w:t xml:space="preserve"> </w:t>
       </w:r>
-      <w:hyperlink r:id="rId118">
+      <w:hyperlink r:id="rId120">
         <w:r>
           <w:rPr>
             <w:rStyle w:val="Hyperlink"/>
@@ -15976,8 +16063,8 @@
         <w:t xml:space="preserve">.</w:t>
       </w:r>
     </w:p>
-    <w:bookmarkEnd w:id="119"/>
-    <w:bookmarkStart w:id="121" w:name="ref-rasmussen2020"/>
+    <w:bookmarkEnd w:id="121"/>
+    <w:bookmarkStart w:id="123" w:name="ref-rasmussen2020"/>
     <w:p>
       <w:pPr>
         <w:pStyle w:val="Bibliography"/>
@@ -16013,7 +16100,7 @@
       <w:r>
         <w:t xml:space="preserve"> </w:t>
       </w:r>
-      <w:hyperlink r:id="rId120">
+      <w:hyperlink r:id="rId122">
         <w:r>
           <w:rPr>
             <w:rStyle w:val="Hyperlink"/>
@@ -16025,8 +16112,8 @@
         <w:t xml:space="preserve">.</w:t>
       </w:r>
     </w:p>
-    <w:bookmarkEnd w:id="121"/>
-    <w:bookmarkStart w:id="123" w:name="ref-sadeh1994"/>
+    <w:bookmarkEnd w:id="123"/>
+    <w:bookmarkStart w:id="125" w:name="ref-sadeh1994"/>
     <w:p>
       <w:pPr>
         <w:pStyle w:val="Bibliography"/>
@@ -16059,7 +16146,7 @@
       <w:r>
         <w:t xml:space="preserve"> </w:t>
       </w:r>
-      <w:hyperlink r:id="rId122">
+      <w:hyperlink r:id="rId124">
         <w:r>
           <w:rPr>
             <w:rStyle w:val="Hyperlink"/>
@@ -16071,8 +16158,8 @@
         <w:t xml:space="preserve">.</w:t>
       </w:r>
     </w:p>
-    <w:bookmarkEnd w:id="123"/>
-    <w:bookmarkStart w:id="125" w:name="ref-sano2019"/>
+    <w:bookmarkEnd w:id="125"/>
+    <w:bookmarkStart w:id="127" w:name="ref-sano2019"/>
     <w:p>
       <w:pPr>
         <w:pStyle w:val="Bibliography"/>
@@ -16105,7 +16192,7 @@
       <w:r>
         <w:t xml:space="preserve"> </w:t>
       </w:r>
-      <w:hyperlink r:id="rId124">
+      <w:hyperlink r:id="rId126">
         <w:r>
           <w:rPr>
             <w:rStyle w:val="Hyperlink"/>
@@ -16117,8 +16204,8 @@
         <w:t xml:space="preserve">.</w:t>
       </w:r>
     </w:p>
-    <w:bookmarkEnd w:id="125"/>
-    <w:bookmarkStart w:id="127" w:name="ref-sazonov2004"/>
+    <w:bookmarkEnd w:id="127"/>
+    <w:bookmarkStart w:id="129" w:name="ref-sazonov2004"/>
     <w:p>
       <w:pPr>
         <w:pStyle w:val="Bibliography"/>
@@ -16151,7 +16238,7 @@
       <w:r>
         <w:t xml:space="preserve"> </w:t>
       </w:r>
-      <w:hyperlink r:id="rId126">
+      <w:hyperlink r:id="rId128">
         <w:r>
           <w:rPr>
             <w:rStyle w:val="Hyperlink"/>
@@ -16163,8 +16250,8 @@
         <w:t xml:space="preserve">.</w:t>
       </w:r>
     </w:p>
-    <w:bookmarkEnd w:id="127"/>
-    <w:bookmarkStart w:id="129" w:name="ref-skotte_detection_2014"/>
+    <w:bookmarkEnd w:id="129"/>
+    <w:bookmarkStart w:id="131" w:name="ref-skotte_detection_2014"/>
     <w:p>
       <w:pPr>
         <w:pStyle w:val="Bibliography"/>
@@ -16236,7 +16323,7 @@
       <w:r>
         <w:t xml:space="preserve"> </w:t>
       </w:r>
-      <w:hyperlink r:id="rId128">
+      <w:hyperlink r:id="rId130">
         <w:r>
           <w:rPr>
             <w:rStyle w:val="Hyperlink"/>
@@ -16248,8 +16335,8 @@
         <w:t xml:space="preserve">.</w:t>
       </w:r>
     </w:p>
-    <w:bookmarkEnd w:id="129"/>
-    <w:bookmarkStart w:id="131" w:name="ref-skovgaard2023"/>
+    <w:bookmarkEnd w:id="131"/>
+    <w:bookmarkStart w:id="133" w:name="ref-skovgaard2023"/>
     <w:p>
       <w:pPr>
         <w:pStyle w:val="Bibliography"/>
@@ -16282,7 +16369,7 @@
       <w:r>
         <w:t xml:space="preserve"> </w:t>
       </w:r>
-      <w:hyperlink r:id="rId130">
+      <w:hyperlink r:id="rId132">
         <w:r>
           <w:rPr>
             <w:rStyle w:val="Hyperlink"/>
@@ -16294,8 +16381,8 @@
         <w:t xml:space="preserve">.</w:t>
       </w:r>
     </w:p>
-    <w:bookmarkEnd w:id="131"/>
-    <w:bookmarkStart w:id="133" w:name="ref-sundararajan2021"/>
+    <w:bookmarkEnd w:id="133"/>
+    <w:bookmarkStart w:id="135" w:name="ref-sundararajan2021"/>
     <w:p>
       <w:pPr>
         <w:pStyle w:val="Bibliography"/>
@@ -16328,7 +16415,7 @@
       <w:r>
         <w:t xml:space="preserve"> </w:t>
       </w:r>
-      <w:hyperlink r:id="rId132">
+      <w:hyperlink r:id="rId134">
         <w:r>
           <w:rPr>
             <w:rStyle w:val="Hyperlink"/>
@@ -16340,8 +16427,8 @@
         <w:t xml:space="preserve">.</w:t>
       </w:r>
     </w:p>
-    <w:bookmarkEnd w:id="133"/>
-    <w:bookmarkStart w:id="135" w:name="ref-vandewater2011"/>
+    <w:bookmarkEnd w:id="135"/>
+    <w:bookmarkStart w:id="137" w:name="ref-vandewater2011"/>
     <w:p>
       <w:pPr>
         <w:pStyle w:val="Bibliography"/>
@@ -16383,7 +16470,7 @@
       <w:r>
         <w:t xml:space="preserve"> </w:t>
       </w:r>
-      <w:hyperlink r:id="rId134">
+      <w:hyperlink r:id="rId136">
         <w:r>
           <w:rPr>
             <w:rStyle w:val="Hyperlink"/>
@@ -16395,8 +16482,8 @@
         <w:t xml:space="preserve">.</w:t>
       </w:r>
     </w:p>
-    <w:bookmarkEnd w:id="135"/>
-    <w:bookmarkStart w:id="137" w:name="ref-van_hees_estimating_2018"/>
+    <w:bookmarkEnd w:id="137"/>
+    <w:bookmarkStart w:id="139" w:name="ref-van_hees_estimating_2018"/>
     <w:p>
       <w:pPr>
         <w:pStyle w:val="Bibliography"/>
@@ -16429,7 +16516,7 @@
       <w:r>
         <w:t xml:space="preserve"> </w:t>
       </w:r>
-      <w:hyperlink r:id="rId136">
+      <w:hyperlink r:id="rId138">
         <w:r>
           <w:rPr>
             <w:rStyle w:val="Hyperlink"/>
@@ -16441,8 +16528,8 @@
         <w:t xml:space="preserve">.</w:t>
       </w:r>
     </w:p>
-    <w:bookmarkEnd w:id="137"/>
-    <w:bookmarkStart w:id="138" w:name="ref-10.5555/1593511"/>
+    <w:bookmarkEnd w:id="139"/>
+    <w:bookmarkStart w:id="140" w:name="ref-10.5555/1593511"/>
     <w:p>
       <w:pPr>
         <w:pStyle w:val="Bibliography"/>
@@ -16464,8 +16551,8 @@
         <w:t xml:space="preserve">. Scotts Valley, CA: CreateSpace.</w:t>
       </w:r>
     </w:p>
-    <w:bookmarkEnd w:id="138"/>
-    <w:bookmarkStart w:id="140" w:name="ref-walch2019"/>
+    <w:bookmarkEnd w:id="140"/>
+    <w:bookmarkStart w:id="142" w:name="ref-walch2019"/>
     <w:p>
       <w:pPr>
         <w:pStyle w:val="Bibliography"/>
@@ -16498,7 +16585,7 @@
       <w:r>
         <w:t xml:space="preserve"> </w:t>
       </w:r>
-      <w:hyperlink r:id="rId139">
+      <w:hyperlink r:id="rId141">
         <w:r>
           <w:rPr>
             <w:rStyle w:val="Hyperlink"/>
@@ -16510,8 +16597,8 @@
         <w:t xml:space="preserve">.</w:t>
       </w:r>
     </w:p>
-    <w:bookmarkEnd w:id="140"/>
-    <w:bookmarkStart w:id="142" w:name="ref-wang2015"/>
+    <w:bookmarkEnd w:id="142"/>
+    <w:bookmarkStart w:id="144" w:name="ref-wang2015"/>
     <w:p>
       <w:pPr>
         <w:pStyle w:val="Bibliography"/>
@@ -16544,7 +16631,7 @@
       <w:r>
         <w:t xml:space="preserve"> </w:t>
       </w:r>
-      <w:hyperlink r:id="rId141">
+      <w:hyperlink r:id="rId143">
         <w:r>
           <w:rPr>
             <w:rStyle w:val="Hyperlink"/>
@@ -16556,8 +16643,8 @@
         <w:t xml:space="preserve">.</w:t>
       </w:r>
     </w:p>
-    <w:bookmarkEnd w:id="142"/>
-    <w:bookmarkStart w:id="144" w:name="ref-webster1982"/>
+    <w:bookmarkEnd w:id="144"/>
+    <w:bookmarkStart w:id="146" w:name="ref-webster1982"/>
     <w:p>
       <w:pPr>
         <w:pStyle w:val="Bibliography"/>
@@ -16590,7 +16677,7 @@
       <w:r>
         <w:t xml:space="preserve"> </w:t>
       </w:r>
-      <w:hyperlink r:id="rId143">
+      <w:hyperlink r:id="rId145">
         <w:r>
           <w:rPr>
             <w:rStyle w:val="Hyperlink"/>
@@ -16602,8 +16689,8 @@
         <w:t xml:space="preserve">.</w:t>
       </w:r>
     </w:p>
-    <w:bookmarkEnd w:id="144"/>
-    <w:bookmarkStart w:id="146" w:name="ref-tidyverse"/>
+    <w:bookmarkEnd w:id="146"/>
+    <w:bookmarkStart w:id="148" w:name="ref-tidyverse"/>
     <w:p>
       <w:pPr>
         <w:pStyle w:val="Bibliography"/>
@@ -16645,7 +16732,7 @@
       <w:r>
         <w:t xml:space="preserve"> </w:t>
       </w:r>
-      <w:hyperlink r:id="rId145">
+      <w:hyperlink r:id="rId147">
         <w:r>
           <w:rPr>
             <w:rStyle w:val="Hyperlink"/>
@@ -16657,8 +16744,8 @@
         <w:t xml:space="preserve">.</w:t>
       </w:r>
     </w:p>
-    <w:bookmarkEnd w:id="146"/>
-    <w:bookmarkStart w:id="148" w:name="ref-winkler2016"/>
+    <w:bookmarkEnd w:id="148"/>
+    <w:bookmarkStart w:id="150" w:name="ref-winkler2016"/>
     <w:p>
       <w:pPr>
         <w:pStyle w:val="Bibliography"/>
@@ -16700,7 +16787,7 @@
       <w:r>
         <w:t xml:space="preserve"> </w:t>
       </w:r>
-      <w:hyperlink r:id="rId147">
+      <w:hyperlink r:id="rId149">
         <w:r>
           <w:rPr>
             <w:rStyle w:val="Hyperlink"/>
@@ -16712,9 +16799,9 @@
         <w:t xml:space="preserve">.</w:t>
       </w:r>
     </w:p>
-    <w:bookmarkEnd w:id="148"/>
-    <w:bookmarkEnd w:id="149"/>
     <w:bookmarkEnd w:id="150"/>
+    <w:bookmarkEnd w:id="151"/>
+    <w:bookmarkEnd w:id="152"/>
     <w:sectPr/>
   </w:body>
 </w:document>

</xml_diff>

<commit_message>
revisions from jesper and anders
</commit_message>
<xml_diff>
--- a/manuscript/manuscript.docx
+++ b/manuscript/manuscript.docx
@@ -13,7 +13,7 @@
       </w:pPr>
       <w:r>
         <w:rPr/>
-        <w:t>Improving Sleep Quality Estimation: A Comparative Study of Machine Learning and Deep Learning Techniques Utilizing Free-Living Accelerometer Data from Thigh-Worn Devices and EEG-Based Sleep Tracking</w:t>
+        <w:t>Improving Sleep Quality Estimation in Children and Adolescents: A Comparative Study of Machine Learning and Deep Learning Techniques Utilizing Free-Living Accelerometer Data from Thigh-Worn Devices and EEG-Based Sleep Tracking</w:t>
       </w:r>
     </w:p>
     <w:p>
@@ -43,48 +43,48 @@
       </w:pPr>
       <w:r>
         <w:rPr/>
-        <w:t>2023-08-02</w:t>
+        <w:t>2023-08-11</w:t>
       </w:r>
     </w:p>
     <w:p>
       <w:pPr>
-        <w:pStyle w:val="Abstract"/>
-        <w:rPr/>
-      </w:pPr>
-      <w:r>
-        <w:rPr/>
-        <w:t>Studying sleep is vital in health research, but the gold standard, polysomnography, is costly and impractical for large-scale studies. An affordable alternative is using wearable accelerometers. While wrist and hip-worn devices are commonly used in sleep research, thigh-worn accelerometers have been relatively unexplored. Our study evaluated machine learning and deep learning models utilizing data from thigh-worn accelerometers to estimate sleep and sleep quality metrics, comparing them with an EEG-based sleep monitor. The dataset consisted of data from 585 days and nights, comprising accelerometry and EEG-based sleep estimates from children aged 6-10. We employed both sequential and multiclass model strategies on both raw and filtered data. The most effective model was XGBoost, which performed well when applied to 5-minute median filtered data, exhibiting small biases in sleep period time (0.2 minutes), total sleep time (-7 minutes), sleep efficiency (-1.1%), and wake after sleep onset (-0.9 minutes). Furthermore, the XGBoost model showed a robust correlation (0.66, 95% CI: 0.61 - 0.7) with total sleep time, indicating its potential. However, despite these favorable results in bias, our study revealed large limits of agreements in accordance with previous research on hip- and wrist-worn devices. In conclusion, we present promising results in using machine learning technieques to estimate sleep quality metrics, however, accurately classifying awake periods during in-bed time remained challenging. Moreover, additional improvements are necessary to precisely assess individual sleep quality metrics due to the notable limits of agreement.</w:t>
+        <w:pStyle w:val="AbstractTitle"/>
+        <w:rPr/>
+      </w:pPr>
+      <w:r>
+        <w:rPr/>
+        <w:t>Abstract</w:t>
       </w:r>
     </w:p>
     <w:p>
       <w:pPr>
-        <w:pStyle w:val="Heading1"/>
-        <w:rPr/>
-      </w:pPr>
-      <w:bookmarkStart w:id="0" w:name="introduction"/>
-      <w:r>
-        <w:rPr/>
-        <w:t>1. Introduction</w:t>
+        <w:pStyle w:val="Abstract"/>
+        <w:rPr/>
+      </w:pPr>
+      <w:r>
+        <w:rPr/>
+        <w:t>Accurate assessment of sleep is vital in sleep research, but the gold standard, polysomnography, is costly and impractical for large-scale studiesand multiple consecutive days of assessment. An affordable alternative is using wearable accelerometers. While wrist and hip-worn devices are commonly used in sleep research, thigh-worn accelerometers have been relatively unexplored. Our study evaluated machine learning and deep learning models utilizing data from thigh-worn accelerometers to estimate sleep and sleep quality metrics, comparing them with an EEG-based sleep monitor. The dataset consisted of data from 585 days and nights, comprising accelerometry and EEG-based sleep estimates from children aged 4-17 years. We employed both sequential and multiclass model strategies on both raw and filtered data. The most effective model was XGBoost, which performed well when applied to 5-minute median filtered data, exhibiting small mean differences (bias) in sleep period time (0.2 minutes), total sleep time (-7.0 minutes), sleep efficiency (-1.1%), and wake after sleep onset (-0.9 minutes). Furthermore, the XGBoost model showed a robust correlation (0.66, 95% CI: 0.61 - 0.7) with total sleep time, indicating its potential. However, despite these promising results in bias, our study revealed limits of agreements (e.g., total sleep time LoA (95%CI): -95.5 (-105.2;-88) minutes to 81.4 (72.4;92.5) minutes) in accordance with previous research on hip- and wrist-worn devices. In conclusion, we present promising results in using machine learning technieques to estimate sleep quality metrics, however, accurately classifying awake periods during in-bed time remained challenging. Moreover, additional improvements are necessary to accurately assess individual sleep quality metrics based on thigh-worn accelerometry data due to the notable limits of agreement.</w:t>
       </w:r>
     </w:p>
     <w:p>
       <w:pPr>
-        <w:pStyle w:val="FirstParagraph"/>
-        <w:rPr/>
-      </w:pPr>
-      <w:r>
-        <w:rPr/>
-        <w:t>A vast body of research highlights the critical role of sleep in maintaining both mental and physical health(Ma 2017; Meyer et al. 2022; K Pavlova and Latreille 2019; Difrancesco et al. 2019). Consequently, accurate sleep assessment methods are crucial for tracking sleep patterns and improving our understanding of the sleep-health relationship. Furthermore, the ease of use and high acceptability of these methods are essential to facilitate large-scale, longitudinal studies.</w:t>
+        <w:pStyle w:val="Heading1"/>
+        <w:rPr/>
+      </w:pPr>
+      <w:bookmarkStart w:id="0" w:name="introduction"/>
+      <w:r>
+        <w:rPr/>
+        <w:t>1. Introduction</w:t>
       </w:r>
     </w:p>
     <w:p>
       <w:pPr>
-        <w:pStyle w:val="TextBody"/>
-        <w:rPr/>
-      </w:pPr>
-      <w:r>
-        <w:rPr/>
-        <w:t>The traditional gold standard for objective sleep measurement, laboratory-based polysomnography (PSG), has been found to be impractical in large-scale epidemiological studies due to its high cost, need for professional administration, and susceptibility to rater bias(Van De Water, Holmes, and Hurley 2011; Lee et al. 2022). As an alternative, diaries have been used due to their cost-effectiveness and simplicity, although they are subject to recall bias and other limitations(Moore, Schmiege, and Matthews 2015). An innovative approach involves device-based measurement methods. These tools, which estimate sleep duration, are advantageous due to their reduced participant burden and elimination of potential recall biases. A prominent example of such tools is body-worn accelerometers, which offer a practical and affordable means of objectively assessing sleep patterns at home for extended periods. Accelerometers collect continuous, high-resolution data for several weeks without requiring recharging, further minimizing participant burden. Their use in sleep and wake classification began with a wrist movement-based algorithm developed in 1982, and validated using PSG(Webster et al. 1982). This algorithm was refined in 1992(Cole et al. 1992), leading to the widely adopted Cole-Kripke model. With advancements in the field, a variety of techniques, including heuristic algorithms, machine learning models, regression, and deep learning, are now used to analyze data from hip and wrist-worn accelerometers(Palotti et al. 2019; Cole et al. 1992; Sazonov et al. 2004; Sadeh, Sharkey, and Carskadon 1994; Hees et al. 2015; Sundararajan et al. 2021).</w:t>
+        <w:pStyle w:val="FirstParagraph"/>
+        <w:rPr/>
+      </w:pPr>
+      <w:r>
+        <w:rPr/>
+        <w:t>A vast body of research highlights the critical role of sleep in maintaining both mental and physical health(Ma 2017; Meyer et al. 2022; K Pavlova and Latreille 2019; Difrancesco et al. 2019). Consequently, accurate sleep assessment methods are crucial for tracking sleep patterns and improving our understanding of the sleep-health relationship. Furthermore, the ease of use and high acceptability of methods to assess sleep are essential to facilitate large-scale, longitudinal studies.</w:t>
       </w:r>
     </w:p>
     <w:p>
@@ -94,7 +94,7 @@
       </w:pPr>
       <w:r>
         <w:rPr/>
-        <w:t>While wrist and hip-worn devices have benefited from extensive methodological development, thigh-worn accelerometers have not seen the same level of advancement. Existing studies mainly focus on distinguishing sleep from wakefulness, with emphasis on defining ‘waking time’ and ‘bedtime’ (Carlson et al. 2021; Inan-Eroglu et al. 2021; Berg et al. 2016; Winkler et al. 2016). Recent strides in estimating sleep duration using thigh-worn devices have been made, including the introduction of a promising algorithm and its comparison against PSG(Johansson et al. 2023). Despite these advancements, the application of machine learning techniques in this area is still unexplored. Considering the potential of thigh-worn accelerometers for accurate physical behavior assessment(Skotte et al. 2014; Arvidsson et al. 2019), there is a significant research gap. Therefore, future studies need to develop techniques similar to those used for wrist and hip-worn accelerometers, with the ultimate goal of establishing a more holistic, accurate, and user-friendly method of sleep and physical activity tracking.</w:t>
+        <w:t>The traditional gold standard for objective sleep measurement, laboratory-based polysomnography (PSG), has been found to be impractical in large-scale observational- and experimental studies due to its high cost, need for professional administration, and susceptibility to rater bias(Van De Water, Holmes, and Hurley 2011; Lee et al. 2022), although recent advances has been made to automate the scoring of PSG data(Gaiduk et al. 2023). As an alternative, diaries have been used due to their cost-effectiveness and simplicity, although they are subject to recall bias and other limitations(Moore, Schmiege, and Matthews 2015). An innovative approach involves device-based measurement methods. These tools, which estimates a number of sleep metrics including sleep duration, are advantageous due to their reduced participant burden and elimination of potential recall biases. A prominent example of such tools is body-worn accelerometers, which offer a practical and affordable means of objectively assessing sleep patterns at home for extended periods. Accelerometers collect continuous, high-resolution data for several weeks without requiring recharging, further minimizing participant burden. Their use in sleep and wake classification began with a wrist movement-based algorithm developed in 1982, and validated using PSG(Webster et al. 1982). This algorithm was refined in 1992(Cole et al. 1992), leading to the widely adopted Cole-Kripke model. With advancements in the field, a variety of techniques, including heuristic algorithms, machine learning models, regression, and deep learning, are now used to analyze data from hip and wrist-worn accelerometers(Palotti et al. 2019; Cole et al. 1992; Sazonov et al. 2004; Sadeh, Sharkey, and Carskadon 1994; V. T. van Hees et al. 2015; Sundararajan et al. 2021).</w:t>
       </w:r>
     </w:p>
     <w:p>
@@ -104,7 +104,7 @@
       </w:pPr>
       <w:r>
         <w:rPr/>
-        <w:t>The Zmachine®️ Insight+ (ZM) emerges as a valuable tool within this landscape. Favorably validated against PSG(Kaplan et al. 2014; Wang et al. 2015), the ZM provides comparable data without the high costs or the need for professional monitoring typically associated with PSG. Crucially, the ZM facilitates multi-night analysis in free-living conditions due to its ease of use(Pedersen et al. 2021), capturing the natural variations in sleep patterns. This makes it advantageous over single-night PSG, particularly as a gold standard data source in machine learning tasks, as it provides multiple nights of measurements without inter-rater bias. Despite these benefits, the ZM, like PSG, still poses a significant participant burden and cost, reinforcing the need for more accessible alternatives like accelerometers.</w:t>
+        <w:t>While wrist and hip-worn devices have benefited from extensive methodological development, thigh-worn accelerometers have not seen the same level of advancement. Existing studies mainly focus on distinguishing sleep from wakefulness, with emphasis on defining ‘waking time’ and ‘bedtime’ (Carlson et al. 2021; Inan-Eroglu et al. 2021; Berg et al. 2016; Winkler et al. 2016). Recent strides in estimating sleep duration using thigh-worn devices have been made, including the introduction of a promising algorithm and its comparison against PSG(Johansson et al. 2023). Despite these advancements, the application of machine learning techniques in this area is still unexplored. Considering the potential of thigh-worn accelerometers for accurate physical behavior assessment(Skotte et al. 2014; Arvidsson et al. 2019; Brønd et al. 2020), there is a significant research gap. Therefore, future studies need to develop techniques similar to those used for wrist and hip-worn accelerometers, with the ultimate goal of establishing a more holistic, accurate, and user-friendly method of sleep and physical activity tracking.</w:t>
       </w:r>
     </w:p>
     <w:p>
@@ -112,10 +112,20 @@
         <w:pStyle w:val="TextBody"/>
         <w:rPr/>
       </w:pPr>
+      <w:r>
+        <w:rPr/>
+        <w:t>The Zmachine®️ Insight+ (ZM) emerges as a valuable tool within this landscape. Favorably validated against PSG(Kaplan et al. 2014; Wang et al. 2015), the ZM provides comparable data without the high costs or the need for professional monitoring typically associated with PSG. Crucially, the ZM facilitates multi-night analysis in free-living conditions due to its ease of use(J. Pedersen et al. 2021), capturing the natural variations in sleep patterns. This makes it advantageous over single-night PSG, particularly as a gold standard data source in machine learning tasks, as it provides multiple nights of measurements without inter-rater bias. Despite these benefits, the ZM, like PSG, still poses a significant participant burden and cost, reinforcing the need for more accessible alternatives like accelerometers.</w:t>
+      </w:r>
+    </w:p>
+    <w:p>
+      <w:pPr>
+        <w:pStyle w:val="TextBody"/>
+        <w:rPr/>
+      </w:pPr>
       <w:bookmarkStart w:id="1" w:name="introduction"/>
       <w:r>
         <w:rPr/>
-        <w:t>Our primary objective in this study was to evaluate a range of machine learning and deep learning models, utilizing the raw data collected from a tri-axial thigh-worn accelerometer to estimate in-bed and sleep time. To ensure the reliability and effectiveness of our models, we compared their outputs with an electroencephalography-based (EEG) sleep tracking device, which we, in this current study, considered as the gold standard for measuring sleep. Furthermore, our secondary goal was to assess the developed models’ performance in evaluating important sleep quality metrics, including sleep period time (SPT), total sleep time (TST), sleep efficiency (SE), latency until persistent sleep (LPS), and wake after sleep onset (WASO).</w:t>
+        <w:t>Our primary objective in this study was to evaluate a range of machine learning and deep learning models, utilizing the raw data collected from a tri-axial thigh-worn accelerometer to estimate in-bed and sleep time. To ensure the reliability and effectiveness of our models, we compared their outputs with an electroencephalography-based (EEG) sleep tracking device, which we, in this current study, considered as the criterion measure for assessing sleep. Furthermore, our secondary goal was to assess the developed models’ performance in evaluating important sleep quality metrics, including sleep period time (SPT), total sleep time (TST), sleep efficiency (SE), latency until persistent sleep (LPS), and wake after sleep onset (WASO).</w:t>
       </w:r>
       <w:bookmarkEnd w:id="1"/>
     </w:p>
@@ -148,7 +158,7 @@
       </w:pPr>
       <w:r>
         <w:rPr/>
-        <w:t>The current study leverages data from the SCREENS project(Rasmussen et al. 2020), a study conducted from October 2018 to March 2019 in Middelfart, Southern Denmark, that evaluated the impact of screen media usage on Danish families. For our analysis, we focused on data from child participants aged between 6 and 10 years within the SCREENS cohort. Our primary sources of data were accelerometer readings from Axivity AX3 devices attached to the children’s thighs, and EEG-derived sleep states from the ZM device. The Axivity AX3, an unobtrusive 3-axis accelerometer, was positioned midway between the hip and knee on the right anterior thigh, recording participant movement data.</w:t>
+        <w:t>The current study leverages data from the SCREENS trial(Rasmussen et al. 2020; J. Pedersen et al. 2022), a study conducted from June 2019 to March 2021 in the Region of Southern Denmark, Southern Denmark, that evaluated the effect of limiting screen media usage within Danish families. For our analysis, we focused on data from child participants aged between 4 and 17 years within the SCREENS cohort (mean age 9.1 years). Our primary sources of data were accelerometer readings from Axivity AX3 devices attached to the children’s thighs, and EEG-derived sleep states and sleep quality metrics from the ZM device. The Axivity AX3, an unobtrusive 3-axis accelerometer, was positioned midway between the hip and knee on the right anterior thigh, recording participant movement data.</w:t>
       </w:r>
     </w:p>
     <w:p>
@@ -158,7 +168,7 @@
       </w:pPr>
       <w:r>
         <w:rPr/>
-        <w:t>Sleep state information was extracted using the ZM, a product of General Sleep Corporation. The ZM, which utilizes advanced EEG hardware and signal processing algorithms, employs three self-adhesive, disposable sensors placed outside the hairline for reliable EEG signal acquisition. The participants of the SCREENS study were instructed to attach the device when they went to bed and remove the device upon leaving the bed. The ZM uses two proprietary algorithms: Z-ALG and Z-PLUS. The Z-ALG is utilized for accurate sleep detection, showcasing its suitability for in-home monitoring(Kaplan et al. 2014), while the Z-PLUS effectively differentiates sleep stages, as evidenced by its alignment with expert evaluations using PSG data(Wang et al. 2015). In the current study, we treated all sleep stages as a single category effectively deducing the output of the ZM to “awake” and “asleep” as the ability to distinguish sleep stages are not a necessity to derive the sleep quality metrics of interest and to simplify the learning process of the machine learning algorithms.</w:t>
+        <w:t>Sleep state information was extracted using the ZM, a product of General Sleep Corporation. The ZM, which utilizes advanced EEG hardware and signal processing algorithms, employs three self-adhesive, disposable sensors placed outside the hairline for reliable EEG signal acquisition. The participants of the SCREENS study were instructed to attach the device when they went to bed and remove the device upon leaving the bed. The ZM uses two proprietary algorithms: Z-ALG and Z-PLUS. The Z-ALG is utilized for accurate sleep detection, showcasing its suitability for in-home monitoring(Kaplan et al. 2014), while the Z-PLUS effectively differentiates sleep stages, as evidenced by its alignment with expert evaluations using PSG data(Wang et al. 2015). In the current study, we treated all sleep stages (light sleep (N1 &amp; N2), deep sleep (N3), and REM sleep) as a single category effectively deducing the output of the ZM to “awake” and “asleep” as the ability to distinguish sleep stages are not a necessity to derive the sleep quality metrics of interest and to simplify the learning process of the machine learning algorithms.</w:t>
       </w:r>
     </w:p>
     <w:p>
@@ -176,7 +186,7 @@
       </w:hyperlink>
       <w:r>
         <w:rPr/>
-        <w:t xml:space="preserve"> illustrates the selection criteria applied to the children’s recordings from the SCREENS study. We included only ZM recordings that were accompanied by complete accelerometer data and lasted between 7 and 14 hours. Any night when the ZM reported sensor issues was excluded yielding 585 nights included in the study. The children whose recordings were considered had an average age of 9.4 years, with a standard deviation of 2.1. The ZM predictions encompassed 696,779 epochs, each 30 seconds long. Notably, approximately 84% of the total ZM recording duration was classified as sleep, resulting in an imbalance of the classes during the nightly recordings.</w:t>
+        <w:t xml:space="preserve"> illustrates the selection criteria applied to the children’s recordings from the SCREENS study. Only ZM recordings accompanied by complete accelerometer data and lasting between 7 and 14 hours were considered. Nights during which the ZM reported sensor issues were excluded. Consequently, a total of 585 nights from 151 children were included in the study, with a mean of 3.87 nights per child (SD = 1.86). The children whose recordings were considered had an average age of 9.4 years, with a standard deviation of 2.1. The ZM predictions encompassed 696,779 epochs, each 30 seconds long. Notably, approximately 84% of the total ZM recording duration was classified as sleep, resulting in an imbalance of the classes during the nightly recordings.</w:t>
       </w:r>
     </w:p>
     <w:tbl>
@@ -289,7 +299,7 @@
                 <w:szCs w:val="24"/>
                 <w:lang w:val="en-US" w:eastAsia="en-US" w:bidi="ar-SA"/>
               </w:rPr>
-              <w:t>Figure 1: Flowchart of eligible ZM recording nights included in the study</w:t>
+              <w:t>Figure 1: Flowchart of eligible ZM recording nights included in the study.</w:t>
             </w:r>
             <w:bookmarkEnd w:id="5"/>
           </w:p>
@@ -465,7 +475,7 @@
       </w:pPr>
       <w:r>
         <w:rPr/>
-        <w:t xml:space="preserve">In addition to the engineered features, we chose to incorporate the median-filtered raw predictions from the ZM device into our modeling process. This decision stemmed from the understanding that children typically undergo around five to eight sleep cycles per night, with awakenings most likely occurring at the end of each cycle(Galland et al. 2012). Upon examining the raw ZM predictions, we noted a significant overestimation in the number of awakenings per night for the children in our study, exceeding what would be expected based on typical sleep cycle patterns (see </w:t>
+        <w:t xml:space="preserve">In addition to the engineered features, we chose to incorporate the median-filtered raw predictions from the ZM device into our modeling process. This choice was informed by the understanding that children typically experience around five to eight sleep cycles per night, with awakenings most likely at the end of each cycle(Galland et al. 2012). In examining the raw ZM predictions, we observed a notable overestimation in the number of awakenings for the children in our study, surpassing expected counts based on typical sleep cycle patterns (refer to </w:t>
       </w:r>
       <w:hyperlink w:anchor="fig-zm-median">
         <w:r>
@@ -477,14 +487,14 @@
       </w:hyperlink>
       <w:r>
         <w:rPr/>
-        <w:t xml:space="preserve">). In particular, many of these brief awakenings could be considered as noise, which when present in the data, can potentially hinder the learning process of machine learning algorithms by obscuring the underlying patterns that the algorithms are trying to learn, leading to less accurate predictions. Consequently, we elected to train and evaluate our models using not only the raw ZM output, but also versions that were subjected to 5-minute and 10-minute median filters. This approach, by mitigating this noise, resulted in an anticipated, more age-appropriate count of awakenings per night, providing a more accurate depiction of children’s sleep patterns (see </w:t>
+        <w:t xml:space="preserve">). The average sleep efficiency determined by the ZM for our sample was 83%, which falls slightly below the recognized standards—85% is seen as good efficiency, and above 90% as ideal. In fact, prior research has indicated sleep efficiencies of over 90% in similar child cohorts(M. J. Pedersen et al. 2023; Palm et al. 1989). This discrepancy suggests that the raw ZM predictions might be overestimating awake periods. many of these brief awakenings could be considered as noise, which when present in the data, can potentially hinder the learning process of machine learning algorithms by obscuring the underlying patterns that the algorithms are trying to learn, leading to less accurate predictions. Consequently, we elected to train and evaluate our models using not only the raw ZM output, but also versions that were subjected to 5-minute and 10-minute median filters. This approach, by mitigating this noise, resulted in an anticipated, more age-appropriate count of awakenings per night, which to the best of our knowledge provided a more accurate depiction of children’s sleep patterns (see </w:t>
       </w:r>
       <w:r>
         <w:rPr>
           <w:b/>
           <w:bCs/>
         </w:rPr>
-        <w:t>table 1</w:t>
+        <w:t>Table 1</w:t>
       </w:r>
       <w:r>
         <w:rPr/>
@@ -602,7 +612,7 @@
                 <w:szCs w:val="24"/>
                 <w:lang w:val="en-US" w:eastAsia="en-US" w:bidi="ar-SA"/>
               </w:rPr>
-              <w:t>Figure 3: The difference in number of awakenings between the raw ZM predictions vs. 5-minute, and 10-minute median filtered predictions for a random night. Grey line is the raw predictions, black line is the median filtered predictions. A: 5-minute median filter on raw ZM predictions, B: 10-minute median filter on raw ZM predictions.</w:t>
+              <w:t>Figure 3: The difference in number of awakenings between the raw ZM predictions vs. 5-minute, and 10-minute median filtered predictions for a random night (boy, 9 years). Grey line is the raw predictions, black line is the median filtered predictions. A: 5-minute median filter on raw ZM predictions, B: 10-minute median filter on raw ZM predictions.</w:t>
             </w:r>
             <w:bookmarkEnd w:id="11"/>
             <w:bookmarkEnd w:id="12"/>
@@ -627,7 +637,7 @@
       </w:pPr>
       <w:r>
         <w:rPr/>
-        <w:t>We employed two different model strategies to assess sleep patterns from thigh-mounted accelerometer data. The first model strategy was designed as a sequence of two models, each functioning as a binary classifier. This approach aimed to simplify the prediction task by decomposing the multiclass problem of classifying ‘out-of-bed-awake’, ‘in-bed-awake’, and ‘in-bed-asleep’ into two binary stages: first predicting ‘in-bed’ time, then ‘sleep’ time. The output from the first set of binary classifiers, which predicted in-bed time, was subjected to a 5-minute median filter to remove transient in-bed time blips. This process enabled us to establish a single continuous time interval that we identified as the SPT. The SPT then served as the input for the second stage of binary classifiers in the sequence, further enhancing their predictive accuracy for sleep time. We applied this sequential strategy using the following four machine learning algorithms:</w:t>
+        <w:t>We employed two different model strategies to assess sleep patterns from thigh-mounted accelerometer data. The first model strategy was designed as a sequence of two models, each functioning as a binary classifier. This approach aimed to simplify the prediction task by decomposing the multiclass problem of classifying ‘out-of-bed-awake’, ‘in-bed-awake’, and ‘in-bed-asleep’ into two binary stages: first predicting ‘in-bed’ time, then ‘sleep’ time. The output from the first set of binary classifiers, which predicted in-bed time, was subjected to a 5-minute median filter to remove transient in-bed time blips. This process enabled us to establish a single continuous time interval that we identified as the SPT, the total time spent in bed attempting to sleep. The SPT then served as the input for the second stage of binary classifiers in the sequence, further enhancing their predictive accuracy for sleep time. We applied this sequential strategy using the following four machine learning algorithms:</w:t>
       </w:r>
     </w:p>
     <w:p>
@@ -2835,7 +2845,10 @@
     <w:p>
       <w:pPr>
         <w:pStyle w:val="TextBody"/>
-        <w:rPr/>
+        <w:rPr>
+          <w:sz w:val="18"/>
+          <w:szCs w:val="18"/>
+        </w:rPr>
       </w:pPr>
       <w:bookmarkStart w:id="19" w:name="tbl-zm_overview"/>
       <w:bookmarkEnd w:id="19"/>
@@ -2843,8 +2856,61 @@
         <w:rPr>
           <w:b/>
           <w:bCs/>
+          <w:sz w:val="18"/>
+          <w:szCs w:val="18"/>
         </w:rPr>
-        <w:t>Table 1: Overview of characteristics of the ZM sleep quality summaries per night. Values are represented as mean (SD).</w:t>
+        <w:t xml:space="preserve">Table 1: Overview of characteristics of the ZM sleep quality summaries per night (585 nights from 151 children). Values are represented as mean (SD). </w:t>
+      </w:r>
+      <w:r>
+        <w:rPr>
+          <w:b/>
+          <w:bCs/>
+          <w:i/>
+          <w:iCs/>
+          <w:sz w:val="18"/>
+          <w:szCs w:val="18"/>
+        </w:rPr>
+        <w:t>h</w:t>
+      </w:r>
+      <w:r>
+        <w:rPr>
+          <w:b/>
+          <w:bCs/>
+          <w:i/>
+          <w:iCs/>
+          <w:sz w:val="18"/>
+          <w:szCs w:val="18"/>
+        </w:rPr>
+        <w:t>rs</w:t>
+      </w:r>
+      <w:r>
+        <w:rPr>
+          <w:b/>
+          <w:bCs/>
+          <w:sz w:val="18"/>
+          <w:szCs w:val="18"/>
+        </w:rPr>
+        <w:t xml:space="preserve">: hours, </w:t>
+      </w:r>
+      <w:r>
+        <w:rPr>
+          <w:b/>
+          <w:bCs/>
+          <w:i/>
+          <w:iCs/>
+          <w:sz w:val="18"/>
+          <w:szCs w:val="18"/>
+        </w:rPr>
+        <w:t>min</w:t>
+      </w:r>
+      <w:r>
+        <w:rPr>
+          <w:b/>
+          <w:bCs/>
+          <w:sz w:val="18"/>
+          <w:szCs w:val="18"/>
+        </w:rPr>
+        <w:t>: minutes.</w:t>
       </w:r>
     </w:p>
     <w:p>
@@ -3933,7 +3999,10 @@
     <w:p>
       <w:pPr>
         <w:pStyle w:val="TextBody"/>
-        <w:rPr/>
+        <w:rPr>
+          <w:sz w:val="18"/>
+          <w:szCs w:val="18"/>
+        </w:rPr>
       </w:pPr>
       <w:bookmarkStart w:id="23" w:name="tbl-in_bed_performance"/>
       <w:bookmarkEnd w:id="23"/>
@@ -3941,6 +4010,8 @@
         <w:rPr>
           <w:b/>
           <w:bCs/>
+          <w:sz w:val="18"/>
+          <w:szCs w:val="18"/>
         </w:rPr>
         <w:t>Table 2: Performance metrics of the classification of in-bed/out-of-bed time of the included models.</w:t>
       </w:r>
@@ -6854,7 +6925,10 @@
     <w:p>
       <w:pPr>
         <w:pStyle w:val="TextBody"/>
-        <w:rPr/>
+        <w:rPr>
+          <w:sz w:val="18"/>
+          <w:szCs w:val="18"/>
+        </w:rPr>
       </w:pPr>
       <w:bookmarkStart w:id="26" w:name="tbl-sleep_performance"/>
       <w:bookmarkEnd w:id="26"/>
@@ -6862,6 +6936,8 @@
         <w:rPr>
           <w:b/>
           <w:bCs/>
+          <w:sz w:val="18"/>
+          <w:szCs w:val="18"/>
         </w:rPr>
         <w:t>Table 3: Performance metrics of the sleep/wake classification of the included models.</w:t>
       </w:r>
@@ -6999,7 +7075,7 @@
                 <w:szCs w:val="24"/>
                 <w:lang w:val="en-US" w:eastAsia="en-US" w:bidi="ar-SA"/>
               </w:rPr>
-              <w:t>Figure 4: Confusion matrices for binary sleep prediction. The middle of each tile is the normalized count (overall percentage). The bottom number of each tile is the column percentage and the right side of each tile is the row percentage. i) decision tree, ii) logistic regression, iii) feed-forward neural net, iv) XGBoost, and v) biLSTM.</w:t>
+              <w:t>Figure 4: Confusion matrices for binary prediction and multiclass prediction. The middle of each tile is the normalized count (overall percentage). The bottom number of each tile is the column percentage and the right side of each tile is the row percentage. i) decision tree, ii) logistic regression, iii) feed-forward neural net, iv) XGBoost, and v) biLSTM.</w:t>
             </w:r>
             <w:bookmarkEnd w:id="28"/>
             <w:bookmarkEnd w:id="29"/>
@@ -7031,7 +7107,7 @@
       </w:r>
       <w:r>
         <w:rPr/>
-        <w:t xml:space="preserve"> presents a comparative analysis of the included models used to predict various sleep quality metrics (SPT, TST, SE, LPS, WASO) using the 5-minute median filtered ZM predictions. To see the full table including models developed from raw ZM predictions and 10-minute median filtered ZM predictions, see table 1 in supplementary materials. In terms of bias, the decision tree model consistently underestimated SPT, TST, and SE, and overestimated LPS and WASO in comparison to ZM. The logistic regression model had similar trends, with more pronounced underestimation in TST and overestimation in LPS. The feed-forward neural network also exhibited similar bias as the decision tree and the logistic regression models, but with a higher overestimation in WASO. On the other hand, the XGBoost model showed least bias among all, especially in its 5-minute median predictions. Considering LOA, the decision tree had higher variability across different sleep quality metrics and filtering techniques, particularly for LPS and WASO, which indicates lower agreement with ZM. Other models had comparable LOA but with notable exceptions. For example, TST LOA for the logistic regression model was particularly wide in the 5-minute median predictions. Correlation-wise, the pearson coefficient, revealed that the XGBoost model consistently had the highest correlation with ZM across all sleep quality metrics and filtering methods Notably, the XGBoost’s 5-minute median predictions showed the strongest correlation (0.66) for TST among all models and filtering techniques.</w:t>
+        <w:t xml:space="preserve"> presents a comparative analysis of the included models used to predict various sleep quality metrics (SPT, TST, SE, LPS, WASO) using the 5-minute median filtered ZM predictions. To see the full table including models developed from raw ZM predictions and 10-minute median filtered ZM predictions, see table 1 in supplementary materials. In terms of bias, the decision tree model consistently underestimated SPT, TST, and SE, and overestimated LPS and WASO in comparison to ZM. The logistic regression model had similar trends, with more pronounced underestimation in TST and overestimation in LPS. The feed-forward neural network also exhibited similar bias as the decision tree and the logistic regression models, but with a higher overestimation in WASO. On the other hand, the XGBoost model showed least bias among all, especially in its 5-minute median predictions. Considering LOA, the decision tree had higher variability in the differences across different sleep quality metrics and filtering techniques, particularly for LPS and WASO, which indicates lower agreement with ZM. Other models had comparable LOA but with notable exceptions. For example, TST LOA for the logistic regression model was particularly wide in the 5-minute median predictions. Correlation-wise, the pearson coefficient, revealed that the XGBoost model consistently had the highest correlation with ZM across all sleep quality metrics and filtering methods Notably, the XGBoost’s 5-minute median predictions showed the strongest correlation (0.66) for TST among all models and filtering techniques.</w:t>
       </w:r>
     </w:p>
     <w:tbl>
@@ -11016,7 +11092,10 @@
     <w:p>
       <w:pPr>
         <w:pStyle w:val="TextBody"/>
-        <w:rPr/>
+        <w:rPr>
+          <w:sz w:val="18"/>
+          <w:szCs w:val="18"/>
+        </w:rPr>
       </w:pPr>
       <w:bookmarkStart w:id="32" w:name="tbl-ba_cor"/>
       <w:bookmarkEnd w:id="32"/>
@@ -11024,8 +11103,10 @@
         <w:rPr>
           <w:b/>
           <w:bCs/>
+          <w:sz w:val="18"/>
+          <w:szCs w:val="18"/>
         </w:rPr>
-        <w:t>Table 4: Summary of bias, limits of agreement, and pearson correlation for various sleep parameter predictions (SPT, TST,SE, LPS, WASO) using different machine learning and deep learning models (decision tree, logistic regression, feed-forward neural network, XGBoost) on raw ZM predictions, 5-minute and 10-minute median predictions. Each value is provided with its 95% confidence interval (CI).</w:t>
+        <w:t>Table 4: Summary of bias, limits of agreement, and Pearson correlation for various sleep parameter predictions (SPT, TST,SE, LPS, WASO) using different machine learning and deep learning models (decision tree, logistic regression, feed-forward neural network, XGBoost) on raw ZM predictions, 5-minute and 10-minute median predictions. Each value is provided with its 95% confidence interval (CI).</w:t>
       </w:r>
     </w:p>
     <w:p>
@@ -11043,7 +11124,7 @@
       </w:hyperlink>
       <w:r>
         <w:rPr/>
-        <w:t xml:space="preserve"> shows the agreement between the XGBoost model, trained on 5-minute median filtered ZM predictions, and the 5-minute median-smoothed ZM-derived sleep quality metrics. The Bland-Altman plot for the SPT and TST reveals a good level of agreement with the ZM, as evidenced by a bias close to zero. Interestingly, a portion of the data points are located near the zero line indicating perfect agreement. The scatterplot for SPT also demonstrates a positive trend, indicating a moderate linear correlation between the XGBoost model and the ZM-derived sleep quality metrics. The bias and LOA for TST are comparable to those observed for SPT, indicating a consistent level of agreement between the two methods. The scatterplot for TST also shows a slightly higher correlation, primarily driven by the absence of extreme outliers.Furthermore, the remaining three sleep quality metrics, SE, LPS, and WASO, exhibit heteroscedasticity in contrast to SPT and TST. A moderate positive linear correlation is observed between the XGBoost model and ZM-derived sleep quality metrics for SE, however, a poor correlation is observed for LPS and WASO.</w:t>
+        <w:t xml:space="preserve"> shows the agreement between the XGBoost model, trained on 5-minute median filtered ZM predictions, and the 5-minute median-smoothed ZM-derived sleep quality metrics. The Bland-Altman plot for the SPT and TST indicates a minimal average difference with the ZM, as evidenced by a bias close to zero. The scatterplot for SPT also demonstrates a positive trend, indicating a moderate linear correlation between the XGBoost model and the ZM-derived sleep quality metrics. The bias and LOA for TST are comparable to those observed for SPT, indicating a consistent level of agreement between the two methods. The scatterplot for TST also shows a slightly higher correlation, primarily driven by the absence of extreme outliers.Furthermore, the remaining three sleep quality metrics, SE, LPS, and WASO, exhibit heteroscedasticity in contrast to SPT and TST. A moderate positive linear correlation is observed between the XGBoost model and ZM-derived sleep quality metrics for SE, however, a poor correlation is observed for LPS and WASO.</w:t>
       </w:r>
     </w:p>
     <w:tbl>
@@ -11182,7 +11263,7 @@
       </w:pPr>
       <w:r>
         <w:rPr/>
-        <w:t>To select the most optimal method for estimating sleep from thigh-worn accelerometers, we evaluated various models for predicting in-bed and sleep time and their derived sleep quality metrics. We trained and evaluated the models using raw and median-filtered gold standard sleep estimates from the ZM EEG-based sleep monitor. In general, all sequential models performed well at predicting in-bed time. More challenging was it to distinguish wake from sleep on the extracted in-bed time. Moreover, even though the multiclass biLSTM showed good performance across F1 score, precision and NPV, the derived sleep quality metrics were not on par with the XGBoost model which demonstrated the highest performance metrics across all evaluations, including epoch-to-epoch prediction and all sleep quality metrics. Despite this, all models showed low specificity values, indicating difficulty in correctly classifying awake epochs during time in bed. The application of 5-minute and 10-minute median filters improved the performance metrics of all models. Median filterings increase total sleep time and sleep efficiency, while reducing wake after sleep onset and the number of awakenings. The XGBoost model provided the smallest bias and highest correlation with all ZM sleep quality metrics.</w:t>
+        <w:t>To select the most optimal method for estimating sleep from thigh-worn accelerometers, we evaluated various models for predicting in-bed and sleep time and their derived sleep quality metrics. We trained and evaluated the models using raw and median-filtered sleep estimates from the ZM EEG-based sleep monitor. In general, all sequential models performed well at predicting in-bed time. More challenging was it to distinguish wake from sleep on the extracted in-bed time. Moreover, even though the multiclass biLSTM showed good performance across F1 score, precision and NPV, the derived sleep quality metrics were not on par with the XGBoost model which demonstrated the highest performance metrics across all evaluations, including epoch-to-epoch prediction and all sleep quality metrics. Despite this, all models showed low specificity values, indicating difficulty in correctly classifying awake epochs during time in bed. The application of 5-minute and 10-minute median filters improved the performance metrics of all models. Median filtering increase total sleep time and sleep efficiency, while reducing wake after sleep onset and the number of awakenings. The XGBoost model provided the smallest bias and highest correlation with all ZM sleep quality metrics.</w:t>
       </w:r>
     </w:p>
     <w:p>
@@ -11192,7 +11273,7 @@
       </w:pPr>
       <w:r>
         <w:rPr/>
-        <w:t>Limited research exists regarding the epoch-to-epoch effectiveness of classifying in-bed time based on data from thigh-worn accelerometers. Nevertheless, Carlson and colleagues provided compelling insights. They demonstrated that a third-party algorithm, “ProcessingPal,” and a proprietary one, “CREA,” achieved accuracies of 91% and 86% respectively. These algorithms, evaluated against self-reported measures(Carlson et al. 2021), produced F1 scores as high as 95% and 96%. These figures are consistent with the performance of our sequential models, which also achieved F1 scores and accuracy scores exceeding 95% in identifying in-bed time. In our study, in-bed time is equated with SPT. All models, with the exception of XGBoost, underestimated SPT. The biLSTM model showed the greatest underestimation, with a bias of -36 minutes, reflecting trends observed in previous research by Winkler et al.(Winkler et al. 2016). They developed an algorithm that, despite a strong correlation (Pearson correlation coefficient = .67) between their algorithmic results and diary-recorded waking times, overestimated waking wear time by more than 30 minutes, resulting in an underestimation of in-bed time(Winkler et al. 2016). This trend was further confirmed when Inan-Eroglu et al. examined Winkler et al.’s algorithm, revealing a underestimation of 9.8 minutes in bed time compared to self-reported measures(Inan-Eroglu et al. 2021). In contrast, a study by van der Berg et al. reported a slight underestimation of in-bed time. They employed a unique approach with their algorithm, which relied on quantifying the number and duration of sedentary periods to determine time in bed, and active periods (standing or stepping) to identify wake times(Berg et al. 2016). Finally. it is important to note that high predictive performance in determining in-bed time does not necessarily translate to accurate predictions of broader sleep quality metrics. The crucial task of detecting awake periods during in-bed time, a key factor in assessing sleep quality, is not effectively captured by in-bed time predictions alone. Furthermore, the distinction between actual sleep and time spent in bed awake, often overlooked but vital in sleep research, is critical for a comprehensive understanding of sleep quality.</w:t>
+        <w:t>Limited research exists regarding the epoch-to-epoch effectiveness of classifying in-bed time based on data from thigh-worn accelerometers. Nevertheless, Carlson and colleagues provided compelling insights. They demonstrated that a third-party algorithm, “ProcessingPal,” and a proprietary one, “CREA,” achieved accuracies of 91% and 86% respectively. These algorithms, evaluated against self-reported measures among adolescents and adults(Carlson et al. 2021), produced F1 scores as high as 95% and 96%. These figures are consistent with the performance of our sequential models, which also achieved F1 scores and accuracy scores exceeding 95% in identifying in-bed time. In our study, in-bed time is equated with SPT. All models, with the exception of XGBoost, underestimated SPT. The biLSTM model showed the greatest underestimation, with a bias of -36 minutes, reflecting trends observed in previous research by Winkler et al. conducted in young- middle-aged and older adults(Winkler et al. 2016). They developed an algorithm that, despite a moderate correlation (Pearson correlation coefficient = .67) between their algorithmic results and diary-recorded waking times, overestimated waking wear time by more than 30 minutes, resulting in an underestimation of in-bed time(Winkler et al. 2016). This trend was further confirmed when Inan-Eroglu et al. examined Winkler et al.’s algorithm, revealing a underestimation of 9.8 minutes in bed time compared to self-reported measures in middle-aged adults(Inan-Eroglu et al. 2021). In contrast, a study by Berg et al. reported a slight underestimation of in-bed time in a sample of middle-aged and older adults. They employed a unique approach with their algorithm, which relied on quantifying the number and duration of sedentary periods to determine time in bed, and active periods (standing or stepping) to identify wake times(Berg et al. 2016). Finally. it is important to note that predictive performance in determining in-bed time does not necessarily translate to accurate predictions of broader sleep quality metrics. The crucial task of detecting awake periods during in-bed time, a key factor in assessing further derived sleep quality metrics, is not effectively captured by in-bed time predictions alone. Furthermore, the distinction between actual sleep and time spent in bed awake, often overlooked but vital in sleep research, is critical for a comprehensive understanding of sleep quality.</w:t>
       </w:r>
     </w:p>
     <w:p>
@@ -11202,7 +11283,7 @@
       </w:pPr>
       <w:r>
         <w:rPr/>
-        <w:t>To the best of our knowledge, Johansson and colleagues(Johansson et al. 2023) are the only researchers who have reported epoch-to-epoch performance metrics for sleep scoring using thigh-worn accelerometers, beyond just “waking time” and “in-bed time.” They achieved a mean sensitivity of 0.84, specificity of 0.55, and accuracy of 0.80, using a single-night evaluation dataset of 71 subjects. Despite our models achieving a sensitivity above 97%, they, like Johansson et al.’s algorithm, struggled with detecting in-bed awake epochs. This is reflected in the low specificity scores, ranging from 54.7% to 76.4%, reported in our study. The challenge of low specificity is not unique to methods using data collected from thigh-worn devices. Conley et al.’s meta-analysis(Conley et al. 2019) reported similar findings when estimating sleep using wrist-worn accelerometers among healthy adults, with a mean sensitivity, accuracy, and specificity of 0.89, 0.88, and 0.53, respectively. Furthermore, Patterson and colleagues(Patterson et al. 2023) recently summarized the performance of various heuristic algorithms, machine learning, and deep learning models used to predict sleep. They found the mean sensitivity and specificity to be 93% (SD = 2.8) and 60% (SD = 11.1) respectively. These findings underscore the challenge of automating the detection of in-bed awake periods. Interestingly, despite low specificity values for most of our models and configurations, we observed an overestimation from several of our models of LPS and WASO, contrasting with most previous research(Conley et al. 2019; Palotti et al. 2019). This overestimation of wake epochs is evident from the low NPV scores, indicating that only a small proportion of the wake predictions are actually correct. This discrepancy may be driven by the SMOTE process used to balance the dataset. If the synthetic “wake” samples created by SMOTE are not representative of the true “wake” data, the models might learn to incorrectly classify certain “sleep” epochs as “wake”. This could lead to an overestimation of LPS and WASO, as the models are incorrectly identifying more periods of wakefulness during the sleep period.</w:t>
+        <w:t>To the best of our knowledge, Johansson and colleagues(Johansson et al. 2023) are the only researchers who have reported epoch-to-epoch performance metrics for sleep scoring using thigh-worn accelerometers, beyond just “waking time” and “in-bed time.” They achieved a mean sensitivity of 0.84, specificity of 0.55, and accuracy of 0.80, using a single-night evaluation dataset of 71 adult subjects. Despite our models achieving a sensitivity above 97%, they, like Johansson et al.’s algorithm, struggled with detecting in-bed awake epochs. This is reflected in the low specificity scores, ranging from 54.7% to 76.4%, reported in our study. The challenge of low specificity is not unique to methods using data collected from thigh-worn devices. Conley et al.’s meta-analysis(Conley et al. 2019) reported similar findings when estimating sleep using wrist-worn accelerometers among healthy adults, with a mean sensitivity, accuracy, and specificity of 0.89, 0.88, and 0.53, respectively. Furthermore, Patterson and colleagues(Patterson et al. 2023) recently summarized the performance of various heuristic algorithms, machine learning, and deep learning models used to predict sleep. They found the mean sensitivity and specificity to be 93% (SD = 2.8) and 60% (SD = 11.1) respectively. These findings underscore the challenge of automating the detection of in-bed awake periods. Interestingly, despite low specificity values for most of our models and configurations, we observed an overestimation from several of our models of LPS and WASO, contrasting with most previous research(Conley et al. 2019; Palotti et al. 2019). This overestimation of wake epochs is evident from the low NPV scores, indicating that only a small proportion of the wake predictions are actually correct. This discrepancy may be driven by the SMOTE process used to balance the dataset. If the synthetic “wake” samples created by SMOTE are not representative of the true “wake” data, the models might learn to incorrectly classify certain “sleep” epochs as “wake”. This could lead to an overestimation of LPS and WASO, as the models are incorrectly identifying more periods of wakefulness during the sleep period.</w:t>
       </w:r>
     </w:p>
     <w:p>
@@ -11222,7 +11303,7 @@
       </w:pPr>
       <w:r>
         <w:rPr/>
-        <w:t>Typically, sleep detection methods are applied in two contexts: either to night recordings or to 24-hour recordings. In night recordings, it is possible to derive sleep quality metrics like SE and LPS because the SPT is already known because it is inferred from the length of the recording(Conley et al. 2019; Patterson et al. 2023). On the other hand, when sleep detection methods are applied to 24-hour recordings, most methods do not have the ability to infer the SPT without sleep diaries(Girschik et al. 2012). Consequently, these methods are unable to generate sleep quality metrics that rely on the SPT(Doherty et al. 2017; Anderson et al. 2014). To overcome this limitation, we have incorporated models that can differentiate between in-bed awake time and in-bed asleep from out-bed awake time over a 24-hour recording. This approach allows our models to estimate all commonly used sleep quality metrics. Van Hees et al. (Van Hees et al. 2018) have proposed an algorithm to determine SPT from data collected by wrist-worn devices. This algorithm was recently validated by Plekhanova and her team (Plekhanova et al. 2023). By combining this algorithm with other methods, further sleep quality metrics can be inferred based on the identified SPT. Van Hees et al.(Van Hees et al. 2018) reported good agreements and low mean differences compared to self-report and PSG on SPT, findings later confirmed by Plekhanova and colleagues. However, they also observed poor agreement with LPS and Wake After Sleep Onset (WASO). They found low reliability with PSG, indicating difficulties in detecting wakefulness during in-bed time. These challenges parallel those we experienced in our study.</w:t>
+        <w:t>Typically, sleep detection methods are applied in two contexts: either to night recordings or to 24-hour recordings. In night recordings, it is possible to derive sleep quality metrics like SE and LPS because the SPT is already known because it is inferred from the length of the recording(Conley et al. 2019; Patterson et al. 2023). On the other hand, when sleep detection methods are applied to 24-hour recordings, most methods do not have the ability to infer the SPT without sleep diaries(Girschik et al. 2012). Consequently, these methods are unable to generate sleep quality metrics that rely on the SPT(Doherty et al. 2017; Anderson et al. 2014). To overcome this limitation, we have incorporated models that can differentiate between in-bed awake time and in-bed asleep from out-bed awake time over a 24-hour recording. This approach allows our models to estimate all commonly used sleep quality metrics. Van Hees et al. (V. T. van Hees et al. 2018) have proposed an algorithm to determine SPT from data collected by wrist-worn devices. This algorithm was recently validated by Plekhanova and her team (Plekhanova et al. 2023). By combining this algorithm with other methods, further sleep quality metrics can be inferred based on the identified SPT. Van Hees et al.(V. T. van Hees et al. 2018) reported good agreements and low mean differences compared to self-report and PSG on SPT, findings later confirmed by Plekhanova and colleagues. However, they also observed poor agreement with LPS and Wake After Sleep Onset (WASO). They found low reliability with PSG, indicating difficulties in detecting wakefulness during in-bed time. These challenges parallel those we experienced in our study.</w:t>
       </w:r>
     </w:p>
     <w:p>
@@ -11242,7 +11323,7 @@
       </w:pPr>
       <w:r>
         <w:rPr/>
-        <w:t>Our study’s XGBoost model demonstrated relatively narrower LOAs for TST, SE, and WASO, with ranges of -95.5 to 81.4 min, -15.6 to 13.3%, and -83.4 to 81.7 min, respectively when compared with other models such as the Van Hees algorithm(Hees et al. 2015), Oakley rsc (rescored)(Palotti et al. 2019), and LSTM-50(Palotti et al. 2019) evaluated in the Patterson et al. study(Patterson et al. 2023). Furthermore, comparing the LOAs between our XGBoost model and the algorithm developed for thigh-worn devices by Johansson et al. study(Johansson et al. 2023), our XGBoost model showed narrower LOAs for TST , SE, LPS , and WASO, but not SPT. Generally, all methods, both from this study and from the reviewed literature, exhibit wide LOAs suggesting that there is high variability in the derived sleep quality metrics. In the current study, the presence of extreme outliers seem to drive the widening the LOAs. These findings imply that the current methods, are only reasonably reliable for assessing sleep quality metrics at a group level and caution should be exercised when applying the models and methods to individual-level sleep assessments. Therefore, further improvements and refinements are needed to enhance the precision and reliability of these models for individual sleep assessments.</w:t>
+        <w:t>Our study’s XGBoost model demonstrated relatively narrower LOAs for TST, SE, and WASO, with ranges of -95.5 to 81.4 min, -15.6 to 13.3%, and -83.4 to 81.7 min, respectively when compared with other models such as the Van Hees algorithm(V. T. van Hees et al. 2015), Oakley rsc (rescored)(Palotti et al. 2019), and LSTM-50(Palotti et al. 2019) evaluated in the Patterson et al. study(Patterson et al. 2023). Furthermore, comparing the LOAs between our XGBoost model and the algorithm developed for thigh-worn devices by Johansson et al. study(Johansson et al. 2023), our XGBoost model showed narrower LOAs for TST , SE, LPS , and WASO, but not SPT. Generally, all methods, both from this study and from the reviewed literature, exhibit wide LOAs suggesting that there is high variability in the derived sleep quality metrics, and accelerometry cannot be used interchangeably as an alternative to the EEG-based ZM or PSG to measure sleep on an individual level. In the current study, the presence of extreme outliers seem to drive the widening of the LOAs. These findings imply that the current methods, are only reasonably accurate for assessing sleep quality metrics at a group level and caution should be exercised when applying the models and methods to individual-level sleep assessments. Therefore, further improvements and refinements are needed to enhance the validity of these models for individual sleep assessments.</w:t>
       </w:r>
     </w:p>
     <w:p>
@@ -11252,7 +11333,7 @@
       </w:pPr>
       <w:r>
         <w:rPr/>
-        <w:t xml:space="preserve">In this study, we used the ZM as the reference method, rather than PSG, which is considered the gold standard for sleep measurement. This choice may contribute to discrepancies between our models and the ZM, as without a true gold standard, it’s difficult to determine the source of disagreement. However, we believe that the use of ZM, which allows for multiple consecutive nights of recording, is valuable. This approach captures intra-individual variances in sleep, which is impractical with PSG. It also enabled us to include more nights in our study typically compared to those relying on PSG. For instance, the widely used Newcastle dataset(Hees et al. 2015) only contains data from 28 participants. However, upon examining the ZM outputs, we found that the raw predictions were not optimal for developing machine learning models due to a seemingly low signal-to-noise ratio (see </w:t>
+        <w:t xml:space="preserve">In this study, we used the ZM as the reference method, rather than PSG, which is considered the gold standard for sleep measurement. This choice may contribute to discrepancies between our models and the ZM, as without a true gold standard, it’s difficult to determine the source of disagreement. However, we believe that the use of ZM, which allows for multiple consecutive nights of recording in free-living(J. Pedersen et al. 2021), is valuable. This approach captures intra-individual variances in sleep, which is impractical with PSG. It also enabled us to include more nights in our study typically compared to those relying on PSG. For instance, the widely used Newcastle dataset(V. T. van Hees et al. 2015) only contains data from 28 participants. However, upon examining the ZM outputs, we found that the raw predictions were not optimal for developing machine learning models due to a seemingly low signal-to-noise ratio (see </w:t>
       </w:r>
       <w:hyperlink w:anchor="fig-zm-median">
         <w:r>
@@ -11284,7 +11365,7 @@
       </w:pPr>
       <w:r>
         <w:rPr/>
-        <w:t>In conclusion, our study contributes to the ongoing efforts to improve sleep estimation methods using thigh-worn accelerometers. We evaluated different machine learning and deep learnng models for predicting in-bed and sleep times and their corresponding sleep quality metrics. While the sequential models generally demonstrated excellent performance in predicting in-bed time, they faced challenges in accurately distinguishing between sleep and wake epochs during in-bed time. Among all models and configurations evaluated, the XGBoost model exhibited the best performance, including epoch-to-epoch predictions and sleep quality metrics. Our research also highlighted the current limitations of sleep detection methods, such as challenges in effectively detecting wake periods during in-bed time and the need for further improvements to increase the precision of individual sleep assessments. We believe our work lays the groundwork for future research to further refine and improve the performance of these models, contributing to a more precise and accurate evaluation of sleep patterns and quality using thigh-worn accelerometers.</w:t>
+        <w:t>In conclusion, our study contributes to the ongoing efforts to improve sleep estimation methods using thigh-worn accelerometers. We evaluated different machine learning and deep learning models for predicting in-bed and sleep times and their corresponding sleep quality metrics. While the sequential models generally demonstrated excellent performance in predicting in-bed time, they faced challenges in accurately distinguishing between sleep and wake epochs during in-bed time. Among all models and configurations evaluated, the XGBoost model exhibited the best performance, including epoch-to-epoch predictions and sleep quality metrics. Our research also highlighted the current limitations of sleep detection methods, such as challenges in effectively detecting wake periods during in-bed time and the need for further improvements to increase the precision of individual sleep assessments. We believe our work lays the groundwork for future research to further refine and improve the performance of these models, contributing to a more precise and accurate evaluation of sleep patterns and quality using thigh-worn accelerometers.</w:t>
       </w:r>
     </w:p>
     <w:p>
@@ -11316,7 +11397,7 @@
         <w:rPr/>
       </w:pPr>
       <w:bookmarkStart w:id="37" w:name="refs"/>
-      <w:bookmarkStart w:id="38" w:name="ref-anderson2014"/>
+      <w:bookmarkStart w:id="38" w:name="ref-anderson_assessment_2014"/>
       <w:r>
         <w:rPr/>
         <w:t xml:space="preserve">Anderson, Kirstie N., Michael Catt, Joanna Collerton, Karen Davies, Thomas von Zglinicki, Thomas B. L. Kirkwood, and Carol Jagger. 2014. “Assessment of Sleep and Circadian Rhythm Disorders in the Very Old: The Newcastle 85+ Cohort Study.” </w:t>
@@ -11351,10 +11432,10 @@
         <w:pStyle w:val="Bibliography"/>
         <w:rPr/>
       </w:pPr>
-      <w:bookmarkStart w:id="39" w:name="ref-arvidsson2019"/>
-      <w:r>
-        <w:rPr/>
-        <w:t xml:space="preserve">Arvidsson, Daniel, Jonatan Fridolfsson, Mats Börjesson, Lars Bo Andersen, Örjan Ekblom, Magnus Dencker, and Jan Christian Brønd. 2019. “Re-examination of accelerometer data processing and calibration for the assessment of physical activity intensity.” </w:t>
+      <w:bookmarkStart w:id="39" w:name="ref-arvidsson_re-examination_2019"/>
+      <w:r>
+        <w:rPr/>
+        <w:t xml:space="preserve">Arvidsson, Daniel, Jonatan Fridolfsson, Mats Börjesson, Lars Bo Andersen, Örjan Ekblom, Magnus Dencker, and Jan Christian Brønd. 2019. “Re-Examination of Accelerometer Data Processing and Calibration for the Assessment of Physical Activity Intensity.” </w:t>
       </w:r>
       <w:r>
         <w:rPr>
@@ -11386,7 +11467,7 @@
         <w:pStyle w:val="Bibliography"/>
         <w:rPr/>
       </w:pPr>
-      <w:bookmarkStart w:id="40" w:name="ref-vanderberg2016"/>
+      <w:bookmarkStart w:id="40" w:name="ref-van_der_berg_identifying_2016"/>
       <w:r>
         <w:rPr/>
         <w:t xml:space="preserve">Berg, Julianne D. van der, Paul J. B. Willems, Jeroen H. P. M. van der Velde, Hans H. C. M. Savelberg, Nicolaas C. Schaper, Miranda T. Schram, Simone J. S. Sep, et al. 2016. “Identifying Waking Time in 24-h Accelerometry Data in Adults Using an Automated Algorithm.” </w:t>
@@ -11421,7 +11502,42 @@
         <w:pStyle w:val="Bibliography"/>
         <w:rPr/>
       </w:pPr>
-      <w:bookmarkStart w:id="41" w:name="ref-carlson2021"/>
+      <w:bookmarkStart w:id="41" w:name="ref-brond_simple_2020"/>
+      <w:r>
+        <w:rPr/>
+        <w:t xml:space="preserve">Brønd, Jan Christian, Anders Grøntved, Lars Bo Andersen, Daniel Arvidsson, and Line Grønholt Olesen. 2020. “Simple Method for the Objective Activity Type Assessment with Preschoolers, Children and Adolescents.” </w:t>
+      </w:r>
+      <w:r>
+        <w:rPr>
+          <w:i/>
+          <w:iCs/>
+        </w:rPr>
+        <w:t>Children (Basel, Switzerland)</w:t>
+      </w:r>
+      <w:r>
+        <w:rPr/>
+        <w:t xml:space="preserve"> 7 (7): 72. </w:t>
+      </w:r>
+      <w:hyperlink r:id="rId11">
+        <w:r>
+          <w:rPr>
+            <w:rStyle w:val="InternetLink"/>
+          </w:rPr>
+          <w:t>https://doi.org/10.3390/children7070072</w:t>
+        </w:r>
+      </w:hyperlink>
+      <w:r>
+        <w:rPr/>
+        <w:t>.</w:t>
+      </w:r>
+      <w:bookmarkEnd w:id="41"/>
+    </w:p>
+    <w:p>
+      <w:pPr>
+        <w:pStyle w:val="Bibliography"/>
+        <w:rPr/>
+      </w:pPr>
+      <w:bookmarkStart w:id="42" w:name="ref-carlson_validity_2021"/>
       <w:r>
         <w:rPr/>
         <w:t xml:space="preserve">Carlson, Jordan A., Fatima Tuz-Zahra, John Bellettiere, Nicola D. Ridgers, Chelsea Steel, Carolina Bejarano, Andrea Z. LaCroix, et al. 2021. “Validity of Two Awake Wear-Time Classification Algorithms for activPAL in Youth, Adults, and Older Adults.” </w:t>
@@ -11437,7 +11553,7 @@
         <w:rPr/>
         <w:t xml:space="preserve"> 4 (2): 151–62. </w:t>
       </w:r>
-      <w:hyperlink r:id="rId11">
+      <w:hyperlink r:id="rId12">
         <w:r>
           <w:rPr>
             <w:rStyle w:val="InternetLink"/>
@@ -11449,14 +11565,14 @@
         <w:rPr/>
         <w:t>.</w:t>
       </w:r>
-      <w:bookmarkEnd w:id="41"/>
+      <w:bookmarkEnd w:id="42"/>
     </w:p>
     <w:p>
       <w:pPr>
         <w:pStyle w:val="Bibliography"/>
         <w:rPr/>
       </w:pPr>
-      <w:bookmarkStart w:id="42" w:name="ref-chawla2002"/>
+      <w:bookmarkStart w:id="43" w:name="ref-chawla_smote_2002"/>
       <w:r>
         <w:rPr/>
         <w:t xml:space="preserve">Chawla, N. V., K. W. Bowyer, L. O. Hall, and W. P. Kegelmeyer. 2002. “SMOTE: Synthetic Minority Over-Sampling Technique.” </w:t>
@@ -11472,7 +11588,7 @@
         <w:rPr/>
         <w:t xml:space="preserve"> 16 (June): 321–57. </w:t>
       </w:r>
-      <w:hyperlink r:id="rId12">
+      <w:hyperlink r:id="rId13">
         <w:r>
           <w:rPr>
             <w:rStyle w:val="InternetLink"/>
@@ -11484,14 +11600,14 @@
         <w:rPr/>
         <w:t>.</w:t>
       </w:r>
-      <w:bookmarkEnd w:id="42"/>
+      <w:bookmarkEnd w:id="43"/>
     </w:p>
     <w:p>
       <w:pPr>
         <w:pStyle w:val="Bibliography"/>
         <w:rPr/>
       </w:pPr>
-      <w:bookmarkStart w:id="43" w:name="ref-chen2021"/>
+      <w:bookmarkStart w:id="44" w:name="ref-chen_attention_2021"/>
       <w:r>
         <w:rPr/>
         <w:t xml:space="preserve">Chen, Zhenghua, Min Wu, Wei Cui, Chengyu Liu, and Xiaoli Li. 2021. “An Attention Based CNN-LSTM Approach for Sleep-Wake Detection With Heterogeneous Sensors.” </w:t>
@@ -11501,13 +11617,13 @@
           <w:i/>
           <w:iCs/>
         </w:rPr>
-        <w:t>IEEE journal of biomedical and health informatics</w:t>
+        <w:t>IEEE Journal of Biomedical and Health Informatics</w:t>
       </w:r>
       <w:r>
         <w:rPr/>
         <w:t xml:space="preserve"> 25 (9): 3270–77. </w:t>
       </w:r>
-      <w:hyperlink r:id="rId13">
+      <w:hyperlink r:id="rId14">
         <w:r>
           <w:rPr>
             <w:rStyle w:val="InternetLink"/>
@@ -11519,17 +11635,17 @@
         <w:rPr/>
         <w:t>.</w:t>
       </w:r>
-      <w:bookmarkEnd w:id="43"/>
+      <w:bookmarkEnd w:id="44"/>
     </w:p>
     <w:p>
       <w:pPr>
         <w:pStyle w:val="Bibliography"/>
         <w:rPr/>
       </w:pPr>
-      <w:bookmarkStart w:id="44" w:name="ref-cole1992"/>
-      <w:r>
-        <w:rPr/>
-        <w:t xml:space="preserve">Cole, R. J., D. F. Kripke, W. Gruen, D. J. Mullaney, and J. C. Gillin. 1992. “Automatic sleep/wake identification from wrist activity.” </w:t>
+      <w:bookmarkStart w:id="45" w:name="ref-cole_automatic_1992"/>
+      <w:r>
+        <w:rPr/>
+        <w:t xml:space="preserve">Cole, R. J., D. F. Kripke, W. Gruen, D. J. Mullaney, and J. C. Gillin. 1992. “Automatic Sleep/Wake Identification from Wrist Activity.” </w:t>
       </w:r>
       <w:r>
         <w:rPr>
@@ -11542,7 +11658,7 @@
         <w:rPr/>
         <w:t xml:space="preserve"> 15 (5): 461–69. </w:t>
       </w:r>
-      <w:hyperlink r:id="rId14">
+      <w:hyperlink r:id="rId15">
         <w:r>
           <w:rPr>
             <w:rStyle w:val="InternetLink"/>
@@ -11554,14 +11670,14 @@
         <w:rPr/>
         <w:t>.</w:t>
       </w:r>
-      <w:bookmarkEnd w:id="44"/>
+      <w:bookmarkEnd w:id="45"/>
     </w:p>
     <w:p>
       <w:pPr>
         <w:pStyle w:val="Bibliography"/>
         <w:rPr/>
       </w:pPr>
-      <w:bookmarkStart w:id="45" w:name="ref-conley2019"/>
+      <w:bookmarkStart w:id="46" w:name="ref-conley_agreement_2019"/>
       <w:r>
         <w:rPr/>
         <w:t xml:space="preserve">Conley, Samantha, Andrea Knies, Janene Batten, Garrett Ash, Brienne Miner, Youri Hwang, Sangchoon Jeon, and Nancy S. Redeker. 2019. “Agreement Between Actigraphic and Polysomnographic Measures of Sleep in Adults with and Without Chronic Conditions: A Systematic Review and Meta-Analysis.” </w:t>
@@ -11577,7 +11693,7 @@
         <w:rPr/>
         <w:t xml:space="preserve"> 46 (August): 151–60. </w:t>
       </w:r>
-      <w:hyperlink r:id="rId15">
+      <w:hyperlink r:id="rId16">
         <w:r>
           <w:rPr>
             <w:rStyle w:val="InternetLink"/>
@@ -11589,14 +11705,14 @@
         <w:rPr/>
         <w:t>.</w:t>
       </w:r>
-      <w:bookmarkEnd w:id="45"/>
+      <w:bookmarkEnd w:id="46"/>
     </w:p>
     <w:p>
       <w:pPr>
         <w:pStyle w:val="Bibliography"/>
         <w:rPr/>
       </w:pPr>
-      <w:bookmarkStart w:id="46" w:name="ref-diciccio_bootstrap_1996"/>
+      <w:bookmarkStart w:id="47" w:name="ref-diciccio_bootstrap_1996"/>
       <w:r>
         <w:rPr/>
         <w:t xml:space="preserve">DiCiccio, Thomas J., and Bradley Efron. 1996. “Bootstrap Confidence Intervals.” </w:t>
@@ -11612,7 +11728,7 @@
         <w:rPr/>
         <w:t xml:space="preserve"> 11 (3): 189–228. </w:t>
       </w:r>
-      <w:hyperlink r:id="rId16">
+      <w:hyperlink r:id="rId17">
         <w:r>
           <w:rPr>
             <w:rStyle w:val="InternetLink"/>
@@ -11624,14 +11740,14 @@
         <w:rPr/>
         <w:t>.</w:t>
       </w:r>
-      <w:bookmarkEnd w:id="46"/>
+      <w:bookmarkEnd w:id="47"/>
     </w:p>
     <w:p>
       <w:pPr>
         <w:pStyle w:val="Bibliography"/>
         <w:rPr/>
       </w:pPr>
-      <w:bookmarkStart w:id="47" w:name="ref-difrancesco2019"/>
+      <w:bookmarkStart w:id="48" w:name="ref-difrancesco_sleep_2019"/>
       <w:r>
         <w:rPr/>
         <w:t xml:space="preserve">Difrancesco, Sonia, Femke Lamers, Harriëtte Riese, Kathleen R. Merikangas, Aartjan T. F. Beekman, Albert M. van Hemert, Robert A. Schoevers, and Brenda W. J. H. Penninx. 2019. “Sleep, Circadian Rhythm, and Physical Activity Patterns in Depressive and Anxiety Disorders: A 2-Week Ambulatory Assessment Study.” </w:t>
@@ -11647,7 +11763,7 @@
         <w:rPr/>
         <w:t xml:space="preserve"> 36 (10): 975–86. </w:t>
       </w:r>
-      <w:hyperlink r:id="rId17">
+      <w:hyperlink r:id="rId18">
         <w:r>
           <w:rPr>
             <w:rStyle w:val="InternetLink"/>
@@ -11659,14 +11775,14 @@
         <w:rPr/>
         <w:t>.</w:t>
       </w:r>
-      <w:bookmarkEnd w:id="47"/>
+      <w:bookmarkEnd w:id="48"/>
     </w:p>
     <w:p>
       <w:pPr>
         <w:pStyle w:val="Bibliography"/>
         <w:rPr/>
       </w:pPr>
-      <w:bookmarkStart w:id="48" w:name="ref-doherty2017"/>
+      <w:bookmarkStart w:id="49" w:name="ref-doherty_large_2017"/>
       <w:r>
         <w:rPr/>
         <w:t xml:space="preserve">Doherty, Aiden, Dan Jackson, Nils Hammerla, Thomas Plötz, Patrick Olivier, Malcolm H. Granat, Tom White, et al. 2017. “Large Scale Population Assessment of Physical Activity Using Wrist Worn Accelerometers: The UK Biobank Study.” </w:t>
@@ -11682,7 +11798,7 @@
         <w:rPr/>
         <w:t xml:space="preserve"> 12 (2): e0169649. </w:t>
       </w:r>
-      <w:hyperlink r:id="rId18">
+      <w:hyperlink r:id="rId19">
         <w:r>
           <w:rPr>
             <w:rStyle w:val="InternetLink"/>
@@ -11694,14 +11810,49 @@
         <w:rPr/>
         <w:t>.</w:t>
       </w:r>
-      <w:bookmarkEnd w:id="48"/>
+      <w:bookmarkEnd w:id="49"/>
     </w:p>
     <w:p>
       <w:pPr>
         <w:pStyle w:val="Bibliography"/>
         <w:rPr/>
       </w:pPr>
-      <w:bookmarkStart w:id="49" w:name="ref-galland_normal_2012"/>
+      <w:bookmarkStart w:id="50" w:name="ref-gaiduk_current_2023"/>
+      <w:r>
+        <w:rPr/>
+        <w:t xml:space="preserve">Gaiduk, Maksym, Ángel Serrano Alarcón, Ralf Seepold, and Natividad Martínez Madrid. 2023. “Current Status and Prospects of Automatic Sleep Stages Scoring: Review.” </w:t>
+      </w:r>
+      <w:r>
+        <w:rPr>
+          <w:i/>
+          <w:iCs/>
+        </w:rPr>
+        <w:t>Biomedical Engineering Letters</w:t>
+      </w:r>
+      <w:r>
+        <w:rPr/>
+        <w:t xml:space="preserve"> 13 (3): 247–72. </w:t>
+      </w:r>
+      <w:hyperlink r:id="rId20">
+        <w:r>
+          <w:rPr>
+            <w:rStyle w:val="InternetLink"/>
+          </w:rPr>
+          <w:t>https://doi.org/10.1007/s13534-023-00299-3</w:t>
+        </w:r>
+      </w:hyperlink>
+      <w:r>
+        <w:rPr/>
+        <w:t>.</w:t>
+      </w:r>
+      <w:bookmarkEnd w:id="50"/>
+    </w:p>
+    <w:p>
+      <w:pPr>
+        <w:pStyle w:val="Bibliography"/>
+        <w:rPr/>
+      </w:pPr>
+      <w:bookmarkStart w:id="51" w:name="ref-galland_normal_2012"/>
       <w:r>
         <w:rPr/>
         <w:t xml:space="preserve">Galland, Barbara C., Barry J. Taylor, Dawn E. Elder, and Peter Herbison. 2012. “Normal Sleep Patterns in Infants and Children: A Systematic Review of Observational Studies.” </w:t>
@@ -11717,7 +11868,7 @@
         <w:rPr/>
         <w:t xml:space="preserve"> 16 (3): 213–22. </w:t>
       </w:r>
-      <w:hyperlink r:id="rId19">
+      <w:hyperlink r:id="rId21">
         <w:r>
           <w:rPr>
             <w:rStyle w:val="InternetLink"/>
@@ -11729,17 +11880,17 @@
         <w:rPr/>
         <w:t>.</w:t>
       </w:r>
-      <w:bookmarkEnd w:id="49"/>
+      <w:bookmarkEnd w:id="51"/>
     </w:p>
     <w:p>
       <w:pPr>
         <w:pStyle w:val="Bibliography"/>
         <w:rPr/>
       </w:pPr>
-      <w:bookmarkStart w:id="50" w:name="ref-girschik2012"/>
-      <w:r>
-        <w:rPr/>
-        <w:t xml:space="preserve">Girschik, Jennifer, Lin Fritschi, Jane Heyworth, and Flavie Waters. 2012. “Validation of self-reported sleep against actigraphy.” </w:t>
+      <w:bookmarkStart w:id="52" w:name="ref-girschik_validation_2012"/>
+      <w:r>
+        <w:rPr/>
+        <w:t xml:space="preserve">Girschik, Jennifer, Lin Fritschi, Jane Heyworth, and Flavie Waters. 2012. “Validation of Self-Reported Sleep Against Actigraphy.” </w:t>
       </w:r>
       <w:r>
         <w:rPr>
@@ -11752,7 +11903,7 @@
         <w:rPr/>
         <w:t xml:space="preserve"> 22 (5): 462–68. </w:t>
       </w:r>
-      <w:hyperlink r:id="rId20">
+      <w:hyperlink r:id="rId22">
         <w:r>
           <w:rPr>
             <w:rStyle w:val="InternetLink"/>
@@ -11764,14 +11915,14 @@
         <w:rPr/>
         <w:t>.</w:t>
       </w:r>
-      <w:bookmarkEnd w:id="50"/>
+      <w:bookmarkEnd w:id="52"/>
     </w:p>
     <w:p>
       <w:pPr>
         <w:pStyle w:val="Bibliography"/>
         <w:rPr/>
       </w:pPr>
-      <w:bookmarkStart w:id="51" w:name="ref-hees2015"/>
+      <w:bookmarkStart w:id="53" w:name="ref-hees_novel_2015"/>
       <w:r>
         <w:rPr/>
         <w:t xml:space="preserve">Hees, Vincent T. van, Séverine Sabia, Kirstie N. Anderson, Sarah J. Denton, James Oliver, Michael Catt, Jessica G. Abell, Mika Kivimäki, Michael I. Trenell, and Archana Singh-Manoux. 2015. “A Novel, Open Access Method to Assess Sleep Duration Using a Wrist-Worn Accelerometer.” </w:t>
@@ -11787,7 +11938,7 @@
         <w:rPr/>
         <w:t xml:space="preserve"> 10 (11): e0142533. </w:t>
       </w:r>
-      <w:hyperlink r:id="rId21">
+      <w:hyperlink r:id="rId23">
         <w:r>
           <w:rPr>
             <w:rStyle w:val="InternetLink"/>
@@ -11799,14 +11950,49 @@
         <w:rPr/>
         <w:t>.</w:t>
       </w:r>
-      <w:bookmarkEnd w:id="51"/>
+      <w:bookmarkEnd w:id="53"/>
     </w:p>
     <w:p>
       <w:pPr>
         <w:pStyle w:val="Bibliography"/>
         <w:rPr/>
       </w:pPr>
-      <w:bookmarkStart w:id="52" w:name="ref-hjorth2012"/>
+      <w:bookmarkStart w:id="54" w:name="ref-van_hees_estimating_2018"/>
+      <w:r>
+        <w:rPr/>
+        <w:t xml:space="preserve">Hees, Vincent Theodoor van, S. Sabia, S. E. Jones, A. R. Wood, K. N. Anderson, M. Kivimäki, T. M. Frayling, et al. 2018. “Estimating Sleep Parameters Using an Accelerometer Without Sleep Diary.” </w:t>
+      </w:r>
+      <w:r>
+        <w:rPr>
+          <w:i/>
+          <w:iCs/>
+        </w:rPr>
+        <w:t>Scientific Reports</w:t>
+      </w:r>
+      <w:r>
+        <w:rPr/>
+        <w:t xml:space="preserve"> 8 (1): 12975. </w:t>
+      </w:r>
+      <w:hyperlink r:id="rId24">
+        <w:r>
+          <w:rPr>
+            <w:rStyle w:val="InternetLink"/>
+          </w:rPr>
+          <w:t>https://doi.org/10.1038/s41598-018-31266-z</w:t>
+        </w:r>
+      </w:hyperlink>
+      <w:r>
+        <w:rPr/>
+        <w:t>.</w:t>
+      </w:r>
+      <w:bookmarkEnd w:id="54"/>
+    </w:p>
+    <w:p>
+      <w:pPr>
+        <w:pStyle w:val="Bibliography"/>
+        <w:rPr/>
+      </w:pPr>
+      <w:bookmarkStart w:id="55" w:name="ref-hjorth_measure_2012"/>
       <w:r>
         <w:rPr/>
         <w:t xml:space="preserve">Hjorth, Mads F., Jean-Philippe Chaput, Camilla T. Damsgaard, Stine-Mathilde Dalskov, Kim F. Michaelsen, Inge Tetens, and Anders Sjödin. 2012. “Measure of Sleep and Physical Activity by a Single Accelerometer: Can a Waist-Worn Actigraph Adequately Measure Sleep in Children?” </w:t>
@@ -11822,7 +12008,7 @@
         <w:rPr/>
         <w:t xml:space="preserve"> 10 (4): 328–35. </w:t>
       </w:r>
-      <w:hyperlink r:id="rId22">
+      <w:hyperlink r:id="rId25">
         <w:r>
           <w:rPr>
             <w:rStyle w:val="InternetLink"/>
@@ -11834,14 +12020,14 @@
         <w:rPr/>
         <w:t>.</w:t>
       </w:r>
-      <w:bookmarkEnd w:id="52"/>
+      <w:bookmarkEnd w:id="55"/>
     </w:p>
     <w:p>
       <w:pPr>
         <w:pStyle w:val="Bibliography"/>
         <w:rPr/>
       </w:pPr>
-      <w:bookmarkStart w:id="53" w:name="ref-hochreiter1997"/>
+      <w:bookmarkStart w:id="56" w:name="ref-hochreiter_long_1997"/>
       <w:r>
         <w:rPr/>
         <w:t xml:space="preserve">Hochreiter, Sepp, and Jürgen Schmidhuber. 1997. “Long Short-Term Memory.” </w:t>
@@ -11857,7 +12043,7 @@
         <w:rPr/>
         <w:t xml:space="preserve"> 9 (8): 1735–80. </w:t>
       </w:r>
-      <w:hyperlink r:id="rId23">
+      <w:hyperlink r:id="rId26">
         <w:r>
           <w:rPr>
             <w:rStyle w:val="InternetLink"/>
@@ -11869,14 +12055,14 @@
         <w:rPr/>
         <w:t>.</w:t>
       </w:r>
-      <w:bookmarkEnd w:id="53"/>
+      <w:bookmarkEnd w:id="56"/>
     </w:p>
     <w:p>
       <w:pPr>
         <w:pStyle w:val="Bibliography"/>
         <w:rPr/>
       </w:pPr>
-      <w:bookmarkStart w:id="54" w:name="ref-themis"/>
+      <w:bookmarkStart w:id="57" w:name="ref-themis"/>
       <w:r>
         <w:rPr/>
         <w:t xml:space="preserve">Hvitfeldt, Emil. 2023. </w:t>
@@ -11892,7 +12078,7 @@
         <w:rPr/>
         <w:t xml:space="preserve">. </w:t>
       </w:r>
-      <w:hyperlink r:id="rId24">
+      <w:hyperlink r:id="rId27">
         <w:r>
           <w:rPr>
             <w:rStyle w:val="InternetLink"/>
@@ -11904,14 +12090,14 @@
         <w:rPr/>
         <w:t>.</w:t>
       </w:r>
-      <w:bookmarkEnd w:id="54"/>
+      <w:bookmarkEnd w:id="57"/>
     </w:p>
     <w:p>
       <w:pPr>
         <w:pStyle w:val="Bibliography"/>
         <w:rPr/>
       </w:pPr>
-      <w:bookmarkStart w:id="55" w:name="ref-inan-eroglu2021"/>
+      <w:bookmarkStart w:id="58" w:name="ref-inan-eroglu_comparison_2021"/>
       <w:r>
         <w:rPr/>
         <w:t xml:space="preserve">Inan-Eroglu, Elif, Bo-Huei Huang, Leah Shepherd, Natalie Pearson, Annemarie Koster, Peter Palm, Peter A. Cistulli, Mark Hamer, and Emmanuel Stamatakis. 2021. “Comparison of a Thigh-Worn Accelerometer Algorithm With Diary Estimates of Time in Bed and Time Asleep: The 1970 British Cohort Study.” </w:t>
@@ -11927,7 +12113,7 @@
         <w:rPr/>
         <w:t xml:space="preserve"> 4 (1): 60–67. </w:t>
       </w:r>
-      <w:hyperlink r:id="rId25">
+      <w:hyperlink r:id="rId28">
         <w:r>
           <w:rPr>
             <w:rStyle w:val="InternetLink"/>
@@ -11939,14 +12125,14 @@
         <w:rPr/>
         <w:t>.</w:t>
       </w:r>
-      <w:bookmarkEnd w:id="55"/>
+      <w:bookmarkEnd w:id="58"/>
     </w:p>
     <w:p>
       <w:pPr>
         <w:pStyle w:val="Bibliography"/>
         <w:rPr/>
       </w:pPr>
-      <w:bookmarkStart w:id="56" w:name="ref-johansson_development_2023"/>
+      <w:bookmarkStart w:id="59" w:name="ref-johansson_development_2023"/>
       <w:r>
         <w:rPr/>
         <w:t xml:space="preserve">Johansson, Peter J., Patrick Crowley, John Axelsson, Karl Franklin, Anne Helene Garde, Pasan Hettiarachchi, Andreas Holtermann, et al. 2023. “Development and Performance of a Sleep Estimation Algorithm Using a Single Accelerometer Placed on the Thigh: An Evaluation Against Polysomnography.” </w:t>
@@ -11962,7 +12148,7 @@
         <w:rPr/>
         <w:t xml:space="preserve"> 32 (2): e13725. </w:t>
       </w:r>
-      <w:hyperlink r:id="rId26">
+      <w:hyperlink r:id="rId29">
         <w:r>
           <w:rPr>
             <w:rStyle w:val="InternetLink"/>
@@ -11974,14 +12160,14 @@
         <w:rPr/>
         <w:t>.</w:t>
       </w:r>
-      <w:bookmarkEnd w:id="56"/>
+      <w:bookmarkEnd w:id="59"/>
     </w:p>
     <w:p>
       <w:pPr>
         <w:pStyle w:val="Bibliography"/>
         <w:rPr/>
       </w:pPr>
-      <w:bookmarkStart w:id="57" w:name="ref-kpavlova2019"/>
+      <w:bookmarkStart w:id="60" w:name="ref-k_pavlova_sleep_2019"/>
       <w:r>
         <w:rPr/>
         <w:t xml:space="preserve">K Pavlova, Milena, and Véronique Latreille. 2019. “Sleep Disorders.” </w:t>
@@ -11997,7 +12183,7 @@
         <w:rPr/>
         <w:t xml:space="preserve"> 132 (3): 292–99. </w:t>
       </w:r>
-      <w:hyperlink r:id="rId27">
+      <w:hyperlink r:id="rId30">
         <w:r>
           <w:rPr>
             <w:rStyle w:val="InternetLink"/>
@@ -12009,17 +12195,17 @@
         <w:rPr/>
         <w:t>.</w:t>
       </w:r>
-      <w:bookmarkEnd w:id="57"/>
+      <w:bookmarkEnd w:id="60"/>
     </w:p>
     <w:p>
       <w:pPr>
         <w:pStyle w:val="Bibliography"/>
         <w:rPr/>
       </w:pPr>
-      <w:bookmarkStart w:id="58" w:name="ref-kaplan2014"/>
-      <w:r>
-        <w:rPr/>
-        <w:t xml:space="preserve">Kaplan, Richard F, Ying Wang, Kenneth A Loparo, Monica R Kelly, and Richard R Bootzin. 2014. “Performance Evaluation of an Automated Single-Channel Sleepwake Detection Algorithm.” </w:t>
+      <w:bookmarkStart w:id="61" w:name="ref-kaplan_performance_2014"/>
+      <w:r>
+        <w:rPr/>
+        <w:t xml:space="preserve">Kaplan, Richard F, Ying Wang, Kenneth A Loparo, Monica R Kelly, and Richard R Bootzin. 2014. “Performance Evaluation of an Automated Single-Channel Sleep–Wake Detection Algorithm.” </w:t>
       </w:r>
       <w:r>
         <w:rPr>
@@ -12032,7 +12218,7 @@
         <w:rPr/>
         <w:t xml:space="preserve"> 6 (October): 113–22. </w:t>
       </w:r>
-      <w:hyperlink r:id="rId28">
+      <w:hyperlink r:id="rId31">
         <w:r>
           <w:rPr>
             <w:rStyle w:val="InternetLink"/>
@@ -12044,14 +12230,14 @@
         <w:rPr/>
         <w:t>.</w:t>
       </w:r>
-      <w:bookmarkEnd w:id="58"/>
+      <w:bookmarkEnd w:id="61"/>
     </w:p>
     <w:p>
       <w:pPr>
         <w:pStyle w:val="Bibliography"/>
         <w:rPr/>
       </w:pPr>
-      <w:bookmarkStart w:id="59" w:name="ref-tidymodels"/>
+      <w:bookmarkStart w:id="62" w:name="ref-tidymodels"/>
       <w:r>
         <w:rPr/>
         <w:t xml:space="preserve">Kuhn, Max, and Hadley Wickham. 2020. </w:t>
@@ -12067,7 +12253,7 @@
         <w:rPr/>
         <w:t xml:space="preserve"> </w:t>
       </w:r>
-      <w:hyperlink r:id="rId29">
+      <w:hyperlink r:id="rId32">
         <w:r>
           <w:rPr>
             <w:rStyle w:val="InternetLink"/>
@@ -12079,17 +12265,17 @@
         <w:rPr/>
         <w:t>.</w:t>
       </w:r>
-      <w:bookmarkEnd w:id="59"/>
+      <w:bookmarkEnd w:id="62"/>
     </w:p>
     <w:p>
       <w:pPr>
         <w:pStyle w:val="Bibliography"/>
         <w:rPr/>
       </w:pPr>
-      <w:bookmarkStart w:id="60" w:name="ref-kushida2001"/>
-      <w:r>
-        <w:rPr/>
-        <w:t xml:space="preserve">Kushida, C. A., A. Chang, C. Gadkary, C. Guilleminault, O. Carrillo, and W. C. Dement. 2001. “Comparison of actigraphic, polysomnographic, and subjective assessment of sleep parameters in sleep-disordered patients.” </w:t>
+      <w:bookmarkStart w:id="63" w:name="ref-kushida_comparison_2001"/>
+      <w:r>
+        <w:rPr/>
+        <w:t xml:space="preserve">Kushida, C. A., A. Chang, C. Gadkary, C. Guilleminault, O. Carrillo, and W. C. Dement. 2001. “Comparison of Actigraphic, Polysomnographic, and Subjective Assessment of Sleep Parameters in Sleep-Disordered Patients.” </w:t>
       </w:r>
       <w:r>
         <w:rPr>
@@ -12102,7 +12288,7 @@
         <w:rPr/>
         <w:t xml:space="preserve"> 2 (5): 389–96. </w:t>
       </w:r>
-      <w:hyperlink r:id="rId30">
+      <w:hyperlink r:id="rId33">
         <w:r>
           <w:rPr>
             <w:rStyle w:val="InternetLink"/>
@@ -12114,30 +12300,30 @@
         <w:rPr/>
         <w:t>.</w:t>
       </w:r>
-      <w:bookmarkEnd w:id="60"/>
+      <w:bookmarkEnd w:id="63"/>
     </w:p>
     <w:p>
       <w:pPr>
         <w:pStyle w:val="Bibliography"/>
         <w:rPr/>
       </w:pPr>
-      <w:bookmarkStart w:id="61" w:name="ref-lee2022"/>
-      <w:r>
-        <w:rPr/>
-        <w:t xml:space="preserve">Lee, Yun Ji, Jae Yong Lee, Jae Hoon Cho, and Ji Ho Choi. 2022. “Interrater reliability of sleep stage scoring: a meta-analysis.” </w:t>
+      <w:bookmarkStart w:id="64" w:name="ref-lee_interrater_2022"/>
+      <w:r>
+        <w:rPr/>
+        <w:t xml:space="preserve">Lee, Yun Ji, Jae Yong Lee, Jae Hoon Cho, and Ji Ho Choi. 2022. “Interrater Reliability of Sleep Stage Scoring: A Meta-Analysis.” </w:t>
       </w:r>
       <w:r>
         <w:rPr>
           <w:i/>
           <w:iCs/>
         </w:rPr>
-        <w:t>Journal of clinical sleep medicine: JCSM: official publication of the American Academy of Sleep Medicine</w:t>
+        <w:t>Journal of Clinical Sleep Medicine: JCSM: Official Publication of the American Academy of Sleep Medicine</w:t>
       </w:r>
       <w:r>
         <w:rPr/>
         <w:t xml:space="preserve"> 18 (1): 193–202. </w:t>
       </w:r>
-      <w:hyperlink r:id="rId31">
+      <w:hyperlink r:id="rId34">
         <w:r>
           <w:rPr>
             <w:rStyle w:val="InternetLink"/>
@@ -12149,14 +12335,14 @@
         <w:rPr/>
         <w:t>.</w:t>
       </w:r>
-      <w:bookmarkEnd w:id="61"/>
+      <w:bookmarkEnd w:id="64"/>
     </w:p>
     <w:p>
       <w:pPr>
         <w:pStyle w:val="Bibliography"/>
         <w:rPr/>
       </w:pPr>
-      <w:bookmarkStart w:id="62" w:name="ref-ma2017"/>
+      <w:bookmarkStart w:id="65" w:name="ref-ma_sleep_2017"/>
       <w:r>
         <w:rPr/>
         <w:t xml:space="preserve">Ma, Grandner. 2017. “Sleep, Health, and Society.” </w:t>
@@ -12172,7 +12358,7 @@
         <w:rPr/>
         <w:t xml:space="preserve"> 12 (1). </w:t>
       </w:r>
-      <w:hyperlink r:id="rId32">
+      <w:hyperlink r:id="rId35">
         <w:r>
           <w:rPr>
             <w:rStyle w:val="InternetLink"/>
@@ -12184,14 +12370,14 @@
         <w:rPr/>
         <w:t>.</w:t>
       </w:r>
-      <w:bookmarkEnd w:id="62"/>
+      <w:bookmarkEnd w:id="65"/>
     </w:p>
     <w:p>
       <w:pPr>
         <w:pStyle w:val="Bibliography"/>
         <w:rPr/>
       </w:pPr>
-      <w:bookmarkStart w:id="63" w:name="ref-meyer2022"/>
+      <w:bookmarkStart w:id="66" w:name="ref-meyer_circadian_2022"/>
       <w:r>
         <w:rPr/>
         <w:t xml:space="preserve">Meyer, Nicholas, Allison G. Harvey, Steven W. Lockley, and Derk-Jan Dijk. 2022. “Circadian Rhythms and Disorders of the Timing of Sleep.” </w:t>
@@ -12207,7 +12393,7 @@
         <w:rPr/>
         <w:t xml:space="preserve"> 400 (10357): 1061–78. </w:t>
       </w:r>
-      <w:hyperlink r:id="rId33">
+      <w:hyperlink r:id="rId36">
         <w:r>
           <w:rPr>
             <w:rStyle w:val="InternetLink"/>
@@ -12219,14 +12405,14 @@
         <w:rPr/>
         <w:t>.</w:t>
       </w:r>
-      <w:bookmarkEnd w:id="63"/>
+      <w:bookmarkEnd w:id="66"/>
     </w:p>
     <w:p>
       <w:pPr>
         <w:pStyle w:val="Bibliography"/>
         <w:rPr/>
       </w:pPr>
-      <w:bookmarkStart w:id="64" w:name="ref-moore2015"/>
+      <w:bookmarkStart w:id="67" w:name="ref-moore_actigraphy_2015"/>
       <w:r>
         <w:rPr/>
         <w:t xml:space="preserve">Moore, Camille M., Sarah J. Schmiege, and Ellyn E. Matthews. 2015. “Actigraphy and Sleep Diary Measurements in Breast Cancer Survivors: Discrepancy in Selected Sleep Parameters.” </w:t>
@@ -12242,7 +12428,7 @@
         <w:rPr/>
         <w:t xml:space="preserve"> 13 (6): 472–90. </w:t>
       </w:r>
-      <w:hyperlink r:id="rId34">
+      <w:hyperlink r:id="rId37">
         <w:r>
           <w:rPr>
             <w:rStyle w:val="InternetLink"/>
@@ -12254,14 +12440,49 @@
         <w:rPr/>
         <w:t>.</w:t>
       </w:r>
-      <w:bookmarkEnd w:id="64"/>
+      <w:bookmarkEnd w:id="67"/>
     </w:p>
     <w:p>
       <w:pPr>
         <w:pStyle w:val="Bibliography"/>
         <w:rPr/>
       </w:pPr>
-      <w:bookmarkStart w:id="65" w:name="ref-palotti2019"/>
+      <w:bookmarkStart w:id="68" w:name="ref-palm_sleep_1989"/>
+      <w:r>
+        <w:rPr/>
+        <w:t xml:space="preserve">Palm, Lars, Elin Persson, Dan Elmqvist, and Gösta Blennow. 1989. “Sleep and Wakefulness in Normal Preadolescent Children.” </w:t>
+      </w:r>
+      <w:r>
+        <w:rPr>
+          <w:i/>
+          <w:iCs/>
+        </w:rPr>
+        <w:t>Sleep</w:t>
+      </w:r>
+      <w:r>
+        <w:rPr/>
+        <w:t xml:space="preserve"> 12 (4): 299–308. </w:t>
+      </w:r>
+      <w:hyperlink r:id="rId38">
+        <w:r>
+          <w:rPr>
+            <w:rStyle w:val="InternetLink"/>
+          </w:rPr>
+          <w:t>https://doi.org/10.1093/sleep/12.4.299</w:t>
+        </w:r>
+      </w:hyperlink>
+      <w:r>
+        <w:rPr/>
+        <w:t>.</w:t>
+      </w:r>
+      <w:bookmarkEnd w:id="68"/>
+    </w:p>
+    <w:p>
+      <w:pPr>
+        <w:pStyle w:val="Bibliography"/>
+        <w:rPr/>
+      </w:pPr>
+      <w:bookmarkStart w:id="69" w:name="ref-palotti_benchmark_2019"/>
       <w:r>
         <w:rPr/>
         <w:t xml:space="preserve">Palotti, Joao, Raghvendra Mall, Michael Aupetit, Michael Rueschman, Meghna Singh, Aarti Sathyanarayana, Shahrad Taheri, and Luis Fernandez-Luque. 2019. “Benchmark on a Large Cohort for Sleep-Wake Classification with Machine Learning Techniques.” </w:t>
@@ -12277,7 +12498,7 @@
         <w:rPr/>
         <w:t xml:space="preserve"> 2 (1): 1–9. </w:t>
       </w:r>
-      <w:hyperlink r:id="rId35">
+      <w:hyperlink r:id="rId39">
         <w:r>
           <w:rPr>
             <w:rStyle w:val="InternetLink"/>
@@ -12289,14 +12510,14 @@
         <w:rPr/>
         <w:t>.</w:t>
       </w:r>
-      <w:bookmarkEnd w:id="65"/>
+      <w:bookmarkEnd w:id="69"/>
     </w:p>
     <w:p>
       <w:pPr>
         <w:pStyle w:val="Bibliography"/>
         <w:rPr/>
       </w:pPr>
-      <w:bookmarkStart w:id="66" w:name="ref-NEURIPS2019_9015"/>
+      <w:bookmarkStart w:id="70" w:name="ref-NEURIPS2019_9015"/>
       <w:r>
         <w:rPr/>
         <w:t xml:space="preserve">Paszke, Adam, Sam Gross, Francisco Massa, Adam Lerer, James Bradbury, Gregory Chanan, Trevor Killeen, et al. 2019. “PyTorch: An Imperative Style, High-Performance Deep Learning Library.” In </w:t>
@@ -12312,7 +12533,7 @@
         <w:rPr/>
         <w:t xml:space="preserve">, 8024–35. Curran Associates, Inc. </w:t>
       </w:r>
-      <w:hyperlink r:id="rId36">
+      <w:hyperlink r:id="rId40">
         <w:r>
           <w:rPr>
             <w:rStyle w:val="InternetLink"/>
@@ -12324,14 +12545,14 @@
         <w:rPr/>
         <w:t>.</w:t>
       </w:r>
-      <w:bookmarkEnd w:id="66"/>
+      <w:bookmarkEnd w:id="70"/>
     </w:p>
     <w:p>
       <w:pPr>
         <w:pStyle w:val="Bibliography"/>
         <w:rPr/>
       </w:pPr>
-      <w:bookmarkStart w:id="67" w:name="ref-patterson_40_2023"/>
+      <w:bookmarkStart w:id="71" w:name="ref-patterson_40_2023"/>
       <w:r>
         <w:rPr/>
         <w:t xml:space="preserve">Patterson, Matthew R., Adonay A. S. Nunes, Dawid Gerstel, Rakesh Pilkar, Tyler Guthrie, Ali Neishabouri, and Christine C. Guo. 2023. “40 Years of Actigraphy in Sleep Medicine and Current State of the Art Algorithms.” </w:t>
@@ -12347,7 +12568,7 @@
         <w:rPr/>
         <w:t xml:space="preserve"> 6 (1): 1–7. </w:t>
       </w:r>
-      <w:hyperlink r:id="rId37">
+      <w:hyperlink r:id="rId41">
         <w:r>
           <w:rPr>
             <w:rStyle w:val="InternetLink"/>
@@ -12359,14 +12580,14 @@
         <w:rPr/>
         <w:t>.</w:t>
       </w:r>
-      <w:bookmarkEnd w:id="67"/>
+      <w:bookmarkEnd w:id="71"/>
     </w:p>
     <w:p>
       <w:pPr>
         <w:pStyle w:val="Bibliography"/>
         <w:rPr/>
       </w:pPr>
-      <w:bookmarkStart w:id="68" w:name="ref-pedersen2021"/>
+      <w:bookmarkStart w:id="72" w:name="ref-pedersen_self-administered_2021"/>
       <w:r>
         <w:rPr/>
         <w:t xml:space="preserve">Pedersen, Jesper, Martin Gillies Banke Rasmussen, Line Grønholt Olesen, Peter Lund Kristensen, and Anders Grøntved. 2021. “Self-Administered Electroencephalography-Based Sleep Assessment: Compliance and Perceived Feasibility in Children and Adults.” </w:t>
@@ -12382,7 +12603,7 @@
         <w:rPr/>
         <w:t xml:space="preserve"> 5 (1): 8. </w:t>
       </w:r>
-      <w:hyperlink r:id="rId38">
+      <w:hyperlink r:id="rId42">
         <w:r>
           <w:rPr>
             <w:rStyle w:val="InternetLink"/>
@@ -12394,17 +12615,87 @@
         <w:rPr/>
         <w:t>.</w:t>
       </w:r>
-      <w:bookmarkEnd w:id="68"/>
+      <w:bookmarkEnd w:id="72"/>
     </w:p>
     <w:p>
       <w:pPr>
         <w:pStyle w:val="Bibliography"/>
         <w:rPr/>
       </w:pPr>
-      <w:bookmarkStart w:id="69" w:name="ref-plekhanova2023"/>
-      <w:r>
-        <w:rPr/>
-        <w:t xml:space="preserve">Plekhanova, Tatiana, Alex V. Rowlands, Melanie J. Davies, Andrew P. Hall, Tom Yates, and Charlotte L. Edwardson. 2023. “Validation of an automated sleep detection algorithm using data from multiple accelerometer brands.” </w:t>
+      <w:bookmarkStart w:id="73" w:name="ref-pedersen_effects_2022"/>
+      <w:r>
+        <w:rPr/>
+        <w:t xml:space="preserve">Pedersen, Jesper, Martin Gillies Banke Rasmussen, Sarah Overgaard Sørensen, Sofie Rath Mortensen, Line Grønholt Olesen, Jan Christian Brønd, Søren Brage, Peter Lund Kristensen, and Anders Grøntved. 2022. “Effects of Limiting Recreational Screen Media Use on Physical Activity and Sleep in Families With Children: A Cluster Randomized Clinical Trial.” </w:t>
+      </w:r>
+      <w:r>
+        <w:rPr>
+          <w:i/>
+          <w:iCs/>
+        </w:rPr>
+        <w:t>JAMA Pediatrics</w:t>
+      </w:r>
+      <w:r>
+        <w:rPr/>
+        <w:t xml:space="preserve"> 176 (8): 741–49. </w:t>
+      </w:r>
+      <w:hyperlink r:id="rId43">
+        <w:r>
+          <w:rPr>
+            <w:rStyle w:val="InternetLink"/>
+          </w:rPr>
+          <w:t>https://doi.org/10.1001/jamapediatrics.2022.1519</w:t>
+        </w:r>
+      </w:hyperlink>
+      <w:r>
+        <w:rPr/>
+        <w:t>.</w:t>
+      </w:r>
+      <w:bookmarkEnd w:id="73"/>
+    </w:p>
+    <w:p>
+      <w:pPr>
+        <w:pStyle w:val="Bibliography"/>
+        <w:rPr/>
+      </w:pPr>
+      <w:bookmarkStart w:id="74" w:name="ref-pedersen_two_2023"/>
+      <w:r>
+        <w:rPr/>
+        <w:t xml:space="preserve">Pedersen, Malthe Jessen, Helle Leonthin, Birgitte Mahler, Søren Rittig, Poul Jørgen Jennum, and Konstantinos Kamperis. 2023. “Two Nights of Home Polysomnography in Healthy 7-14-Year-Old Children – Feasibility and Intraindividual Variability.” </w:t>
+      </w:r>
+      <w:r>
+        <w:rPr>
+          <w:i/>
+          <w:iCs/>
+        </w:rPr>
+        <w:t>Sleep Medicine</w:t>
+      </w:r>
+      <w:r>
+        <w:rPr/>
+        <w:t xml:space="preserve"> 101 (January): 87–92. </w:t>
+      </w:r>
+      <w:hyperlink r:id="rId44">
+        <w:r>
+          <w:rPr>
+            <w:rStyle w:val="InternetLink"/>
+          </w:rPr>
+          <w:t>https://doi.org/10.1016/j.sleep.2022.10.027</w:t>
+        </w:r>
+      </w:hyperlink>
+      <w:r>
+        <w:rPr/>
+        <w:t>.</w:t>
+      </w:r>
+      <w:bookmarkEnd w:id="74"/>
+    </w:p>
+    <w:p>
+      <w:pPr>
+        <w:pStyle w:val="Bibliography"/>
+        <w:rPr/>
+      </w:pPr>
+      <w:bookmarkStart w:id="75" w:name="ref-plekhanova_validation_2023"/>
+      <w:r>
+        <w:rPr/>
+        <w:t xml:space="preserve">Plekhanova, Tatiana, Alex V. Rowlands, Melanie J. Davies, Andrew P. Hall, Tom Yates, and Charlotte L. Edwardson. 2023. “Validation of an Automated Sleep Detection Algorithm Using Data from Multiple Accelerometer Brands.” </w:t>
       </w:r>
       <w:r>
         <w:rPr>
@@ -12417,7 +12708,7 @@
         <w:rPr/>
         <w:t xml:space="preserve"> 32 (3): e13760. </w:t>
       </w:r>
-      <w:hyperlink r:id="rId39">
+      <w:hyperlink r:id="rId45">
         <w:r>
           <w:rPr>
             <w:rStyle w:val="InternetLink"/>
@@ -12429,14 +12720,14 @@
         <w:rPr/>
         <w:t>.</w:t>
       </w:r>
-      <w:bookmarkEnd w:id="69"/>
+      <w:bookmarkEnd w:id="75"/>
     </w:p>
     <w:p>
       <w:pPr>
         <w:pStyle w:val="Bibliography"/>
         <w:rPr/>
       </w:pPr>
-      <w:bookmarkStart w:id="70" w:name="ref-R-lang"/>
+      <w:bookmarkStart w:id="76" w:name="ref-R-lang"/>
       <w:r>
         <w:rPr/>
         <w:t xml:space="preserve">R Core Team. 2023. </w:t>
@@ -12452,7 +12743,7 @@
         <w:rPr/>
         <w:t xml:space="preserve">. Vienna, Austria: R Foundation for Statistical Computing. </w:t>
       </w:r>
-      <w:hyperlink r:id="rId40">
+      <w:hyperlink r:id="rId46">
         <w:r>
           <w:rPr>
             <w:rStyle w:val="InternetLink"/>
@@ -12464,17 +12755,17 @@
         <w:rPr/>
         <w:t>.</w:t>
       </w:r>
-      <w:bookmarkEnd w:id="70"/>
+      <w:bookmarkEnd w:id="76"/>
     </w:p>
     <w:p>
       <w:pPr>
         <w:pStyle w:val="Bibliography"/>
         <w:rPr/>
       </w:pPr>
-      <w:bookmarkStart w:id="71" w:name="ref-rasmussen2020"/>
-      <w:r>
-        <w:rPr/>
-        <w:t xml:space="preserve">Rasmussen, Martin Gillies Banke, Jesper Pedersen, Line Grønholt Olesen, Søren Brage, Heidi Klakk, Peter Lund Kristensen, Jan Christian Brønd, and Anders Grøntved. 2020. “Short-Term Efficacy of Reducing Screen Media Use on Physical Activity, Sleep, and Physiological Stress in Families with Children Aged 414: Study Protocol for the SCREENS Randomized Controlled Trial.” </w:t>
+      <w:bookmarkStart w:id="77" w:name="ref-rasmussen_short-term_2020"/>
+      <w:r>
+        <w:rPr/>
+        <w:t xml:space="preserve">Rasmussen, Martin Gillies Banke, Jesper Pedersen, Line Grønholt Olesen, Søren Brage, Heidi Klakk, Peter Lund Kristensen, Jan Christian Brønd, and Anders Grøntved. 2020. “Short-Term Efficacy of Reducing Screen Media Use on Physical Activity, Sleep, and Physiological Stress in Families with Children Aged 4–14: Study Protocol for the SCREENS Randomized Controlled Trial.” </w:t>
       </w:r>
       <w:r>
         <w:rPr>
@@ -12487,7 +12778,7 @@
         <w:rPr/>
         <w:t xml:space="preserve"> 20 (1): 380. </w:t>
       </w:r>
-      <w:hyperlink r:id="rId41">
+      <w:hyperlink r:id="rId47">
         <w:r>
           <w:rPr>
             <w:rStyle w:val="InternetLink"/>
@@ -12499,17 +12790,17 @@
         <w:rPr/>
         <w:t>.</w:t>
       </w:r>
-      <w:bookmarkEnd w:id="71"/>
+      <w:bookmarkEnd w:id="77"/>
     </w:p>
     <w:p>
       <w:pPr>
         <w:pStyle w:val="Bibliography"/>
         <w:rPr/>
       </w:pPr>
-      <w:bookmarkStart w:id="72" w:name="ref-sadeh1994"/>
-      <w:r>
-        <w:rPr/>
-        <w:t xml:space="preserve">Sadeh, A., K. M. Sharkey, and M. A. Carskadon. 1994. “Activity-based sleep-wake identification: an empirical test of methodological issues.” </w:t>
+      <w:bookmarkStart w:id="78" w:name="ref-sadeh_activity-based_1994"/>
+      <w:r>
+        <w:rPr/>
+        <w:t xml:space="preserve">Sadeh, A., K. M. Sharkey, and M. A. Carskadon. 1994. “Activity-Based Sleep-Wake Identification: An Empirical Test of Methodological Issues.” </w:t>
       </w:r>
       <w:r>
         <w:rPr>
@@ -12522,7 +12813,7 @@
         <w:rPr/>
         <w:t xml:space="preserve"> 17 (3): 201–7. </w:t>
       </w:r>
-      <w:hyperlink r:id="rId42">
+      <w:hyperlink r:id="rId48">
         <w:r>
           <w:rPr>
             <w:rStyle w:val="InternetLink"/>
@@ -12534,14 +12825,14 @@
         <w:rPr/>
         <w:t>.</w:t>
       </w:r>
-      <w:bookmarkEnd w:id="72"/>
+      <w:bookmarkEnd w:id="78"/>
     </w:p>
     <w:p>
       <w:pPr>
         <w:pStyle w:val="Bibliography"/>
         <w:rPr/>
       </w:pPr>
-      <w:bookmarkStart w:id="73" w:name="ref-sano2019"/>
+      <w:bookmarkStart w:id="79" w:name="ref-sano_multimodal_2019"/>
       <w:r>
         <w:rPr/>
         <w:t xml:space="preserve">Sano, Akane, Weixuan Chen, Daniel Lopez-Martinez, Sara Taylor, and Rosalind W. Picard. 2019. “Multimodal Ambulatory Sleep Detection Using LSTM Recurrent Neural Networks.” </w:t>
@@ -12551,13 +12842,13 @@
           <w:i/>
           <w:iCs/>
         </w:rPr>
-        <w:t>IEEE journal of biomedical and health informatics</w:t>
+        <w:t>IEEE Journal of Biomedical and Health Informatics</w:t>
       </w:r>
       <w:r>
         <w:rPr/>
         <w:t xml:space="preserve"> 23 (4): 1607–17. </w:t>
       </w:r>
-      <w:hyperlink r:id="rId43">
+      <w:hyperlink r:id="rId49">
         <w:r>
           <w:rPr>
             <w:rStyle w:val="InternetLink"/>
@@ -12569,17 +12860,17 @@
         <w:rPr/>
         <w:t>.</w:t>
       </w:r>
-      <w:bookmarkEnd w:id="73"/>
+      <w:bookmarkEnd w:id="79"/>
     </w:p>
     <w:p>
       <w:pPr>
         <w:pStyle w:val="Bibliography"/>
         <w:rPr/>
       </w:pPr>
-      <w:bookmarkStart w:id="74" w:name="ref-sazonov2004"/>
-      <w:r>
-        <w:rPr/>
-        <w:t xml:space="preserve">Sazonov, Edward, Nadezhda Sazonova, Stephanie Schuckers, Michael Neuman, and CHIME Study Group. 2004. “Activity-based sleep-wake identification in infants.” </w:t>
+      <w:bookmarkStart w:id="80" w:name="ref-sazonov_activity-based_2004"/>
+      <w:r>
+        <w:rPr/>
+        <w:t xml:space="preserve">Sazonov, Edward, Nadezhda Sazonova, Stephanie Schuckers, Michael Neuman, and CHIME Study Group. 2004. “Activity-Based Sleep-Wake Identification in Infants.” </w:t>
       </w:r>
       <w:r>
         <w:rPr>
@@ -12592,7 +12883,7 @@
         <w:rPr/>
         <w:t xml:space="preserve"> 25 (5): 1291–1304. </w:t>
       </w:r>
-      <w:hyperlink r:id="rId44">
+      <w:hyperlink r:id="rId50">
         <w:r>
           <w:rPr>
             <w:rStyle w:val="InternetLink"/>
@@ -12604,14 +12895,14 @@
         <w:rPr/>
         <w:t>.</w:t>
       </w:r>
-      <w:bookmarkEnd w:id="74"/>
+      <w:bookmarkEnd w:id="80"/>
     </w:p>
     <w:p>
       <w:pPr>
         <w:pStyle w:val="Bibliography"/>
         <w:rPr/>
       </w:pPr>
-      <w:bookmarkStart w:id="75" w:name="ref-skotte_detection_2014"/>
+      <w:bookmarkStart w:id="81" w:name="ref-skotte_detection_2014"/>
       <w:r>
         <w:rPr/>
         <w:t xml:space="preserve">Skotte, Jørgen, Mette Korshøj, Jesper Kristiansen, Christiana Hanisch, and Andreas Holtermann. 2014. “Detection of Physical Activity Types Using Triaxial Accelerometers.” </w:t>
@@ -12627,7 +12918,7 @@
         <w:rPr/>
         <w:t xml:space="preserve"> 11 (1): 76–84. </w:t>
       </w:r>
-      <w:hyperlink r:id="rId45">
+      <w:hyperlink r:id="rId51">
         <w:r>
           <w:rPr>
             <w:rStyle w:val="InternetLink"/>
@@ -12639,14 +12930,14 @@
         <w:rPr/>
         <w:t>.</w:t>
       </w:r>
-      <w:bookmarkEnd w:id="75"/>
+      <w:bookmarkEnd w:id="81"/>
     </w:p>
     <w:p>
       <w:pPr>
         <w:pStyle w:val="Bibliography"/>
         <w:rPr/>
       </w:pPr>
-      <w:bookmarkStart w:id="76" w:name="ref-skovgaard2023"/>
+      <w:bookmarkStart w:id="82" w:name="ref-skovgaard_generalizability_2023"/>
       <w:r>
         <w:rPr/>
         <w:t xml:space="preserve">Skovgaard, Esben Lykke, Malthe Andreas Roswall, Natascha Holbæk Pedersen, Kristian Traberg Larsen, Anders Grøntved, and Jan Christian Brønd. 2023. “Generalizability and Performance of Methods to Detect Non-Wear with Free-Living Accelerometer Recordings.” </w:t>
@@ -12662,7 +12953,7 @@
         <w:rPr/>
         <w:t xml:space="preserve"> 13 (1): 2496. </w:t>
       </w:r>
-      <w:hyperlink r:id="rId46">
+      <w:hyperlink r:id="rId52">
         <w:r>
           <w:rPr>
             <w:rStyle w:val="InternetLink"/>
@@ -12674,14 +12965,14 @@
         <w:rPr/>
         <w:t>.</w:t>
       </w:r>
-      <w:bookmarkEnd w:id="76"/>
+      <w:bookmarkEnd w:id="82"/>
     </w:p>
     <w:p>
       <w:pPr>
         <w:pStyle w:val="Bibliography"/>
         <w:rPr/>
       </w:pPr>
-      <w:bookmarkStart w:id="77" w:name="ref-sundararajan2021"/>
+      <w:bookmarkStart w:id="83" w:name="ref-sundararajan_sleep_2021"/>
       <w:r>
         <w:rPr/>
         <w:t xml:space="preserve">Sundararajan, Kalaivani, Sonja Georgievska, Bart H. W. te Lindert, Philip R. Gehrman, Jennifer Ramautar, Diego R. Mazzotti, Séverine Sabia, et al. 2021. “Sleep Classification from Wrist-Worn Accelerometer Data Using Random Forests.” </w:t>
@@ -12697,7 +12988,7 @@
         <w:rPr/>
         <w:t xml:space="preserve"> 11 (1): 24. </w:t>
       </w:r>
-      <w:hyperlink r:id="rId47">
+      <w:hyperlink r:id="rId53">
         <w:r>
           <w:rPr>
             <w:rStyle w:val="InternetLink"/>
@@ -12709,17 +13000,17 @@
         <w:rPr/>
         <w:t>.</w:t>
       </w:r>
-      <w:bookmarkEnd w:id="77"/>
+      <w:bookmarkEnd w:id="83"/>
     </w:p>
     <w:p>
       <w:pPr>
         <w:pStyle w:val="Bibliography"/>
         <w:rPr/>
       </w:pPr>
-      <w:bookmarkStart w:id="78" w:name="ref-vandewater2011"/>
-      <w:r>
-        <w:rPr/>
-        <w:t xml:space="preserve">Van De Water, Alexander T. M., Alison Holmes, and Deirdre A. Hurley. 2011. “Objective Measurements of Sleep for Non-Laboratory Settings as Alternatives to Polysomnography  a Systematic Review.” </w:t>
+      <w:bookmarkStart w:id="84" w:name="ref-van_de_water_objective_2011"/>
+      <w:r>
+        <w:rPr/>
+        <w:t xml:space="preserve">Van De Water, Alexander T. M., Alison Holmes, and Deirdre A. Hurley. 2011. “Objective Measurements of Sleep for Non-Laboratory Settings as Alternatives to Polysomnography – a Systematic Review.” </w:t>
       </w:r>
       <w:r>
         <w:rPr>
@@ -12732,7 +13023,7 @@
         <w:rPr/>
         <w:t xml:space="preserve"> 20 (1pt2): 183–200. </w:t>
       </w:r>
-      <w:hyperlink r:id="rId48">
+      <w:hyperlink r:id="rId54">
         <w:r>
           <w:rPr>
             <w:rStyle w:val="InternetLink"/>
@@ -12744,49 +13035,14 @@
         <w:rPr/>
         <w:t>.</w:t>
       </w:r>
-      <w:bookmarkEnd w:id="78"/>
+      <w:bookmarkEnd w:id="84"/>
     </w:p>
     <w:p>
       <w:pPr>
         <w:pStyle w:val="Bibliography"/>
         <w:rPr/>
       </w:pPr>
-      <w:bookmarkStart w:id="79" w:name="ref-van_hees_estimating_2018"/>
-      <w:r>
-        <w:rPr/>
-        <w:t xml:space="preserve">Van Hees, Vincent Theodoor, S. Sabia, S. E. Jones, A. R. Wood, K. N. Anderson, M. Kivimäki, T. M. Frayling, et al. 2018. “Estimating Sleep Parameters Using an Accelerometer Without Sleep Diary.” </w:t>
-      </w:r>
-      <w:r>
-        <w:rPr>
-          <w:i/>
-          <w:iCs/>
-        </w:rPr>
-        <w:t>Scientific Reports</w:t>
-      </w:r>
-      <w:r>
-        <w:rPr/>
-        <w:t xml:space="preserve"> 8 (1): 12975. </w:t>
-      </w:r>
-      <w:hyperlink r:id="rId49">
-        <w:r>
-          <w:rPr>
-            <w:rStyle w:val="InternetLink"/>
-          </w:rPr>
-          <w:t>https://doi.org/10.1038/s41598-018-31266-z</w:t>
-        </w:r>
-      </w:hyperlink>
-      <w:r>
-        <w:rPr/>
-        <w:t>.</w:t>
-      </w:r>
-      <w:bookmarkEnd w:id="79"/>
-    </w:p>
-    <w:p>
-      <w:pPr>
-        <w:pStyle w:val="Bibliography"/>
-        <w:rPr/>
-      </w:pPr>
-      <w:bookmarkStart w:id="80" w:name="ref-10.5555%2F1593511"/>
+      <w:bookmarkStart w:id="85" w:name="ref-10.5555%2F1593511"/>
       <w:r>
         <w:rPr/>
         <w:t xml:space="preserve">Van Rossum, Guido, and Fred L. Drake. 2009. </w:t>
@@ -12802,14 +13058,14 @@
         <w:rPr/>
         <w:t>. Scotts Valley, CA: CreateSpace.</w:t>
       </w:r>
-      <w:bookmarkEnd w:id="80"/>
+      <w:bookmarkEnd w:id="85"/>
     </w:p>
     <w:p>
       <w:pPr>
         <w:pStyle w:val="Bibliography"/>
         <w:rPr/>
       </w:pPr>
-      <w:bookmarkStart w:id="81" w:name="ref-walch2019"/>
+      <w:bookmarkStart w:id="86" w:name="ref-walch_sleep_2019"/>
       <w:r>
         <w:rPr/>
         <w:t xml:space="preserve">Walch, Olivia, Yitong Huang, Daniel Forger, and Cathy Goldstein. 2019. “Sleep Stage Prediction with Raw Acceleration and Photoplethysmography Heart Rate Data Derived from a Consumer Wearable Device.” </w:t>
@@ -12825,7 +13081,7 @@
         <w:rPr/>
         <w:t xml:space="preserve"> 42 (12): zsz180. </w:t>
       </w:r>
-      <w:hyperlink r:id="rId50">
+      <w:hyperlink r:id="rId55">
         <w:r>
           <w:rPr>
             <w:rStyle w:val="InternetLink"/>
@@ -12837,14 +13093,14 @@
         <w:rPr/>
         <w:t>.</w:t>
       </w:r>
-      <w:bookmarkEnd w:id="81"/>
+      <w:bookmarkEnd w:id="86"/>
     </w:p>
     <w:p>
       <w:pPr>
         <w:pStyle w:val="Bibliography"/>
         <w:rPr/>
       </w:pPr>
-      <w:bookmarkStart w:id="82" w:name="ref-wang2015"/>
+      <w:bookmarkStart w:id="87" w:name="ref-wang_evaluation_2015"/>
       <w:r>
         <w:rPr/>
         <w:t xml:space="preserve">Wang, Ying, Kenneth A Loparo, Monica R Kelly, and Richard F Kaplan. 2015. “Evaluation of an Automated Single-Channel Sleep Staging Algorithm.” </w:t>
@@ -12860,7 +13116,7 @@
         <w:rPr/>
         <w:t xml:space="preserve"> 7 (September): 101–11. </w:t>
       </w:r>
-      <w:hyperlink r:id="rId51">
+      <w:hyperlink r:id="rId56">
         <w:r>
           <w:rPr>
             <w:rStyle w:val="InternetLink"/>
@@ -12872,17 +13128,17 @@
         <w:rPr/>
         <w:t>.</w:t>
       </w:r>
-      <w:bookmarkEnd w:id="82"/>
+      <w:bookmarkEnd w:id="87"/>
     </w:p>
     <w:p>
       <w:pPr>
         <w:pStyle w:val="Bibliography"/>
         <w:rPr/>
       </w:pPr>
-      <w:bookmarkStart w:id="83" w:name="ref-webster1982"/>
-      <w:r>
-        <w:rPr/>
-        <w:t xml:space="preserve">Webster, J. B., D. F. Kripke, S. Messin, D. J. Mullaney, and G. Wyborney. 1982. “An activity-based sleep monitor system for ambulatory use.” </w:t>
+      <w:bookmarkStart w:id="88" w:name="ref-webster_activity-based_1982"/>
+      <w:r>
+        <w:rPr/>
+        <w:t xml:space="preserve">Webster, J. B., D. F. Kripke, S. Messin, D. J. Mullaney, and G. Wyborney. 1982. “An Activity-Based Sleep Monitor System for Ambulatory Use.” </w:t>
       </w:r>
       <w:r>
         <w:rPr>
@@ -12895,7 +13151,7 @@
         <w:rPr/>
         <w:t xml:space="preserve"> 5 (4): 389–99. </w:t>
       </w:r>
-      <w:hyperlink r:id="rId52">
+      <w:hyperlink r:id="rId57">
         <w:r>
           <w:rPr>
             <w:rStyle w:val="InternetLink"/>
@@ -12907,14 +13163,14 @@
         <w:rPr/>
         <w:t>.</w:t>
       </w:r>
-      <w:bookmarkEnd w:id="83"/>
+      <w:bookmarkEnd w:id="88"/>
     </w:p>
     <w:p>
       <w:pPr>
         <w:pStyle w:val="Bibliography"/>
         <w:rPr/>
       </w:pPr>
-      <w:bookmarkStart w:id="84" w:name="ref-tidyverse"/>
+      <w:bookmarkStart w:id="89" w:name="ref-tidyverse"/>
       <w:r>
         <w:rPr/>
         <w:t xml:space="preserve">Wickham, Hadley, Mara Averick, Jennifer Bryan, Winston Chang, Lucy D’Agostino McGowan, Romain François, Garrett Grolemund, et al. 2019. “Welcome to the tidyverse.” </w:t>
@@ -12930,7 +13186,7 @@
         <w:rPr/>
         <w:t xml:space="preserve"> 4 (43): 1686. </w:t>
       </w:r>
-      <w:hyperlink r:id="rId53">
+      <w:hyperlink r:id="rId58">
         <w:r>
           <w:rPr>
             <w:rStyle w:val="InternetLink"/>
@@ -12942,7 +13198,7 @@
         <w:rPr/>
         <w:t>.</w:t>
       </w:r>
-      <w:bookmarkEnd w:id="84"/>
+      <w:bookmarkEnd w:id="89"/>
     </w:p>
     <w:p>
       <w:pPr>
@@ -12950,7 +13206,7 @@
         <w:spacing w:before="0" w:after="200"/>
         <w:rPr/>
       </w:pPr>
-      <w:bookmarkStart w:id="85" w:name="ref-winkler2016"/>
+      <w:bookmarkStart w:id="90" w:name="ref-winkler_identifying_2016"/>
       <w:r>
         <w:rPr/>
         <w:t xml:space="preserve">Winkler, Elisabeth A. H., Danielle H. Bodicoat, Genevieve N. Healy, Kishan Bakrania, Thomas Yates, Neville Owen, David W. Dunstan, and Charlotte L. Edwardson. 2016. “Identifying Adults’ Valid Waking Wear Time by Automated Estimation in activPAL Data Collected with a 24 h Wear Protocol.” </w:t>
@@ -12966,7 +13222,7 @@
         <w:rPr/>
         <w:t xml:space="preserve"> 37 (10): 1653. </w:t>
       </w:r>
-      <w:hyperlink r:id="rId54">
+      <w:hyperlink r:id="rId59">
         <w:r>
           <w:rPr>
             <w:rStyle w:val="InternetLink"/>
@@ -12980,7 +13236,7 @@
       </w:r>
       <w:bookmarkEnd w:id="36"/>
       <w:bookmarkEnd w:id="37"/>
-      <w:bookmarkEnd w:id="85"/>
+      <w:bookmarkEnd w:id="90"/>
     </w:p>
     <w:sectPr>
       <w:type w:val="nextPage"/>
@@ -14096,6 +14352,24 @@
       <w:lang w:val="en-US" w:eastAsia="en-US" w:bidi="ar-SA"/>
     </w:rPr>
   </w:style>
+  <w:style w:type="paragraph" w:styleId="AbstractTitle" w:customStyle="1">
+    <w:name w:val="Abstract Title"/>
+    <w:basedOn w:val="Normal"/>
+    <w:next w:val="Abstract"/>
+    <w:qFormat/>
+    <w:pPr>
+      <w:keepNext w:val="true"/>
+      <w:keepLines/>
+      <w:spacing w:before="300" w:after="0"/>
+      <w:jc w:val="center"/>
+    </w:pPr>
+    <w:rPr>
+      <w:b/>
+      <w:color w:val="345A8A"/>
+      <w:sz w:val="20"/>
+      <w:szCs w:val="20"/>
+    </w:rPr>
+  </w:style>
   <w:style w:type="paragraph" w:styleId="Abstract" w:customStyle="1">
     <w:name w:val="Abstract"/>
     <w:basedOn w:val="Normal"/>
@@ -14104,7 +14378,7 @@
     <w:pPr>
       <w:keepNext w:val="true"/>
       <w:keepLines/>
-      <w:spacing w:before="300" w:after="300"/>
+      <w:spacing w:before="100" w:after="300"/>
     </w:pPr>
     <w:rPr>
       <w:sz w:val="20"/>

</xml_diff>